<commit_message>
update ban moi ngay 23 12 2015
</commit_message>
<xml_diff>
--- a/Document/Review 1-Home.docx
+++ b/Document/Review 1-Home.docx
@@ -1100,7 +1100,7 @@
                                       <w:sz w:val="28"/>
                                       <w:szCs w:val="28"/>
                                     </w:rPr>
-                                    <w:t>2</w:t>
+                                    <w:t>4</w:t>
                                   </w:r>
                                 </w:p>
                               </w:tc>
@@ -1436,6 +1436,22 @@
                                       <w:szCs w:val="28"/>
                                     </w:rPr>
                                   </w:pPr>
+                                  <w:r>
+                                    <w:rPr>
+                                      <w:sz w:val="28"/>
+                                      <w:szCs w:val="28"/>
+                                    </w:rPr>
+                                    <w:t xml:space="preserve">Ngo Ngoc </w:t>
+                                  </w:r>
+                                  <w:proofErr w:type="spellStart"/>
+                                  <w:r>
+                                    <w:rPr>
+                                      <w:sz w:val="28"/>
+                                      <w:szCs w:val="28"/>
+                                    </w:rPr>
+                                    <w:t>Thoi</w:t>
+                                  </w:r>
+                                  <w:proofErr w:type="spellEnd"/>
                                 </w:p>
                               </w:tc>
                               <w:tc>
@@ -1465,6 +1481,13 @@
                                       <w:szCs w:val="28"/>
                                     </w:rPr>
                                     <w:t>tudent</w:t>
+                                  </w:r>
+                                  <w:r>
+                                    <w:rPr>
+                                      <w:sz w:val="28"/>
+                                      <w:szCs w:val="28"/>
+                                    </w:rPr>
+                                    <w:t>797693</w:t>
                                   </w:r>
                                 </w:p>
                               </w:tc>
@@ -1532,6 +1555,13 @@
                                       <w:szCs w:val="28"/>
                                     </w:rPr>
                                   </w:pPr>
+                                  <w:r>
+                                    <w:rPr>
+                                      <w:sz w:val="28"/>
+                                      <w:szCs w:val="28"/>
+                                    </w:rPr>
+                                    <w:t>Pham Le Viet Tin</w:t>
+                                  </w:r>
                                 </w:p>
                               </w:tc>
                               <w:tc>
@@ -1561,6 +1591,13 @@
                                       <w:szCs w:val="28"/>
                                     </w:rPr>
                                     <w:t>tudent</w:t>
+                                  </w:r>
+                                  <w:r>
+                                    <w:rPr>
+                                      <w:sz w:val="28"/>
+                                      <w:szCs w:val="28"/>
+                                    </w:rPr>
+                                    <w:t>805972</w:t>
                                   </w:r>
                                 </w:p>
                               </w:tc>
@@ -1664,6 +1701,13 @@
                                       <w:szCs w:val="28"/>
                                     </w:rPr>
                                     <w:t>tudent</w:t>
+                                  </w:r>
+                                  <w:r>
+                                    <w:rPr>
+                                      <w:sz w:val="28"/>
+                                      <w:szCs w:val="28"/>
+                                    </w:rPr>
+                                    <w:t>806079</w:t>
                                   </w:r>
                                 </w:p>
                               </w:tc>
@@ -2011,7 +2055,7 @@
                                 <w:sz w:val="28"/>
                                 <w:szCs w:val="28"/>
                               </w:rPr>
-                              <w:t>2</w:t>
+                              <w:t>4</w:t>
                             </w:r>
                           </w:p>
                         </w:tc>
@@ -2347,6 +2391,22 @@
                                 <w:szCs w:val="28"/>
                               </w:rPr>
                             </w:pPr>
+                            <w:r>
+                              <w:rPr>
+                                <w:sz w:val="28"/>
+                                <w:szCs w:val="28"/>
+                              </w:rPr>
+                              <w:t xml:space="preserve">Ngo Ngoc </w:t>
+                            </w:r>
+                            <w:proofErr w:type="spellStart"/>
+                            <w:r>
+                              <w:rPr>
+                                <w:sz w:val="28"/>
+                                <w:szCs w:val="28"/>
+                              </w:rPr>
+                              <w:t>Thoi</w:t>
+                            </w:r>
+                            <w:proofErr w:type="spellEnd"/>
                           </w:p>
                         </w:tc>
                         <w:tc>
@@ -2376,6 +2436,13 @@
                                 <w:szCs w:val="28"/>
                               </w:rPr>
                               <w:t>tudent</w:t>
+                            </w:r>
+                            <w:r>
+                              <w:rPr>
+                                <w:sz w:val="28"/>
+                                <w:szCs w:val="28"/>
+                              </w:rPr>
+                              <w:t>797693</w:t>
                             </w:r>
                           </w:p>
                         </w:tc>
@@ -2443,6 +2510,13 @@
                                 <w:szCs w:val="28"/>
                               </w:rPr>
                             </w:pPr>
+                            <w:r>
+                              <w:rPr>
+                                <w:sz w:val="28"/>
+                                <w:szCs w:val="28"/>
+                              </w:rPr>
+                              <w:t>Pham Le Viet Tin</w:t>
+                            </w:r>
                           </w:p>
                         </w:tc>
                         <w:tc>
@@ -2472,6 +2546,13 @@
                                 <w:szCs w:val="28"/>
                               </w:rPr>
                               <w:t>tudent</w:t>
+                            </w:r>
+                            <w:r>
+                              <w:rPr>
+                                <w:sz w:val="28"/>
+                                <w:szCs w:val="28"/>
+                              </w:rPr>
+                              <w:t>805972</w:t>
                             </w:r>
                           </w:p>
                         </w:tc>
@@ -2576,6 +2657,13 @@
                               </w:rPr>
                               <w:t>tudent</w:t>
                             </w:r>
+                            <w:r>
+                              <w:rPr>
+                                <w:sz w:val="28"/>
+                                <w:szCs w:val="28"/>
+                              </w:rPr>
+                              <w:t>806079</w:t>
+                            </w:r>
                           </w:p>
                         </w:tc>
                       </w:tr>
@@ -4606,7 +4694,23 @@
           <w:sz w:val="20"/>
           <w:szCs w:val="20"/>
         </w:rPr>
-        <w:t>®, we have a commitment to keep moving forward. As a part of this commitment, we actively support business education initiatives to increase knowledge about digital do</w:t>
+        <w:t>®, we have a commitment to keep moving forward. As a part of this commitment, we actively support</w:t>
+      </w:r>
+      <w:r>
+        <w:rPr>
+          <w:rFonts w:ascii="Tahoma" w:hAnsi="Tahoma" w:cs="Tahoma"/>
+          <w:sz w:val="20"/>
+          <w:szCs w:val="20"/>
+        </w:rPr>
+        <w:t xml:space="preserve"> document management</w:t>
+      </w:r>
+      <w:r>
+        <w:rPr>
+          <w:rFonts w:ascii="Tahoma" w:hAnsi="Tahoma" w:cs="Tahoma"/>
+          <w:sz w:val="20"/>
+          <w:szCs w:val="20"/>
+        </w:rPr>
+        <w:t xml:space="preserve"> initiatives to increase knowledge about digital do</w:t>
       </w:r>
       <w:r>
         <w:rPr>
@@ -5093,17 +5197,7 @@
           <w:sz w:val="20"/>
           <w:szCs w:val="20"/>
         </w:rPr>
-        <w:t>Web systems</w:t>
-      </w:r>
-      <w:bookmarkStart w:id="6" w:name="_GoBack"/>
-      <w:bookmarkEnd w:id="6"/>
-      <w:r>
-        <w:rPr>
-          <w:rFonts w:ascii="Tahoma" w:hAnsi="Tahoma" w:cs="Tahoma"/>
-          <w:sz w:val="20"/>
-          <w:szCs w:val="20"/>
-        </w:rPr>
-        <w:t xml:space="preserve"> should be fully searchable.</w:t>
+        <w:t>Web systems should be fully searchable.</w:t>
       </w:r>
       <w:r>
         <w:rPr>
@@ -5143,16 +5237,15 @@
           <w:sz w:val="20"/>
           <w:szCs w:val="20"/>
         </w:rPr>
-        <w:t xml:space="preserve">information they need </w:t>
-      </w:r>
-      <w:r>
-        <w:rPr>
-          <w:rFonts w:ascii="Tahoma" w:hAnsi="Tahoma" w:cs="Tahoma"/>
-          <w:b/>
-          <w:sz w:val="20"/>
-          <w:szCs w:val="20"/>
-        </w:rPr>
-        <w:t>(support regular expression search method)</w:t>
+        <w:t>information they</w:t>
+      </w:r>
+      <w:r>
+        <w:rPr>
+          <w:rFonts w:ascii="Tahoma" w:hAnsi="Tahoma" w:cs="Tahoma"/>
+          <w:sz w:val="20"/>
+          <w:szCs w:val="20"/>
+        </w:rPr>
+        <w:t xml:space="preserve"> need</w:t>
       </w:r>
       <w:r>
         <w:rPr>
@@ -5356,7 +5449,7 @@
           <w:szCs w:val="24"/>
         </w:rPr>
       </w:pPr>
-      <w:bookmarkStart w:id="7" w:name="_Toc437709966"/>
+      <w:bookmarkStart w:id="6" w:name="_Toc437709966"/>
       <w:r>
         <w:rPr>
           <w:rFonts w:ascii="Tahoma" w:hAnsi="Tahoma" w:cs="Tahoma"/>
@@ -5364,10 +5457,9 @@
           <w:sz w:val="24"/>
           <w:szCs w:val="24"/>
         </w:rPr>
-        <w:lastRenderedPageBreak/>
         <w:t>Functional Requirement Specification</w:t>
       </w:r>
-      <w:bookmarkEnd w:id="7"/>
+      <w:bookmarkEnd w:id="6"/>
     </w:p>
     <w:p>
       <w:pPr>
@@ -5392,6 +5484,7 @@
           <w:sz w:val="20"/>
           <w:szCs w:val="20"/>
         </w:rPr>
+        <w:lastRenderedPageBreak/>
         <w:t xml:space="preserve"> </w:t>
       </w:r>
       <w:r>
@@ -5403,7 +5496,16 @@
         </w:rPr>
         <w:t xml:space="preserve"> </w:t>
       </w:r>
-      <w:bookmarkStart w:id="8" w:name="_Toc437709967"/>
+      <w:bookmarkStart w:id="7" w:name="_Toc437709967"/>
+      <w:r>
+        <w:rPr>
+          <w:rFonts w:ascii="Tahoma" w:hAnsi="Tahoma" w:cs="Tahoma"/>
+          <w:b/>
+          <w:sz w:val="20"/>
+          <w:szCs w:val="20"/>
+        </w:rPr>
+        <w:t>Login to website</w:t>
+      </w:r>
       <w:r>
         <w:rPr>
           <w:rFonts w:ascii="Tahoma" w:hAnsi="Tahoma" w:cs="Tahoma"/>
@@ -5412,29 +5514,9 @@
           <w:sz w:val="20"/>
           <w:szCs w:val="20"/>
         </w:rPr>
-        <w:t>All users must be login to</w:t>
-      </w:r>
-      <w:r>
-        <w:rPr>
-          <w:rFonts w:ascii="Tahoma" w:hAnsi="Tahoma" w:cs="Tahoma"/>
-          <w:b/>
-          <w:i/>
-          <w:sz w:val="20"/>
-          <w:szCs w:val="20"/>
-        </w:rPr>
-        <w:t xml:space="preserve"> website</w:t>
-      </w:r>
-      <w:r>
-        <w:rPr>
-          <w:rFonts w:ascii="Tahoma" w:hAnsi="Tahoma" w:cs="Tahoma"/>
-          <w:b/>
-          <w:i/>
-          <w:sz w:val="20"/>
-          <w:szCs w:val="20"/>
-        </w:rPr>
         <w:t>.</w:t>
       </w:r>
-      <w:bookmarkEnd w:id="8"/>
+      <w:bookmarkEnd w:id="7"/>
     </w:p>
     <w:p>
       <w:pPr>
@@ -5644,15 +5726,24 @@
           <w:szCs w:val="20"/>
         </w:rPr>
       </w:pPr>
-      <w:bookmarkStart w:id="9" w:name="_Toc437709968"/>
-      <w:r>
-        <w:rPr>
-          <w:rFonts w:ascii="Tahoma" w:hAnsi="Tahoma" w:cs="Tahoma"/>
-          <w:b/>
-          <w:sz w:val="20"/>
-          <w:szCs w:val="20"/>
-        </w:rPr>
-        <w:t xml:space="preserve">Document data is </w:t>
+      <w:bookmarkStart w:id="8" w:name="_Toc437709968"/>
+      <w:r>
+        <w:rPr>
+          <w:rFonts w:ascii="Tahoma" w:hAnsi="Tahoma" w:cs="Tahoma"/>
+          <w:b/>
+          <w:sz w:val="20"/>
+          <w:szCs w:val="20"/>
+        </w:rPr>
+        <w:t>View d</w:t>
+      </w:r>
+      <w:r>
+        <w:rPr>
+          <w:rFonts w:ascii="Tahoma" w:hAnsi="Tahoma" w:cs="Tahoma"/>
+          <w:b/>
+          <w:sz w:val="20"/>
+          <w:szCs w:val="20"/>
+        </w:rPr>
+        <w:t xml:space="preserve">ocument data is </w:t>
       </w:r>
       <w:r>
         <w:rPr>
@@ -5663,7 +5754,7 @@
         </w:rPr>
         <w:t>retrieved by the right role.</w:t>
       </w:r>
-      <w:bookmarkEnd w:id="9"/>
+      <w:bookmarkEnd w:id="8"/>
     </w:p>
     <w:p>
       <w:pPr>
@@ -5896,7 +5987,23 @@
           <w:sz w:val="20"/>
           <w:szCs w:val="20"/>
         </w:rPr>
-        <w:t>all documents which have not finished yet by user.</w:t>
+        <w:t>all documents which have not finished yet by user</w:t>
+      </w:r>
+      <w:r>
+        <w:rPr>
+          <w:rFonts w:ascii="Tahoma" w:hAnsi="Tahoma" w:cs="Tahoma"/>
+          <w:sz w:val="20"/>
+          <w:szCs w:val="20"/>
+        </w:rPr>
+        <w:t>, user can order data by columns</w:t>
+      </w:r>
+      <w:r>
+        <w:rPr>
+          <w:rFonts w:ascii="Tahoma" w:hAnsi="Tahoma" w:cs="Tahoma"/>
+          <w:sz w:val="20"/>
+          <w:szCs w:val="20"/>
+        </w:rPr>
+        <w:t>.</w:t>
       </w:r>
     </w:p>
     <w:p>
@@ -5919,7 +6026,23 @@
           <w:sz w:val="20"/>
           <w:szCs w:val="20"/>
         </w:rPr>
-        <w:t>At tab sent document will retrieve all document which was sent by user.</w:t>
+        <w:t>At tab sent document will retrieve all document which was sent by user</w:t>
+      </w:r>
+      <w:r>
+        <w:rPr>
+          <w:rFonts w:ascii="Tahoma" w:hAnsi="Tahoma" w:cs="Tahoma"/>
+          <w:sz w:val="20"/>
+          <w:szCs w:val="20"/>
+        </w:rPr>
+        <w:t>, user can order data by columns</w:t>
+      </w:r>
+      <w:r>
+        <w:rPr>
+          <w:rFonts w:ascii="Tahoma" w:hAnsi="Tahoma" w:cs="Tahoma"/>
+          <w:sz w:val="20"/>
+          <w:szCs w:val="20"/>
+        </w:rPr>
+        <w:t>.</w:t>
       </w:r>
     </w:p>
     <w:p>
@@ -5942,18 +6065,24 @@
           <w:sz w:val="20"/>
           <w:szCs w:val="20"/>
         </w:rPr>
-        <w:t xml:space="preserve">At tab department sent will retrieve all document which was sent by all user in that department – Only the Manager see this </w:t>
-      </w:r>
-      <w:proofErr w:type="gramStart"/>
-      <w:r>
-        <w:rPr>
-          <w:rFonts w:ascii="Tahoma" w:hAnsi="Tahoma" w:cs="Tahoma"/>
-          <w:sz w:val="20"/>
-          <w:szCs w:val="20"/>
-        </w:rPr>
-        <w:t>tab.</w:t>
-      </w:r>
-      <w:proofErr w:type="gramEnd"/>
+        <w:t>At tab department sent will retrieve all document which was sent by all user in that department – Only the Manager see this tab</w:t>
+      </w:r>
+      <w:r>
+        <w:rPr>
+          <w:rFonts w:ascii="Tahoma" w:hAnsi="Tahoma" w:cs="Tahoma"/>
+          <w:sz w:val="20"/>
+          <w:szCs w:val="20"/>
+        </w:rPr>
+        <w:t>, user can order data by columns</w:t>
+      </w:r>
+      <w:r>
+        <w:rPr>
+          <w:rFonts w:ascii="Tahoma" w:hAnsi="Tahoma" w:cs="Tahoma"/>
+          <w:sz w:val="20"/>
+          <w:szCs w:val="20"/>
+        </w:rPr>
+        <w:t>.</w:t>
+      </w:r>
     </w:p>
     <w:p>
       <w:pPr>
@@ -5979,8 +6108,8 @@
         </w:rPr>
         <w:t xml:space="preserve"> </w:t>
       </w:r>
-      <w:bookmarkStart w:id="10" w:name="_Toc437709969"/>
-      <w:bookmarkEnd w:id="10"/>
+      <w:bookmarkStart w:id="9" w:name="_Toc437709969"/>
+      <w:bookmarkEnd w:id="9"/>
       <w:r>
         <w:rPr>
           <w:rFonts w:ascii="Tahoma" w:hAnsi="Tahoma" w:cs="Tahoma"/>
@@ -6030,7 +6159,18 @@
           <w:sz w:val="20"/>
           <w:szCs w:val="20"/>
         </w:rPr>
-        <w:t>The system allowed user can search</w:t>
+        <w:t xml:space="preserve">The system </w:t>
+      </w:r>
+      <w:r>
+        <w:t xml:space="preserve">must provide </w:t>
+      </w:r>
+      <w:r>
+        <w:rPr>
+          <w:rFonts w:ascii="Tahoma" w:hAnsi="Tahoma" w:cs="Tahoma"/>
+          <w:sz w:val="20"/>
+          <w:szCs w:val="20"/>
+        </w:rPr>
+        <w:t>user can search</w:t>
       </w:r>
       <w:r>
         <w:rPr>
@@ -6046,9 +6186,78 @@
           <w:sz w:val="20"/>
           <w:szCs w:val="20"/>
         </w:rPr>
-        <w:t xml:space="preserve"> with multiple parameters such as: from date, to date, some words in </w:t>
-      </w:r>
-      <w:r>
+        <w:t xml:space="preserve"> with multiple </w:t>
+      </w:r>
+      <w:proofErr w:type="spellStart"/>
+      <w:r>
+        <w:rPr>
+          <w:rFonts w:ascii="Tahoma" w:hAnsi="Tahoma" w:cs="Tahoma"/>
+          <w:sz w:val="20"/>
+          <w:szCs w:val="20"/>
+        </w:rPr>
+        <w:t>paramters</w:t>
+      </w:r>
+      <w:proofErr w:type="spellEnd"/>
+      <w:r>
+        <w:rPr>
+          <w:rFonts w:ascii="Tahoma" w:hAnsi="Tahoma" w:cs="Tahoma"/>
+          <w:sz w:val="20"/>
+          <w:szCs w:val="20"/>
+        </w:rPr>
+        <w:t xml:space="preserve"> such as:</w:t>
+      </w:r>
+    </w:p>
+    <w:p>
+      <w:pPr>
+        <w:pStyle w:val="ListParagraph"/>
+        <w:numPr>
+          <w:ilvl w:val="0"/>
+          <w:numId w:val="38"/>
+        </w:numPr>
+        <w:rPr>
+          <w:rFonts w:ascii="Tahoma" w:hAnsi="Tahoma" w:cs="Tahoma"/>
+          <w:sz w:val="20"/>
+          <w:szCs w:val="20"/>
+        </w:rPr>
+      </w:pPr>
+      <w:r>
+        <w:rPr>
+          <w:rFonts w:ascii="Tahoma" w:hAnsi="Tahoma" w:cs="Tahoma"/>
+          <w:sz w:val="20"/>
+          <w:szCs w:val="20"/>
+        </w:rPr>
+        <w:t>From date</w:t>
+      </w:r>
+    </w:p>
+    <w:p>
+      <w:pPr>
+        <w:pStyle w:val="ListParagraph"/>
+        <w:numPr>
+          <w:ilvl w:val="0"/>
+          <w:numId w:val="38"/>
+        </w:numPr>
+        <w:rPr>
+          <w:rFonts w:ascii="Tahoma" w:hAnsi="Tahoma" w:cs="Tahoma"/>
+          <w:sz w:val="20"/>
+          <w:szCs w:val="20"/>
+        </w:rPr>
+      </w:pPr>
+      <w:r>
+        <w:rPr>
+          <w:rFonts w:ascii="Tahoma" w:hAnsi="Tahoma" w:cs="Tahoma"/>
+          <w:sz w:val="20"/>
+          <w:szCs w:val="20"/>
+        </w:rPr>
+        <w:t>To date</w:t>
+      </w:r>
+    </w:p>
+    <w:p>
+      <w:pPr>
+        <w:pStyle w:val="ListParagraph"/>
+        <w:numPr>
+          <w:ilvl w:val="0"/>
+          <w:numId w:val="38"/>
+        </w:numPr>
         <w:rPr>
           <w:rStyle w:val="hps"/>
           <w:rFonts w:ascii="Tahoma" w:hAnsi="Tahoma" w:cs="Tahoma"/>
@@ -6056,9 +6265,33 @@
           <w:szCs w:val="20"/>
           <w:lang w:val="en"/>
         </w:rPr>
+      </w:pPr>
+      <w:r>
+        <w:rPr>
+          <w:rFonts w:ascii="Tahoma" w:hAnsi="Tahoma" w:cs="Tahoma"/>
+          <w:sz w:val="20"/>
+          <w:szCs w:val="20"/>
+        </w:rPr>
+        <w:t xml:space="preserve">Some words in </w:t>
+      </w:r>
+      <w:r>
+        <w:rPr>
+          <w:rStyle w:val="hps"/>
+          <w:rFonts w:ascii="Tahoma" w:hAnsi="Tahoma" w:cs="Tahoma"/>
+          <w:sz w:val="20"/>
+          <w:szCs w:val="20"/>
+          <w:lang w:val="en"/>
+        </w:rPr>
         <w:t>principal content</w:t>
       </w:r>
-      <w:r>
+    </w:p>
+    <w:p>
+      <w:pPr>
+        <w:pStyle w:val="ListParagraph"/>
+        <w:numPr>
+          <w:ilvl w:val="0"/>
+          <w:numId w:val="38"/>
+        </w:numPr>
         <w:rPr>
           <w:rStyle w:val="hps"/>
           <w:rFonts w:ascii="Tahoma" w:hAnsi="Tahoma" w:cs="Tahoma"/>
@@ -6066,8 +6299,7 @@
           <w:szCs w:val="20"/>
           <w:lang w:val="en"/>
         </w:rPr>
-        <w:t>, type of document, status of document, document is still effect or not</w:t>
-      </w:r>
+      </w:pPr>
       <w:r>
         <w:rPr>
           <w:rStyle w:val="hps"/>
@@ -6076,7 +6308,67 @@
           <w:szCs w:val="20"/>
           <w:lang w:val="en"/>
         </w:rPr>
-        <w:t>.</w:t>
+        <w:t>Type of document</w:t>
+      </w:r>
+    </w:p>
+    <w:p>
+      <w:pPr>
+        <w:pStyle w:val="ListParagraph"/>
+        <w:numPr>
+          <w:ilvl w:val="0"/>
+          <w:numId w:val="38"/>
+        </w:numPr>
+        <w:rPr>
+          <w:rStyle w:val="hps"/>
+          <w:rFonts w:ascii="Tahoma" w:hAnsi="Tahoma" w:cs="Tahoma"/>
+          <w:sz w:val="20"/>
+          <w:szCs w:val="20"/>
+          <w:lang w:val="en"/>
+        </w:rPr>
+      </w:pPr>
+      <w:r>
+        <w:rPr>
+          <w:rStyle w:val="hps"/>
+          <w:rFonts w:ascii="Tahoma" w:hAnsi="Tahoma" w:cs="Tahoma"/>
+          <w:sz w:val="20"/>
+          <w:szCs w:val="20"/>
+          <w:lang w:val="en"/>
+        </w:rPr>
+        <w:t>Status of document</w:t>
+      </w:r>
+    </w:p>
+    <w:p>
+      <w:pPr>
+        <w:pStyle w:val="ListParagraph"/>
+        <w:numPr>
+          <w:ilvl w:val="0"/>
+          <w:numId w:val="38"/>
+        </w:numPr>
+        <w:rPr>
+          <w:rFonts w:ascii="Tahoma" w:hAnsi="Tahoma" w:cs="Tahoma"/>
+          <w:sz w:val="20"/>
+          <w:szCs w:val="20"/>
+        </w:rPr>
+      </w:pPr>
+      <w:r>
+        <w:rPr>
+          <w:rStyle w:val="hps"/>
+          <w:rFonts w:ascii="Tahoma" w:hAnsi="Tahoma" w:cs="Tahoma"/>
+          <w:sz w:val="20"/>
+          <w:szCs w:val="20"/>
+          <w:lang w:val="en"/>
+        </w:rPr>
+        <w:t>D</w:t>
+      </w:r>
+      <w:r>
+        <w:rPr>
+          <w:rStyle w:val="hps"/>
+          <w:rFonts w:ascii="Tahoma" w:hAnsi="Tahoma" w:cs="Tahoma"/>
+          <w:sz w:val="20"/>
+          <w:szCs w:val="20"/>
+          <w:lang w:val="en"/>
+        </w:rPr>
+        <w:t>ocument is still effect or not.</w:t>
       </w:r>
     </w:p>
     <w:p>
@@ -6107,6 +6399,37 @@
       <w:pPr>
         <w:pStyle w:val="ListParagraph"/>
         <w:numPr>
+          <w:ilvl w:val="0"/>
+          <w:numId w:val="32"/>
+        </w:numPr>
+        <w:ind w:left="562" w:firstLine="0"/>
+        <w:rPr>
+          <w:rFonts w:ascii="Tahoma" w:hAnsi="Tahoma" w:cs="Tahoma"/>
+          <w:sz w:val="20"/>
+          <w:szCs w:val="20"/>
+        </w:rPr>
+      </w:pPr>
+      <w:r>
+        <w:rPr>
+          <w:rFonts w:ascii="Tahoma" w:hAnsi="Tahoma" w:cs="Tahoma"/>
+          <w:sz w:val="20"/>
+          <w:szCs w:val="20"/>
+        </w:rPr>
+        <w:t>At tab search document will have some input parameters</w:t>
+      </w:r>
+      <w:r>
+        <w:rPr>
+          <w:rFonts w:ascii="Tahoma" w:hAnsi="Tahoma" w:cs="Tahoma"/>
+          <w:sz w:val="20"/>
+          <w:szCs w:val="20"/>
+        </w:rPr>
+        <w:t>:</w:t>
+      </w:r>
+    </w:p>
+    <w:p>
+      <w:pPr>
+        <w:pStyle w:val="ListParagraph"/>
+        <w:numPr>
           <w:ilvl w:val="1"/>
           <w:numId w:val="5"/>
         </w:numPr>
@@ -6118,17 +6441,17 @@
           <w:szCs w:val="20"/>
         </w:rPr>
       </w:pPr>
-      <w:r>
-        <w:rPr>
-          <w:rFonts w:ascii="Tahoma" w:hAnsi="Tahoma" w:cs="Tahoma"/>
-          <w:b/>
-          <w:sz w:val="20"/>
-          <w:szCs w:val="20"/>
-        </w:rPr>
-        <w:t xml:space="preserve"> </w:t>
-      </w:r>
-      <w:bookmarkStart w:id="11" w:name="_Toc437709970"/>
-      <w:bookmarkEnd w:id="11"/>
+      <w:bookmarkStart w:id="10" w:name="_Toc437709970"/>
+      <w:bookmarkEnd w:id="10"/>
+      <w:r>
+        <w:rPr>
+          <w:rFonts w:ascii="Tahoma" w:hAnsi="Tahoma" w:cs="Tahoma"/>
+          <w:b/>
+          <w:sz w:val="20"/>
+          <w:szCs w:val="20"/>
+        </w:rPr>
+        <w:t>Manage draft document</w:t>
+      </w:r>
     </w:p>
     <w:p>
       <w:pPr>
@@ -6155,6 +6478,156 @@
     </w:p>
     <w:p>
       <w:pPr>
+        <w:ind w:left="567"/>
+        <w:rPr>
+          <w:rFonts w:ascii="Tahoma" w:hAnsi="Tahoma" w:cs="Tahoma"/>
+          <w:sz w:val="20"/>
+          <w:szCs w:val="20"/>
+        </w:rPr>
+      </w:pPr>
+      <w:r>
+        <w:rPr>
+          <w:rFonts w:ascii="Tahoma" w:hAnsi="Tahoma" w:cs="Tahoma"/>
+          <w:sz w:val="20"/>
+          <w:szCs w:val="20"/>
+        </w:rPr>
+        <w:t xml:space="preserve">The system </w:t>
+      </w:r>
+      <w:r>
+        <w:t xml:space="preserve">must provide </w:t>
+      </w:r>
+      <w:r>
+        <w:t xml:space="preserve">a page which </w:t>
+      </w:r>
+      <w:r>
+        <w:rPr>
+          <w:rFonts w:ascii="Tahoma" w:hAnsi="Tahoma" w:cs="Tahoma"/>
+          <w:sz w:val="20"/>
+          <w:szCs w:val="20"/>
+        </w:rPr>
+        <w:t>staff</w:t>
+      </w:r>
+      <w:r>
+        <w:rPr>
+          <w:rFonts w:ascii="Tahoma" w:hAnsi="Tahoma" w:cs="Tahoma"/>
+          <w:sz w:val="20"/>
+          <w:szCs w:val="20"/>
+        </w:rPr>
+        <w:t xml:space="preserve"> create, update, remove draft document (which is not approved by manager)</w:t>
+      </w:r>
+    </w:p>
+    <w:p>
+      <w:pPr>
+        <w:pStyle w:val="ListParagraph"/>
+        <w:numPr>
+          <w:ilvl w:val="0"/>
+          <w:numId w:val="39"/>
+        </w:numPr>
+        <w:rPr>
+          <w:rFonts w:ascii="Tahoma" w:hAnsi="Tahoma" w:cs="Tahoma"/>
+          <w:sz w:val="20"/>
+          <w:szCs w:val="20"/>
+        </w:rPr>
+      </w:pPr>
+      <w:r>
+        <w:rPr>
+          <w:rFonts w:ascii="Tahoma" w:hAnsi="Tahoma" w:cs="Tahoma"/>
+          <w:sz w:val="20"/>
+          <w:szCs w:val="20"/>
+        </w:rPr>
+        <w:t>Create User</w:t>
+      </w:r>
+    </w:p>
+    <w:p>
+      <w:pPr>
+        <w:pStyle w:val="ListParagraph"/>
+        <w:numPr>
+          <w:ilvl w:val="0"/>
+          <w:numId w:val="39"/>
+        </w:numPr>
+        <w:rPr>
+          <w:rFonts w:ascii="Tahoma" w:hAnsi="Tahoma" w:cs="Tahoma"/>
+          <w:sz w:val="20"/>
+          <w:szCs w:val="20"/>
+        </w:rPr>
+      </w:pPr>
+      <w:r>
+        <w:rPr>
+          <w:rFonts w:ascii="Tahoma" w:hAnsi="Tahoma" w:cs="Tahoma"/>
+          <w:sz w:val="20"/>
+          <w:szCs w:val="20"/>
+        </w:rPr>
+        <w:t>Create Date</w:t>
+      </w:r>
+    </w:p>
+    <w:p>
+      <w:pPr>
+        <w:pStyle w:val="ListParagraph"/>
+        <w:numPr>
+          <w:ilvl w:val="0"/>
+          <w:numId w:val="39"/>
+        </w:numPr>
+        <w:rPr>
+          <w:rFonts w:ascii="Tahoma" w:hAnsi="Tahoma" w:cs="Tahoma"/>
+          <w:sz w:val="20"/>
+          <w:szCs w:val="20"/>
+        </w:rPr>
+      </w:pPr>
+      <w:r>
+        <w:rPr>
+          <w:rFonts w:ascii="Tahoma" w:hAnsi="Tahoma" w:cs="Tahoma"/>
+          <w:sz w:val="20"/>
+          <w:szCs w:val="20"/>
+        </w:rPr>
+        <w:t>Abstract content</w:t>
+      </w:r>
+    </w:p>
+    <w:p>
+      <w:pPr>
+        <w:pStyle w:val="ListParagraph"/>
+        <w:numPr>
+          <w:ilvl w:val="0"/>
+          <w:numId w:val="39"/>
+        </w:numPr>
+        <w:rPr>
+          <w:rFonts w:ascii="Tahoma" w:hAnsi="Tahoma" w:cs="Tahoma"/>
+          <w:sz w:val="20"/>
+          <w:szCs w:val="20"/>
+        </w:rPr>
+      </w:pPr>
+      <w:r>
+        <w:rPr>
+          <w:rFonts w:ascii="Tahoma" w:hAnsi="Tahoma" w:cs="Tahoma"/>
+          <w:sz w:val="20"/>
+          <w:szCs w:val="20"/>
+        </w:rPr>
+        <w:t>Code</w:t>
+      </w:r>
+    </w:p>
+    <w:p>
+      <w:pPr>
+        <w:pStyle w:val="ListParagraph"/>
+        <w:numPr>
+          <w:ilvl w:val="0"/>
+          <w:numId w:val="39"/>
+        </w:numPr>
+        <w:rPr>
+          <w:rFonts w:ascii="Tahoma" w:hAnsi="Tahoma" w:cs="Tahoma"/>
+          <w:sz w:val="20"/>
+          <w:szCs w:val="20"/>
+        </w:rPr>
+      </w:pPr>
+      <w:r>
+        <w:rPr>
+          <w:rFonts w:ascii="Tahoma" w:hAnsi="Tahoma" w:cs="Tahoma"/>
+          <w:sz w:val="20"/>
+          <w:szCs w:val="20"/>
+        </w:rPr>
+        <w:t>File</w:t>
+      </w:r>
+    </w:p>
+    <w:p>
+      <w:pPr>
         <w:pStyle w:val="ListParagraph"/>
         <w:numPr>
           <w:ilvl w:val="1"/>
@@ -6181,6 +6654,53 @@
       <w:pPr>
         <w:pStyle w:val="ListParagraph"/>
         <w:numPr>
+          <w:ilvl w:val="0"/>
+          <w:numId w:val="32"/>
+        </w:numPr>
+        <w:ind w:left="562" w:firstLine="0"/>
+        <w:rPr>
+          <w:rFonts w:ascii="Tahoma" w:hAnsi="Tahoma" w:cs="Tahoma"/>
+          <w:sz w:val="20"/>
+          <w:szCs w:val="20"/>
+        </w:rPr>
+      </w:pPr>
+      <w:r>
+        <w:rPr>
+          <w:rFonts w:ascii="Tahoma" w:hAnsi="Tahoma" w:cs="Tahoma"/>
+          <w:sz w:val="20"/>
+          <w:szCs w:val="20"/>
+        </w:rPr>
+        <w:t>Staff</w:t>
+      </w:r>
+      <w:r>
+        <w:rPr>
+          <w:rFonts w:ascii="Tahoma" w:hAnsi="Tahoma" w:cs="Tahoma"/>
+          <w:sz w:val="20"/>
+          <w:szCs w:val="20"/>
+        </w:rPr>
+        <w:t xml:space="preserve"> can view, create, update, remove </w:t>
+      </w:r>
+      <w:r>
+        <w:rPr>
+          <w:rFonts w:ascii="Tahoma" w:hAnsi="Tahoma" w:cs="Tahoma"/>
+          <w:sz w:val="20"/>
+          <w:szCs w:val="20"/>
+        </w:rPr>
+        <w:t>draft document</w:t>
+      </w:r>
+      <w:r>
+        <w:rPr>
+          <w:rFonts w:ascii="Tahoma" w:hAnsi="Tahoma" w:cs="Tahoma"/>
+          <w:sz w:val="20"/>
+          <w:szCs w:val="20"/>
+        </w:rPr>
+        <w:t>.</w:t>
+      </w:r>
+    </w:p>
+    <w:p>
+      <w:pPr>
+        <w:pStyle w:val="ListParagraph"/>
+        <w:numPr>
           <w:ilvl w:val="1"/>
           <w:numId w:val="5"/>
         </w:numPr>
@@ -6199,10 +6719,55 @@
           <w:sz w:val="20"/>
           <w:szCs w:val="20"/>
         </w:rPr>
-        <w:t xml:space="preserve">  </w:t>
-      </w:r>
-      <w:bookmarkStart w:id="12" w:name="_Toc437709971"/>
-      <w:bookmarkEnd w:id="12"/>
+        <w:t>Process approve</w:t>
+      </w:r>
+      <w:r>
+        <w:rPr>
+          <w:rFonts w:ascii="Tahoma" w:hAnsi="Tahoma" w:cs="Tahoma"/>
+          <w:b/>
+          <w:sz w:val="20"/>
+          <w:szCs w:val="20"/>
+        </w:rPr>
+        <w:t>,</w:t>
+      </w:r>
+      <w:r>
+        <w:rPr>
+          <w:rFonts w:ascii="Tahoma" w:hAnsi="Tahoma" w:cs="Tahoma"/>
+          <w:b/>
+          <w:sz w:val="20"/>
+          <w:szCs w:val="20"/>
+        </w:rPr>
+        <w:t xml:space="preserve"> not approve</w:t>
+      </w:r>
+      <w:r>
+        <w:rPr>
+          <w:rFonts w:ascii="Tahoma" w:hAnsi="Tahoma" w:cs="Tahoma"/>
+          <w:b/>
+          <w:sz w:val="20"/>
+          <w:szCs w:val="20"/>
+        </w:rPr>
+        <w:t xml:space="preserve"> or remove</w:t>
+      </w:r>
+      <w:r>
+        <w:rPr>
+          <w:rFonts w:ascii="Tahoma" w:hAnsi="Tahoma" w:cs="Tahoma"/>
+          <w:b/>
+          <w:sz w:val="20"/>
+          <w:szCs w:val="20"/>
+        </w:rPr>
+        <w:t xml:space="preserve"> draft document</w:t>
+      </w:r>
+      <w:r>
+        <w:rPr>
+          <w:rFonts w:ascii="Tahoma" w:hAnsi="Tahoma" w:cs="Tahoma"/>
+          <w:b/>
+          <w:sz w:val="20"/>
+          <w:szCs w:val="20"/>
+        </w:rPr>
+        <w:t xml:space="preserve"> </w:t>
+      </w:r>
+      <w:bookmarkStart w:id="11" w:name="_Toc437709971"/>
+      <w:bookmarkEnd w:id="11"/>
     </w:p>
     <w:p>
       <w:pPr>
@@ -6229,6 +6794,84 @@
     </w:p>
     <w:p>
       <w:pPr>
+        <w:ind w:left="567"/>
+        <w:rPr>
+          <w:rFonts w:ascii="Tahoma" w:hAnsi="Tahoma" w:cs="Tahoma"/>
+          <w:sz w:val="20"/>
+          <w:szCs w:val="20"/>
+        </w:rPr>
+      </w:pPr>
+      <w:r>
+        <w:rPr>
+          <w:rFonts w:ascii="Tahoma" w:hAnsi="Tahoma" w:cs="Tahoma"/>
+          <w:sz w:val="20"/>
+          <w:szCs w:val="20"/>
+        </w:rPr>
+        <w:t>Manager can approve,</w:t>
+      </w:r>
+      <w:r>
+        <w:rPr>
+          <w:rFonts w:ascii="Tahoma" w:hAnsi="Tahoma" w:cs="Tahoma"/>
+          <w:sz w:val="20"/>
+          <w:szCs w:val="20"/>
+        </w:rPr>
+        <w:t xml:space="preserve"> not approve</w:t>
+      </w:r>
+      <w:r>
+        <w:rPr>
+          <w:rFonts w:ascii="Tahoma" w:hAnsi="Tahoma" w:cs="Tahoma"/>
+          <w:sz w:val="20"/>
+          <w:szCs w:val="20"/>
+        </w:rPr>
+        <w:t xml:space="preserve"> or remove</w:t>
+      </w:r>
+      <w:r>
+        <w:rPr>
+          <w:rFonts w:ascii="Tahoma" w:hAnsi="Tahoma" w:cs="Tahoma"/>
+          <w:sz w:val="20"/>
+          <w:szCs w:val="20"/>
+        </w:rPr>
+        <w:t xml:space="preserve"> draft document sent by his/her staff.</w:t>
+      </w:r>
+    </w:p>
+    <w:p>
+      <w:pPr>
+        <w:ind w:left="567"/>
+        <w:rPr>
+          <w:rFonts w:ascii="Tahoma" w:hAnsi="Tahoma" w:cs="Tahoma"/>
+          <w:sz w:val="20"/>
+          <w:szCs w:val="20"/>
+        </w:rPr>
+      </w:pPr>
+      <w:r>
+        <w:rPr>
+          <w:rFonts w:ascii="Tahoma" w:hAnsi="Tahoma" w:cs="Tahoma"/>
+          <w:sz w:val="20"/>
+          <w:szCs w:val="20"/>
+        </w:rPr>
+        <w:t>If he has chosen not approve, then staff can update this draft document.</w:t>
+      </w:r>
+    </w:p>
+    <w:p>
+      <w:pPr>
+        <w:ind w:left="567"/>
+        <w:rPr>
+          <w:rFonts w:ascii="Tahoma" w:hAnsi="Tahoma" w:cs="Tahoma"/>
+          <w:sz w:val="20"/>
+          <w:szCs w:val="20"/>
+        </w:rPr>
+      </w:pPr>
+      <w:r>
+        <w:rPr>
+          <w:rFonts w:ascii="Tahoma" w:hAnsi="Tahoma" w:cs="Tahoma"/>
+          <w:sz w:val="20"/>
+          <w:szCs w:val="20"/>
+        </w:rPr>
+        <w:t xml:space="preserve">If he has chosen approve    </w:t>
+      </w:r>
+    </w:p>
+    <w:p>
+      <w:pPr>
         <w:pStyle w:val="ListParagraph"/>
         <w:numPr>
           <w:ilvl w:val="1"/>
@@ -6254,6 +6897,100 @@
       <w:pPr>
         <w:pStyle w:val="ListParagraph"/>
         <w:numPr>
+          <w:ilvl w:val="0"/>
+          <w:numId w:val="32"/>
+        </w:numPr>
+        <w:ind w:left="562" w:firstLine="0"/>
+        <w:rPr>
+          <w:rFonts w:ascii="Tahoma" w:hAnsi="Tahoma" w:cs="Tahoma"/>
+          <w:sz w:val="20"/>
+          <w:szCs w:val="20"/>
+        </w:rPr>
+      </w:pPr>
+      <w:r>
+        <w:rPr>
+          <w:rFonts w:ascii="Tahoma" w:hAnsi="Tahoma" w:cs="Tahoma"/>
+          <w:sz w:val="20"/>
+          <w:szCs w:val="20"/>
+        </w:rPr>
+        <w:t xml:space="preserve">If </w:t>
+      </w:r>
+      <w:r>
+        <w:rPr>
+          <w:rFonts w:ascii="Tahoma" w:hAnsi="Tahoma" w:cs="Tahoma"/>
+          <w:sz w:val="20"/>
+          <w:szCs w:val="20"/>
+        </w:rPr>
+        <w:t xml:space="preserve">Manager </w:t>
+      </w:r>
+      <w:r>
+        <w:rPr>
+          <w:rFonts w:ascii="Tahoma" w:hAnsi="Tahoma" w:cs="Tahoma"/>
+          <w:sz w:val="20"/>
+          <w:szCs w:val="20"/>
+        </w:rPr>
+        <w:t>approve draft document</w:t>
+      </w:r>
+      <w:r>
+        <w:rPr>
+          <w:rFonts w:ascii="Tahoma" w:hAnsi="Tahoma" w:cs="Tahoma"/>
+          <w:sz w:val="20"/>
+          <w:szCs w:val="20"/>
+        </w:rPr>
+        <w:t xml:space="preserve"> then he must choose transfer this document to other departments or Top manager.</w:t>
+      </w:r>
+    </w:p>
+    <w:p>
+      <w:pPr>
+        <w:pStyle w:val="ListParagraph"/>
+        <w:numPr>
+          <w:ilvl w:val="0"/>
+          <w:numId w:val="32"/>
+        </w:numPr>
+        <w:ind w:left="562" w:firstLine="0"/>
+        <w:rPr>
+          <w:rFonts w:ascii="Tahoma" w:hAnsi="Tahoma" w:cs="Tahoma"/>
+          <w:sz w:val="20"/>
+          <w:szCs w:val="20"/>
+        </w:rPr>
+      </w:pPr>
+      <w:r>
+        <w:rPr>
+          <w:rFonts w:ascii="Tahoma" w:hAnsi="Tahoma" w:cs="Tahoma"/>
+          <w:sz w:val="20"/>
+          <w:szCs w:val="20"/>
+        </w:rPr>
+        <w:lastRenderedPageBreak/>
+        <w:t>If Manager not approve draft document then his/her staff can update this.</w:t>
+      </w:r>
+    </w:p>
+    <w:p>
+      <w:pPr>
+        <w:pStyle w:val="ListParagraph"/>
+        <w:numPr>
+          <w:ilvl w:val="0"/>
+          <w:numId w:val="32"/>
+        </w:numPr>
+        <w:ind w:left="562" w:firstLine="0"/>
+        <w:rPr>
+          <w:rFonts w:ascii="Tahoma" w:hAnsi="Tahoma" w:cs="Tahoma"/>
+          <w:sz w:val="20"/>
+          <w:szCs w:val="20"/>
+        </w:rPr>
+      </w:pPr>
+      <w:r>
+        <w:rPr>
+          <w:rFonts w:ascii="Tahoma" w:hAnsi="Tahoma" w:cs="Tahoma"/>
+          <w:sz w:val="20"/>
+          <w:szCs w:val="20"/>
+        </w:rPr>
+        <w:t xml:space="preserve">If Manager remove draft document then document’s status changed to “removed”. </w:t>
+      </w:r>
+    </w:p>
+    <w:p>
+      <w:pPr>
+        <w:pStyle w:val="ListParagraph"/>
+        <w:numPr>
           <w:ilvl w:val="1"/>
           <w:numId w:val="5"/>
         </w:numPr>
@@ -6265,6 +7002,8 @@
           <w:szCs w:val="20"/>
         </w:rPr>
       </w:pPr>
+      <w:bookmarkStart w:id="12" w:name="_GoBack"/>
+      <w:bookmarkEnd w:id="12"/>
       <w:r>
         <w:rPr>
           <w:rFonts w:ascii="Tahoma" w:hAnsi="Tahoma" w:cs="Tahoma"/>
@@ -6699,7 +7438,6 @@
           <w:sz w:val="20"/>
           <w:szCs w:val="20"/>
         </w:rPr>
-        <w:lastRenderedPageBreak/>
         <w:t xml:space="preserve"> </w:t>
       </w:r>
     </w:p>
@@ -9180,7 +9918,6 @@
               <w:rPr>
                 <w:rFonts w:asciiTheme="majorHAnsi" w:hAnsiTheme="majorHAnsi" w:cstheme="majorHAnsi"/>
               </w:rPr>
-              <w:lastRenderedPageBreak/>
               <w:t>02</w:t>
             </w:r>
           </w:p>
@@ -10165,6 +10902,7 @@
                 <w:b/>
                 <w:szCs w:val="24"/>
               </w:rPr>
+              <w:lastRenderedPageBreak/>
               <w:t xml:space="preserve">Hua Tran </w:t>
             </w:r>
             <w:proofErr w:type="spellStart"/>
@@ -10349,7 +11087,7 @@
               <w:sz w:val="20"/>
               <w:szCs w:val="20"/>
             </w:rPr>
-            <w:t xml:space="preserve"> 02</w:t>
+            <w:t xml:space="preserve"> 04</w:t>
           </w:r>
         </w:p>
       </w:tc>
@@ -10516,7 +11254,15 @@
               <w:sz w:val="20"/>
               <w:szCs w:val="20"/>
             </w:rPr>
-            <w:t xml:space="preserve"> 12/12/2015</w:t>
+            <w:t xml:space="preserve"> 20</w:t>
+          </w:r>
+          <w:r>
+            <w:rPr>
+              <w:rFonts w:ascii="Verdana" w:hAnsi="Verdana"/>
+              <w:sz w:val="20"/>
+              <w:szCs w:val="20"/>
+            </w:rPr>
+            <w:t>/12/2015</w:t>
           </w:r>
         </w:p>
       </w:tc>
@@ -10616,7 +11362,15 @@
               <w:sz w:val="20"/>
               <w:szCs w:val="20"/>
             </w:rPr>
-            <w:t xml:space="preserve"> 19/12/2015</w:t>
+            <w:t xml:space="preserve"> 23</w:t>
+          </w:r>
+          <w:r>
+            <w:rPr>
+              <w:rFonts w:ascii="Verdana" w:hAnsi="Verdana"/>
+              <w:sz w:val="20"/>
+              <w:szCs w:val="20"/>
+            </w:rPr>
+            <w:t>/12/2015</w:t>
           </w:r>
         </w:p>
       </w:tc>
@@ -10725,7 +11479,7 @@
               <w:sz w:val="20"/>
               <w:szCs w:val="20"/>
             </w:rPr>
-            <w:t>8</w:t>
+            <w:t>6</w:t>
           </w:r>
           <w:r>
             <w:rPr>
@@ -12839,6 +13593,232 @@
     </w:lvl>
   </w:abstractNum>
   <w:abstractNum w:abstractNumId="18" w15:restartNumberingAfterBreak="0">
+    <w:nsid w:val="45DE1CBF"/>
+    <w:multiLevelType w:val="hybridMultilevel"/>
+    <w:tmpl w:val="E83E35DE"/>
+    <w:lvl w:ilvl="0" w:tplc="04090001">
+      <w:start w:val="1"/>
+      <w:numFmt w:val="bullet"/>
+      <w:lvlText w:val=""/>
+      <w:lvlJc w:val="left"/>
+      <w:pPr>
+        <w:ind w:left="1287" w:hanging="360"/>
+      </w:pPr>
+      <w:rPr>
+        <w:rFonts w:ascii="Symbol" w:hAnsi="Symbol" w:hint="default"/>
+      </w:rPr>
+    </w:lvl>
+    <w:lvl w:ilvl="1" w:tplc="04090003" w:tentative="1">
+      <w:start w:val="1"/>
+      <w:numFmt w:val="bullet"/>
+      <w:lvlText w:val="o"/>
+      <w:lvlJc w:val="left"/>
+      <w:pPr>
+        <w:ind w:left="2007" w:hanging="360"/>
+      </w:pPr>
+      <w:rPr>
+        <w:rFonts w:ascii="Courier New" w:hAnsi="Courier New" w:cs="Courier New" w:hint="default"/>
+      </w:rPr>
+    </w:lvl>
+    <w:lvl w:ilvl="2" w:tplc="04090005" w:tentative="1">
+      <w:start w:val="1"/>
+      <w:numFmt w:val="bullet"/>
+      <w:lvlText w:val=""/>
+      <w:lvlJc w:val="left"/>
+      <w:pPr>
+        <w:ind w:left="2727" w:hanging="360"/>
+      </w:pPr>
+      <w:rPr>
+        <w:rFonts w:ascii="Wingdings" w:hAnsi="Wingdings" w:hint="default"/>
+      </w:rPr>
+    </w:lvl>
+    <w:lvl w:ilvl="3" w:tplc="04090001" w:tentative="1">
+      <w:start w:val="1"/>
+      <w:numFmt w:val="bullet"/>
+      <w:lvlText w:val=""/>
+      <w:lvlJc w:val="left"/>
+      <w:pPr>
+        <w:ind w:left="3447" w:hanging="360"/>
+      </w:pPr>
+      <w:rPr>
+        <w:rFonts w:ascii="Symbol" w:hAnsi="Symbol" w:hint="default"/>
+      </w:rPr>
+    </w:lvl>
+    <w:lvl w:ilvl="4" w:tplc="04090003" w:tentative="1">
+      <w:start w:val="1"/>
+      <w:numFmt w:val="bullet"/>
+      <w:lvlText w:val="o"/>
+      <w:lvlJc w:val="left"/>
+      <w:pPr>
+        <w:ind w:left="4167" w:hanging="360"/>
+      </w:pPr>
+      <w:rPr>
+        <w:rFonts w:ascii="Courier New" w:hAnsi="Courier New" w:cs="Courier New" w:hint="default"/>
+      </w:rPr>
+    </w:lvl>
+    <w:lvl w:ilvl="5" w:tplc="04090005" w:tentative="1">
+      <w:start w:val="1"/>
+      <w:numFmt w:val="bullet"/>
+      <w:lvlText w:val=""/>
+      <w:lvlJc w:val="left"/>
+      <w:pPr>
+        <w:ind w:left="4887" w:hanging="360"/>
+      </w:pPr>
+      <w:rPr>
+        <w:rFonts w:ascii="Wingdings" w:hAnsi="Wingdings" w:hint="default"/>
+      </w:rPr>
+    </w:lvl>
+    <w:lvl w:ilvl="6" w:tplc="04090001" w:tentative="1">
+      <w:start w:val="1"/>
+      <w:numFmt w:val="bullet"/>
+      <w:lvlText w:val=""/>
+      <w:lvlJc w:val="left"/>
+      <w:pPr>
+        <w:ind w:left="5607" w:hanging="360"/>
+      </w:pPr>
+      <w:rPr>
+        <w:rFonts w:ascii="Symbol" w:hAnsi="Symbol" w:hint="default"/>
+      </w:rPr>
+    </w:lvl>
+    <w:lvl w:ilvl="7" w:tplc="04090003" w:tentative="1">
+      <w:start w:val="1"/>
+      <w:numFmt w:val="bullet"/>
+      <w:lvlText w:val="o"/>
+      <w:lvlJc w:val="left"/>
+      <w:pPr>
+        <w:ind w:left="6327" w:hanging="360"/>
+      </w:pPr>
+      <w:rPr>
+        <w:rFonts w:ascii="Courier New" w:hAnsi="Courier New" w:cs="Courier New" w:hint="default"/>
+      </w:rPr>
+    </w:lvl>
+    <w:lvl w:ilvl="8" w:tplc="04090005" w:tentative="1">
+      <w:start w:val="1"/>
+      <w:numFmt w:val="bullet"/>
+      <w:lvlText w:val=""/>
+      <w:lvlJc w:val="left"/>
+      <w:pPr>
+        <w:ind w:left="7047" w:hanging="360"/>
+      </w:pPr>
+      <w:rPr>
+        <w:rFonts w:ascii="Wingdings" w:hAnsi="Wingdings" w:hint="default"/>
+      </w:rPr>
+    </w:lvl>
+  </w:abstractNum>
+  <w:abstractNum w:abstractNumId="19" w15:restartNumberingAfterBreak="0">
+    <w:nsid w:val="48565D60"/>
+    <w:multiLevelType w:val="hybridMultilevel"/>
+    <w:tmpl w:val="FD7404FC"/>
+    <w:lvl w:ilvl="0" w:tplc="04090001">
+      <w:start w:val="1"/>
+      <w:numFmt w:val="bullet"/>
+      <w:lvlText w:val=""/>
+      <w:lvlJc w:val="left"/>
+      <w:pPr>
+        <w:ind w:left="1287" w:hanging="360"/>
+      </w:pPr>
+      <w:rPr>
+        <w:rFonts w:ascii="Symbol" w:hAnsi="Symbol" w:hint="default"/>
+      </w:rPr>
+    </w:lvl>
+    <w:lvl w:ilvl="1" w:tplc="04090003" w:tentative="1">
+      <w:start w:val="1"/>
+      <w:numFmt w:val="bullet"/>
+      <w:lvlText w:val="o"/>
+      <w:lvlJc w:val="left"/>
+      <w:pPr>
+        <w:ind w:left="2007" w:hanging="360"/>
+      </w:pPr>
+      <w:rPr>
+        <w:rFonts w:ascii="Courier New" w:hAnsi="Courier New" w:cs="Courier New" w:hint="default"/>
+      </w:rPr>
+    </w:lvl>
+    <w:lvl w:ilvl="2" w:tplc="04090005" w:tentative="1">
+      <w:start w:val="1"/>
+      <w:numFmt w:val="bullet"/>
+      <w:lvlText w:val=""/>
+      <w:lvlJc w:val="left"/>
+      <w:pPr>
+        <w:ind w:left="2727" w:hanging="360"/>
+      </w:pPr>
+      <w:rPr>
+        <w:rFonts w:ascii="Wingdings" w:hAnsi="Wingdings" w:hint="default"/>
+      </w:rPr>
+    </w:lvl>
+    <w:lvl w:ilvl="3" w:tplc="04090001" w:tentative="1">
+      <w:start w:val="1"/>
+      <w:numFmt w:val="bullet"/>
+      <w:lvlText w:val=""/>
+      <w:lvlJc w:val="left"/>
+      <w:pPr>
+        <w:ind w:left="3447" w:hanging="360"/>
+      </w:pPr>
+      <w:rPr>
+        <w:rFonts w:ascii="Symbol" w:hAnsi="Symbol" w:hint="default"/>
+      </w:rPr>
+    </w:lvl>
+    <w:lvl w:ilvl="4" w:tplc="04090003" w:tentative="1">
+      <w:start w:val="1"/>
+      <w:numFmt w:val="bullet"/>
+      <w:lvlText w:val="o"/>
+      <w:lvlJc w:val="left"/>
+      <w:pPr>
+        <w:ind w:left="4167" w:hanging="360"/>
+      </w:pPr>
+      <w:rPr>
+        <w:rFonts w:ascii="Courier New" w:hAnsi="Courier New" w:cs="Courier New" w:hint="default"/>
+      </w:rPr>
+    </w:lvl>
+    <w:lvl w:ilvl="5" w:tplc="04090005" w:tentative="1">
+      <w:start w:val="1"/>
+      <w:numFmt w:val="bullet"/>
+      <w:lvlText w:val=""/>
+      <w:lvlJc w:val="left"/>
+      <w:pPr>
+        <w:ind w:left="4887" w:hanging="360"/>
+      </w:pPr>
+      <w:rPr>
+        <w:rFonts w:ascii="Wingdings" w:hAnsi="Wingdings" w:hint="default"/>
+      </w:rPr>
+    </w:lvl>
+    <w:lvl w:ilvl="6" w:tplc="04090001" w:tentative="1">
+      <w:start w:val="1"/>
+      <w:numFmt w:val="bullet"/>
+      <w:lvlText w:val=""/>
+      <w:lvlJc w:val="left"/>
+      <w:pPr>
+        <w:ind w:left="5607" w:hanging="360"/>
+      </w:pPr>
+      <w:rPr>
+        <w:rFonts w:ascii="Symbol" w:hAnsi="Symbol" w:hint="default"/>
+      </w:rPr>
+    </w:lvl>
+    <w:lvl w:ilvl="7" w:tplc="04090003" w:tentative="1">
+      <w:start w:val="1"/>
+      <w:numFmt w:val="bullet"/>
+      <w:lvlText w:val="o"/>
+      <w:lvlJc w:val="left"/>
+      <w:pPr>
+        <w:ind w:left="6327" w:hanging="360"/>
+      </w:pPr>
+      <w:rPr>
+        <w:rFonts w:ascii="Courier New" w:hAnsi="Courier New" w:cs="Courier New" w:hint="default"/>
+      </w:rPr>
+    </w:lvl>
+    <w:lvl w:ilvl="8" w:tplc="04090005" w:tentative="1">
+      <w:start w:val="1"/>
+      <w:numFmt w:val="bullet"/>
+      <w:lvlText w:val=""/>
+      <w:lvlJc w:val="left"/>
+      <w:pPr>
+        <w:ind w:left="7047" w:hanging="360"/>
+      </w:pPr>
+      <w:rPr>
+        <w:rFonts w:ascii="Wingdings" w:hAnsi="Wingdings" w:hint="default"/>
+      </w:rPr>
+    </w:lvl>
+  </w:abstractNum>
+  <w:abstractNum w:abstractNumId="20" w15:restartNumberingAfterBreak="0">
     <w:nsid w:val="490040F2"/>
     <w:multiLevelType w:val="hybridMultilevel"/>
     <w:tmpl w:val="F962EF0A"/>
@@ -12930,7 +13910,7 @@
       </w:pPr>
     </w:lvl>
   </w:abstractNum>
-  <w:abstractNum w:abstractNumId="19" w15:restartNumberingAfterBreak="0">
+  <w:abstractNum w:abstractNumId="21" w15:restartNumberingAfterBreak="0">
     <w:nsid w:val="4E572F6E"/>
     <w:multiLevelType w:val="multilevel"/>
     <w:tmpl w:val="3D4C1B58"/>
@@ -13062,7 +14042,7 @@
       </w:rPr>
     </w:lvl>
   </w:abstractNum>
-  <w:abstractNum w:abstractNumId="20" w15:restartNumberingAfterBreak="0">
+  <w:abstractNum w:abstractNumId="22" w15:restartNumberingAfterBreak="0">
     <w:nsid w:val="4E5A1894"/>
     <w:multiLevelType w:val="multilevel"/>
     <w:tmpl w:val="0600AC0A"/>
@@ -13175,7 +14155,7 @@
       </w:rPr>
     </w:lvl>
   </w:abstractNum>
-  <w:abstractNum w:abstractNumId="21" w15:restartNumberingAfterBreak="0">
+  <w:abstractNum w:abstractNumId="23" w15:restartNumberingAfterBreak="0">
     <w:nsid w:val="50FD48FB"/>
     <w:multiLevelType w:val="multilevel"/>
     <w:tmpl w:val="8958A06A"/>
@@ -13289,7 +14269,7 @@
       </w:rPr>
     </w:lvl>
   </w:abstractNum>
-  <w:abstractNum w:abstractNumId="22" w15:restartNumberingAfterBreak="0">
+  <w:abstractNum w:abstractNumId="24" w15:restartNumberingAfterBreak="0">
     <w:nsid w:val="51CF3BF3"/>
     <w:multiLevelType w:val="hybridMultilevel"/>
     <w:tmpl w:val="D1ECF27A"/>
@@ -13429,7 +14409,7 @@
       </w:rPr>
     </w:lvl>
   </w:abstractNum>
-  <w:abstractNum w:abstractNumId="23" w15:restartNumberingAfterBreak="0">
+  <w:abstractNum w:abstractNumId="25" w15:restartNumberingAfterBreak="0">
     <w:nsid w:val="51F02BC6"/>
     <w:multiLevelType w:val="hybridMultilevel"/>
     <w:tmpl w:val="FB62728E"/>
@@ -13521,7 +14501,7 @@
       </w:pPr>
     </w:lvl>
   </w:abstractNum>
-  <w:abstractNum w:abstractNumId="24" w15:restartNumberingAfterBreak="0">
+  <w:abstractNum w:abstractNumId="26" w15:restartNumberingAfterBreak="0">
     <w:nsid w:val="5AE53C98"/>
     <w:multiLevelType w:val="multilevel"/>
     <w:tmpl w:val="98C8BEE6"/>
@@ -13643,7 +14623,7 @@
       </w:rPr>
     </w:lvl>
   </w:abstractNum>
-  <w:abstractNum w:abstractNumId="25" w15:restartNumberingAfterBreak="0">
+  <w:abstractNum w:abstractNumId="27" w15:restartNumberingAfterBreak="0">
     <w:nsid w:val="5BD54EC3"/>
     <w:multiLevelType w:val="multilevel"/>
     <w:tmpl w:val="2D1A9224"/>
@@ -13765,7 +14745,7 @@
       </w:rPr>
     </w:lvl>
   </w:abstractNum>
-  <w:abstractNum w:abstractNumId="26" w15:restartNumberingAfterBreak="0">
+  <w:abstractNum w:abstractNumId="28" w15:restartNumberingAfterBreak="0">
     <w:nsid w:val="60043EEC"/>
     <w:multiLevelType w:val="multilevel"/>
     <w:tmpl w:val="93BC321E"/>
@@ -13879,7 +14859,7 @@
       </w:rPr>
     </w:lvl>
   </w:abstractNum>
-  <w:abstractNum w:abstractNumId="27" w15:restartNumberingAfterBreak="0">
+  <w:abstractNum w:abstractNumId="29" w15:restartNumberingAfterBreak="0">
     <w:nsid w:val="64D457D0"/>
     <w:multiLevelType w:val="hybridMultilevel"/>
     <w:tmpl w:val="FB4400C0"/>
@@ -13992,7 +14972,7 @@
       </w:rPr>
     </w:lvl>
   </w:abstractNum>
-  <w:abstractNum w:abstractNumId="28" w15:restartNumberingAfterBreak="0">
+  <w:abstractNum w:abstractNumId="30" w15:restartNumberingAfterBreak="0">
     <w:nsid w:val="660A5620"/>
     <w:multiLevelType w:val="hybridMultilevel"/>
     <w:tmpl w:val="9A74E338"/>
@@ -14105,7 +15085,7 @@
       </w:rPr>
     </w:lvl>
   </w:abstractNum>
-  <w:abstractNum w:abstractNumId="29" w15:restartNumberingAfterBreak="0">
+  <w:abstractNum w:abstractNumId="31" w15:restartNumberingAfterBreak="0">
     <w:nsid w:val="6AAD363E"/>
     <w:multiLevelType w:val="multilevel"/>
     <w:tmpl w:val="11D6AD70"/>
@@ -14219,7 +15199,7 @@
       </w:rPr>
     </w:lvl>
   </w:abstractNum>
-  <w:abstractNum w:abstractNumId="30" w15:restartNumberingAfterBreak="0">
+  <w:abstractNum w:abstractNumId="32" w15:restartNumberingAfterBreak="0">
     <w:nsid w:val="6B806ADC"/>
     <w:multiLevelType w:val="multilevel"/>
     <w:tmpl w:val="72B85F76"/>
@@ -14344,7 +15324,7 @@
       </w:rPr>
     </w:lvl>
   </w:abstractNum>
-  <w:abstractNum w:abstractNumId="31" w15:restartNumberingAfterBreak="0">
+  <w:abstractNum w:abstractNumId="33" w15:restartNumberingAfterBreak="0">
     <w:nsid w:val="6EF467F9"/>
     <w:multiLevelType w:val="multilevel"/>
     <w:tmpl w:val="2D1A9224"/>
@@ -14466,7 +15446,7 @@
       </w:rPr>
     </w:lvl>
   </w:abstractNum>
-  <w:abstractNum w:abstractNumId="32" w15:restartNumberingAfterBreak="0">
+  <w:abstractNum w:abstractNumId="34" w15:restartNumberingAfterBreak="0">
     <w:nsid w:val="713C48B0"/>
     <w:multiLevelType w:val="multilevel"/>
     <w:tmpl w:val="617A04EE"/>
@@ -14558,7 +15538,7 @@
       </w:pPr>
     </w:lvl>
   </w:abstractNum>
-  <w:abstractNum w:abstractNumId="33" w15:restartNumberingAfterBreak="0">
+  <w:abstractNum w:abstractNumId="35" w15:restartNumberingAfterBreak="0">
     <w:nsid w:val="72113FFF"/>
     <w:multiLevelType w:val="multilevel"/>
     <w:tmpl w:val="993E5BF8"/>
@@ -14672,7 +15652,7 @@
       </w:rPr>
     </w:lvl>
   </w:abstractNum>
-  <w:abstractNum w:abstractNumId="34" w15:restartNumberingAfterBreak="0">
+  <w:abstractNum w:abstractNumId="36" w15:restartNumberingAfterBreak="0">
     <w:nsid w:val="778E56BE"/>
     <w:multiLevelType w:val="multilevel"/>
     <w:tmpl w:val="FF564B26"/>
@@ -14795,7 +15775,7 @@
     </w:lvl>
   </w:abstractNum>
   <w:num w:numId="1">
-    <w:abstractNumId w:val="22"/>
+    <w:abstractNumId w:val="24"/>
   </w:num>
   <w:num w:numId="2">
     <w:abstractNumId w:val="8"/>
@@ -14804,19 +15784,19 @@
     <w:abstractNumId w:val="9"/>
   </w:num>
   <w:num w:numId="4">
-    <w:abstractNumId w:val="18"/>
+    <w:abstractNumId w:val="20"/>
   </w:num>
   <w:num w:numId="5">
-    <w:abstractNumId w:val="32"/>
+    <w:abstractNumId w:val="34"/>
   </w:num>
   <w:num w:numId="6">
     <w:abstractNumId w:val="0"/>
   </w:num>
   <w:num w:numId="7">
-    <w:abstractNumId w:val="20"/>
+    <w:abstractNumId w:val="22"/>
   </w:num>
   <w:num w:numId="8">
-    <w:abstractNumId w:val="24"/>
+    <w:abstractNumId w:val="26"/>
   </w:num>
   <w:num w:numId="9">
     <w:abstractNumId w:val="6"/>
@@ -14825,7 +15805,7 @@
     <w:abstractNumId w:val="1"/>
   </w:num>
   <w:num w:numId="11">
-    <w:abstractNumId w:val="25"/>
+    <w:abstractNumId w:val="27"/>
   </w:num>
   <w:num w:numId="12">
     <w:abstractNumId w:val="1"/>
@@ -15107,7 +16087,7 @@
     <w:abstractNumId w:val="5"/>
   </w:num>
   <w:num w:numId="15">
-    <w:abstractNumId w:val="31"/>
+    <w:abstractNumId w:val="33"/>
   </w:num>
   <w:num w:numId="16">
     <w:abstractNumId w:val="3"/>
@@ -15116,25 +16096,25 @@
     <w:abstractNumId w:val="10"/>
   </w:num>
   <w:num w:numId="18">
-    <w:abstractNumId w:val="19"/>
+    <w:abstractNumId w:val="21"/>
   </w:num>
   <w:num w:numId="19">
-    <w:abstractNumId w:val="34"/>
+    <w:abstractNumId w:val="36"/>
   </w:num>
   <w:num w:numId="20">
     <w:abstractNumId w:val="16"/>
   </w:num>
   <w:num w:numId="21">
-    <w:abstractNumId w:val="26"/>
+    <w:abstractNumId w:val="28"/>
   </w:num>
   <w:num w:numId="22">
     <w:abstractNumId w:val="2"/>
   </w:num>
   <w:num w:numId="23">
-    <w:abstractNumId w:val="21"/>
+    <w:abstractNumId w:val="23"/>
   </w:num>
   <w:num w:numId="24">
-    <w:abstractNumId w:val="29"/>
+    <w:abstractNumId w:val="31"/>
   </w:num>
   <w:num w:numId="25">
     <w:abstractNumId w:val="12"/>
@@ -15152,13 +16132,13 @@
     <w:abstractNumId w:val="7"/>
   </w:num>
   <w:num w:numId="30">
-    <w:abstractNumId w:val="28"/>
+    <w:abstractNumId w:val="30"/>
   </w:num>
   <w:num w:numId="31">
-    <w:abstractNumId w:val="27"/>
+    <w:abstractNumId w:val="29"/>
   </w:num>
   <w:num w:numId="32">
-    <w:abstractNumId w:val="33"/>
+    <w:abstractNumId w:val="35"/>
   </w:num>
   <w:num w:numId="33">
     <w:abstractNumId w:val="15"/>
@@ -15167,13 +16147,19 @@
     <w:abstractNumId w:val="4"/>
   </w:num>
   <w:num w:numId="35">
-    <w:abstractNumId w:val="23"/>
+    <w:abstractNumId w:val="25"/>
   </w:num>
   <w:num w:numId="36">
-    <w:abstractNumId w:val="30"/>
+    <w:abstractNumId w:val="32"/>
   </w:num>
   <w:num w:numId="37">
     <w:abstractNumId w:val="11"/>
+  </w:num>
+  <w:num w:numId="38">
+    <w:abstractNumId w:val="19"/>
+  </w:num>
+  <w:num w:numId="39">
+    <w:abstractNumId w:val="18"/>
   </w:num>
 </w:numbering>
 </file>
@@ -16182,7 +17168,7 @@
 </file>
 
 <file path=customXml/itemProps1.xml><?xml version="1.0" encoding="utf-8"?>
-<ds:datastoreItem xmlns:ds="http://schemas.openxmlformats.org/officeDocument/2006/customXml" ds:itemID="{D7DF1530-4D9E-4652-ADA8-F10C219334EC}">
+<ds:datastoreItem xmlns:ds="http://schemas.openxmlformats.org/officeDocument/2006/customXml" ds:itemID="{D890B3BD-3AB5-4490-B9CC-35E05DCCEA17}">
   <ds:schemaRefs>
     <ds:schemaRef ds:uri="http://schemas.openxmlformats.org/officeDocument/2006/bibliography"/>
   </ds:schemaRefs>

</xml_diff>

<commit_message>
update sau cuoc hop ban tron tren skype
</commit_message>
<xml_diff>
--- a/Document/Review 1-Home.docx
+++ b/Document/Review 1-Home.docx
@@ -6494,10 +6494,7 @@
         <w:t xml:space="preserve">The system </w:t>
       </w:r>
       <w:r>
-        <w:t xml:space="preserve">must provide </w:t>
-      </w:r>
-      <w:r>
-        <w:t xml:space="preserve">a page which </w:t>
+        <w:t xml:space="preserve">must provide a page which </w:t>
       </w:r>
       <w:r>
         <w:rPr>
@@ -6712,6 +6709,9 @@
           <w:szCs w:val="20"/>
         </w:rPr>
       </w:pPr>
+      <w:bookmarkStart w:id="11" w:name="OLE_LINK6"/>
+      <w:bookmarkStart w:id="12" w:name="OLE_LINK7"/>
+      <w:bookmarkStart w:id="13" w:name="OLE_LINK8"/>
       <w:r>
         <w:rPr>
           <w:rFonts w:ascii="Tahoma" w:hAnsi="Tahoma" w:cs="Tahoma"/>
@@ -6766,9 +6766,22 @@
         </w:rPr>
         <w:t xml:space="preserve"> </w:t>
       </w:r>
-      <w:bookmarkStart w:id="11" w:name="_Toc437709971"/>
-      <w:bookmarkEnd w:id="11"/>
-    </w:p>
+      <w:bookmarkStart w:id="14" w:name="_Toc437709971"/>
+      <w:bookmarkEnd w:id="14"/>
+      <w:r>
+        <w:rPr>
+          <w:rFonts w:ascii="Tahoma" w:hAnsi="Tahoma" w:cs="Tahoma"/>
+          <w:b/>
+          <w:sz w:val="20"/>
+          <w:szCs w:val="20"/>
+          <w:lang w:val="vi-VN"/>
+        </w:rPr>
+        <w:t>by manager</w:t>
+      </w:r>
+      <w:bookmarkEnd w:id="12"/>
+      <w:bookmarkEnd w:id="13"/>
+    </w:p>
+    <w:bookmarkEnd w:id="11"/>
     <w:p>
       <w:pPr>
         <w:pStyle w:val="ListParagraph"/>
@@ -6929,15 +6942,7 @@
           <w:sz w:val="20"/>
           <w:szCs w:val="20"/>
         </w:rPr>
-        <w:t>approve draft document</w:t>
-      </w:r>
-      <w:r>
-        <w:rPr>
-          <w:rFonts w:ascii="Tahoma" w:hAnsi="Tahoma" w:cs="Tahoma"/>
-          <w:sz w:val="20"/>
-          <w:szCs w:val="20"/>
-        </w:rPr>
-        <w:t xml:space="preserve"> then he must choose transfer this document to other departments or Top manager.</w:t>
+        <w:t>approve draft document then he must choose transfer to other departments or Top manager.</w:t>
       </w:r>
     </w:p>
     <w:p>
@@ -7002,19 +7007,26 @@
           <w:szCs w:val="20"/>
         </w:rPr>
       </w:pPr>
-      <w:bookmarkStart w:id="12" w:name="_GoBack"/>
-      <w:bookmarkEnd w:id="12"/>
-      <w:r>
-        <w:rPr>
-          <w:rFonts w:ascii="Tahoma" w:hAnsi="Tahoma" w:cs="Tahoma"/>
-          <w:b/>
-          <w:sz w:val="20"/>
-          <w:szCs w:val="20"/>
-        </w:rPr>
-        <w:t xml:space="preserve"> </w:t>
-      </w:r>
-      <w:bookmarkStart w:id="13" w:name="_Toc437709972"/>
-      <w:bookmarkEnd w:id="13"/>
+      <w:r>
+        <w:rPr>
+          <w:rFonts w:ascii="Tahoma" w:hAnsi="Tahoma" w:cs="Tahoma"/>
+          <w:b/>
+          <w:sz w:val="20"/>
+          <w:szCs w:val="20"/>
+        </w:rPr>
+        <w:t xml:space="preserve">Process transfer to other departments or </w:t>
+      </w:r>
+      <w:bookmarkStart w:id="15" w:name="_Toc437709972"/>
+      <w:bookmarkEnd w:id="15"/>
+      <w:r>
+        <w:rPr>
+          <w:rFonts w:ascii="Tahoma" w:hAnsi="Tahoma" w:cs="Tahoma"/>
+          <w:b/>
+          <w:sz w:val="20"/>
+          <w:szCs w:val="20"/>
+        </w:rPr>
+        <w:t>top manager</w:t>
+      </w:r>
     </w:p>
     <w:p>
       <w:pPr>
@@ -7042,6 +7054,111 @@
     <w:p>
       <w:pPr>
         <w:pStyle w:val="ListParagraph"/>
+        <w:ind w:left="1134"/>
+        <w:rPr>
+          <w:rFonts w:ascii="Tahoma" w:hAnsi="Tahoma" w:cs="Tahoma"/>
+          <w:sz w:val="20"/>
+          <w:szCs w:val="20"/>
+        </w:rPr>
+      </w:pPr>
+      <w:r>
+        <w:rPr>
+          <w:rFonts w:ascii="Tahoma" w:hAnsi="Tahoma" w:cs="Tahoma"/>
+          <w:sz w:val="20"/>
+          <w:szCs w:val="20"/>
+        </w:rPr>
+        <w:t>Manager can choos</w:t>
+      </w:r>
+      <w:r>
+        <w:rPr>
+          <w:rFonts w:ascii="Tahoma" w:hAnsi="Tahoma" w:cs="Tahoma"/>
+          <w:sz w:val="20"/>
+          <w:szCs w:val="20"/>
+        </w:rPr>
+        <w:t xml:space="preserve">e </w:t>
+      </w:r>
+      <w:r>
+        <w:rPr>
+          <w:rFonts w:ascii="Tahoma" w:hAnsi="Tahoma" w:cs="Tahoma"/>
+          <w:sz w:val="20"/>
+          <w:szCs w:val="20"/>
+        </w:rPr>
+        <w:t xml:space="preserve">other </w:t>
+      </w:r>
+      <w:r>
+        <w:rPr>
+          <w:rFonts w:ascii="Tahoma" w:hAnsi="Tahoma" w:cs="Tahoma"/>
+          <w:sz w:val="20"/>
+          <w:szCs w:val="20"/>
+        </w:rPr>
+        <w:t>departments from dropdown list</w:t>
+      </w:r>
+      <w:r>
+        <w:rPr>
+          <w:rFonts w:ascii="Tahoma" w:hAnsi="Tahoma" w:cs="Tahoma"/>
+          <w:sz w:val="20"/>
+          <w:szCs w:val="20"/>
+        </w:rPr>
+        <w:t xml:space="preserve"> or top </w:t>
+      </w:r>
+      <w:r>
+        <w:rPr>
+          <w:rFonts w:ascii="Tahoma" w:hAnsi="Tahoma" w:cs="Tahoma"/>
+          <w:sz w:val="20"/>
+          <w:szCs w:val="20"/>
+        </w:rPr>
+        <w:t>manager</w:t>
+      </w:r>
+      <w:r>
+        <w:rPr>
+          <w:rFonts w:ascii="Tahoma" w:hAnsi="Tahoma" w:cs="Tahoma"/>
+          <w:sz w:val="20"/>
+          <w:szCs w:val="20"/>
+        </w:rPr>
+        <w:t xml:space="preserve"> to transfer draft document</w:t>
+      </w:r>
+      <w:r>
+        <w:rPr>
+          <w:rFonts w:ascii="Tahoma" w:hAnsi="Tahoma" w:cs="Tahoma"/>
+          <w:sz w:val="20"/>
+          <w:szCs w:val="20"/>
+        </w:rPr>
+        <w:t xml:space="preserve"> for getting approval</w:t>
+      </w:r>
+      <w:r>
+        <w:rPr>
+          <w:rFonts w:ascii="Tahoma" w:hAnsi="Tahoma" w:cs="Tahoma"/>
+          <w:sz w:val="20"/>
+          <w:szCs w:val="20"/>
+        </w:rPr>
+        <w:t xml:space="preserve"> from top </w:t>
+      </w:r>
+      <w:bookmarkStart w:id="16" w:name="OLE_LINK3"/>
+      <w:bookmarkStart w:id="17" w:name="OLE_LINK4"/>
+      <w:bookmarkStart w:id="18" w:name="OLE_LINK5"/>
+      <w:r>
+        <w:rPr>
+          <w:rFonts w:ascii="Tahoma" w:hAnsi="Tahoma" w:cs="Tahoma"/>
+          <w:sz w:val="20"/>
+          <w:szCs w:val="20"/>
+        </w:rPr>
+        <w:t>manager</w:t>
+      </w:r>
+      <w:bookmarkEnd w:id="16"/>
+      <w:bookmarkEnd w:id="17"/>
+      <w:bookmarkEnd w:id="18"/>
+      <w:r>
+        <w:rPr>
+          <w:rFonts w:ascii="Tahoma" w:hAnsi="Tahoma" w:cs="Tahoma"/>
+          <w:sz w:val="20"/>
+          <w:szCs w:val="20"/>
+        </w:rPr>
+        <w:t xml:space="preserve"> or agreement from other departments</w:t>
+      </w:r>
+    </w:p>
+    <w:p>
+      <w:pPr>
+        <w:pStyle w:val="ListParagraph"/>
         <w:numPr>
           <w:ilvl w:val="1"/>
           <w:numId w:val="19"/>
@@ -7066,6 +7183,103 @@
       <w:pPr>
         <w:pStyle w:val="ListParagraph"/>
         <w:numPr>
+          <w:ilvl w:val="0"/>
+          <w:numId w:val="32"/>
+        </w:numPr>
+        <w:ind w:left="562" w:firstLine="0"/>
+        <w:rPr>
+          <w:rFonts w:ascii="Tahoma" w:hAnsi="Tahoma" w:cs="Tahoma"/>
+          <w:sz w:val="20"/>
+          <w:szCs w:val="20"/>
+        </w:rPr>
+      </w:pPr>
+      <w:r>
+        <w:rPr>
+          <w:rFonts w:ascii="Tahoma" w:hAnsi="Tahoma" w:cs="Tahoma"/>
+          <w:sz w:val="20"/>
+          <w:szCs w:val="20"/>
+        </w:rPr>
+        <w:t>Display list of departments to choose.</w:t>
+      </w:r>
+    </w:p>
+    <w:p>
+      <w:pPr>
+        <w:pStyle w:val="ListParagraph"/>
+        <w:numPr>
+          <w:ilvl w:val="0"/>
+          <w:numId w:val="32"/>
+        </w:numPr>
+        <w:ind w:left="562" w:firstLine="0"/>
+        <w:rPr>
+          <w:rFonts w:ascii="Tahoma" w:hAnsi="Tahoma" w:cs="Tahoma"/>
+          <w:sz w:val="20"/>
+          <w:szCs w:val="20"/>
+          <w:lang w:val="vi-VN"/>
+        </w:rPr>
+      </w:pPr>
+      <w:r>
+        <w:rPr>
+          <w:rFonts w:ascii="Tahoma" w:hAnsi="Tahoma" w:cs="Tahoma"/>
+          <w:sz w:val="20"/>
+          <w:szCs w:val="20"/>
+        </w:rPr>
+        <w:t>Transfer draft document to chosen department(s).</w:t>
+      </w:r>
+    </w:p>
+    <w:p>
+      <w:pPr>
+        <w:pStyle w:val="ListParagraph"/>
+        <w:numPr>
+          <w:ilvl w:val="0"/>
+          <w:numId w:val="32"/>
+        </w:numPr>
+        <w:ind w:left="562" w:firstLine="0"/>
+        <w:rPr>
+          <w:rFonts w:ascii="Tahoma" w:hAnsi="Tahoma" w:cs="Tahoma"/>
+          <w:sz w:val="20"/>
+          <w:szCs w:val="20"/>
+          <w:lang w:val="vi-VN"/>
+        </w:rPr>
+      </w:pPr>
+      <w:r>
+        <w:rPr>
+          <w:rFonts w:ascii="Tahoma" w:hAnsi="Tahoma" w:cs="Tahoma"/>
+          <w:sz w:val="20"/>
+          <w:szCs w:val="20"/>
+        </w:rPr>
+        <w:t>T</w:t>
+      </w:r>
+      <w:r>
+        <w:rPr>
+          <w:rFonts w:ascii="Tahoma" w:hAnsi="Tahoma" w:cs="Tahoma"/>
+          <w:sz w:val="20"/>
+          <w:szCs w:val="20"/>
+          <w:lang w:val="vi-VN"/>
+        </w:rPr>
+        <w:t xml:space="preserve">ransfer draft </w:t>
+      </w:r>
+      <w:r>
+        <w:rPr>
+          <w:rFonts w:ascii="Tahoma" w:hAnsi="Tahoma" w:cs="Tahoma"/>
+          <w:sz w:val="20"/>
+          <w:szCs w:val="20"/>
+        </w:rPr>
+        <w:t>document</w:t>
+      </w:r>
+      <w:r>
+        <w:rPr>
+          <w:rFonts w:ascii="Tahoma" w:hAnsi="Tahoma" w:cs="Tahoma"/>
+          <w:sz w:val="20"/>
+          <w:szCs w:val="20"/>
+          <w:lang w:val="vi-VN"/>
+        </w:rPr>
+        <w:t xml:space="preserve"> to top manager.</w:t>
+      </w:r>
+    </w:p>
+    <w:p>
+      <w:pPr>
+        <w:pStyle w:val="ListParagraph"/>
+        <w:numPr>
           <w:ilvl w:val="1"/>
           <w:numId w:val="5"/>
         </w:numPr>
@@ -7076,6 +7290,16 @@
           <w:szCs w:val="20"/>
         </w:rPr>
       </w:pPr>
+      <w:r>
+        <w:rPr>
+          <w:rFonts w:ascii="Tahoma" w:hAnsi="Tahoma" w:cs="Tahoma"/>
+          <w:b/>
+          <w:sz w:val="20"/>
+          <w:szCs w:val="20"/>
+          <w:lang w:val="vi-VN"/>
+        </w:rPr>
+        <w:t>Discussing on draft document’s content</w:t>
+      </w:r>
       <w:r>
         <w:rPr>
           <w:rFonts w:ascii="Tahoma" w:hAnsi="Tahoma" w:cs="Tahoma"/>
@@ -7121,6 +7345,36 @@
     <w:p>
       <w:pPr>
         <w:pStyle w:val="ListParagraph"/>
+        <w:ind w:left="1134"/>
+        <w:rPr>
+          <w:rFonts w:ascii="Tahoma" w:hAnsi="Tahoma" w:cs="Tahoma"/>
+          <w:sz w:val="20"/>
+          <w:szCs w:val="20"/>
+          <w:lang w:val="vi-VN"/>
+        </w:rPr>
+      </w:pPr>
+      <w:r>
+        <w:rPr>
+          <w:rFonts w:ascii="Tahoma" w:hAnsi="Tahoma" w:cs="Tahoma"/>
+          <w:sz w:val="20"/>
+          <w:szCs w:val="20"/>
+          <w:lang w:val="vi-VN"/>
+        </w:rPr>
+        <w:t>Once manager and Top manager recieve a draft document they can leave a comment on</w:t>
+      </w:r>
+      <w:r>
+        <w:rPr>
+          <w:rFonts w:ascii="Tahoma" w:hAnsi="Tahoma" w:cs="Tahoma"/>
+          <w:sz w:val="20"/>
+          <w:szCs w:val="20"/>
+          <w:lang w:val="vi-VN"/>
+        </w:rPr>
+        <w:t xml:space="preserve"> this.</w:t>
+      </w:r>
+    </w:p>
+    <w:p>
+      <w:pPr>
+        <w:pStyle w:val="ListParagraph"/>
         <w:numPr>
           <w:ilvl w:val="1"/>
           <w:numId w:val="20"/>
@@ -7146,6 +7400,117 @@
       <w:pPr>
         <w:pStyle w:val="ListParagraph"/>
         <w:numPr>
+          <w:ilvl w:val="0"/>
+          <w:numId w:val="32"/>
+        </w:numPr>
+        <w:ind w:left="562" w:firstLine="0"/>
+        <w:rPr>
+          <w:rFonts w:ascii="Tahoma" w:hAnsi="Tahoma" w:cs="Tahoma"/>
+          <w:sz w:val="20"/>
+          <w:szCs w:val="20"/>
+          <w:lang w:val="vi-VN"/>
+        </w:rPr>
+      </w:pPr>
+      <w:r>
+        <w:rPr>
+          <w:rFonts w:ascii="Tahoma" w:hAnsi="Tahoma" w:cs="Tahoma"/>
+          <w:sz w:val="20"/>
+          <w:szCs w:val="20"/>
+        </w:rPr>
+        <w:t>View</w:t>
+      </w:r>
+      <w:r>
+        <w:rPr>
+          <w:rFonts w:ascii="Tahoma" w:hAnsi="Tahoma" w:cs="Tahoma"/>
+          <w:sz w:val="20"/>
+          <w:szCs w:val="20"/>
+          <w:lang w:val="vi-VN"/>
+        </w:rPr>
+        <w:t xml:space="preserve"> </w:t>
+      </w:r>
+      <w:r>
+        <w:rPr>
+          <w:rFonts w:ascii="Tahoma" w:hAnsi="Tahoma" w:cs="Tahoma"/>
+          <w:sz w:val="20"/>
+          <w:szCs w:val="20"/>
+          <w:lang w:val="vi-VN"/>
+        </w:rPr>
+        <w:t>list of comments relating to</w:t>
+      </w:r>
+      <w:r>
+        <w:rPr>
+          <w:rFonts w:ascii="Tahoma" w:hAnsi="Tahoma" w:cs="Tahoma"/>
+          <w:sz w:val="20"/>
+          <w:szCs w:val="20"/>
+          <w:lang w:val="vi-VN"/>
+        </w:rPr>
+        <w:t xml:space="preserve"> this draft document.</w:t>
+      </w:r>
+    </w:p>
+    <w:p>
+      <w:pPr>
+        <w:pStyle w:val="ListParagraph"/>
+        <w:numPr>
+          <w:ilvl w:val="0"/>
+          <w:numId w:val="32"/>
+        </w:numPr>
+        <w:ind w:left="562" w:firstLine="0"/>
+        <w:rPr>
+          <w:rFonts w:ascii="Tahoma" w:hAnsi="Tahoma" w:cs="Tahoma"/>
+          <w:b/>
+          <w:sz w:val="20"/>
+          <w:szCs w:val="20"/>
+          <w:lang w:val="vi-VN"/>
+        </w:rPr>
+      </w:pPr>
+      <w:r>
+        <w:rPr>
+          <w:rFonts w:ascii="Tahoma" w:hAnsi="Tahoma" w:cs="Tahoma"/>
+          <w:sz w:val="20"/>
+          <w:szCs w:val="20"/>
+        </w:rPr>
+        <w:t>Discussing</w:t>
+      </w:r>
+      <w:r>
+        <w:rPr>
+          <w:rFonts w:ascii="Tahoma" w:hAnsi="Tahoma" w:cs="Tahoma"/>
+          <w:sz w:val="20"/>
+          <w:szCs w:val="20"/>
+          <w:lang w:val="vi-VN"/>
+        </w:rPr>
+        <w:t xml:space="preserve"> on this draft document.</w:t>
+      </w:r>
+    </w:p>
+    <w:p>
+      <w:pPr>
+        <w:pStyle w:val="ListParagraph"/>
+        <w:numPr>
+          <w:ilvl w:val="0"/>
+          <w:numId w:val="32"/>
+        </w:numPr>
+        <w:ind w:left="562" w:firstLine="0"/>
+        <w:rPr>
+          <w:rFonts w:ascii="Tahoma" w:hAnsi="Tahoma" w:cs="Tahoma"/>
+          <w:b/>
+          <w:sz w:val="20"/>
+          <w:szCs w:val="20"/>
+          <w:lang w:val="vi-VN"/>
+        </w:rPr>
+      </w:pPr>
+      <w:r>
+        <w:rPr>
+          <w:rFonts w:ascii="Tahoma" w:hAnsi="Tahoma" w:cs="Tahoma"/>
+          <w:sz w:val="20"/>
+          <w:szCs w:val="20"/>
+          <w:lang w:val="vi-VN"/>
+        </w:rPr>
+        <w:t>The staff who have created draft document may read comments in case draft document need to edit</w:t>
+      </w:r>
+    </w:p>
+    <w:p>
+      <w:pPr>
+        <w:pStyle w:val="ListParagraph"/>
+        <w:numPr>
           <w:ilvl w:val="1"/>
           <w:numId w:val="5"/>
         </w:numPr>
@@ -7164,6 +7529,54 @@
           <w:szCs w:val="20"/>
         </w:rPr>
         <w:t xml:space="preserve"> </w:t>
+      </w:r>
+      <w:r>
+        <w:rPr>
+          <w:rFonts w:ascii="Tahoma" w:hAnsi="Tahoma" w:cs="Tahoma"/>
+          <w:b/>
+          <w:sz w:val="20"/>
+          <w:szCs w:val="20"/>
+        </w:rPr>
+        <w:t>Process approve, not approve draft document</w:t>
+      </w:r>
+      <w:r>
+        <w:rPr>
+          <w:rFonts w:ascii="Tahoma" w:hAnsi="Tahoma" w:cs="Tahoma"/>
+          <w:b/>
+          <w:sz w:val="20"/>
+          <w:szCs w:val="20"/>
+        </w:rPr>
+        <w:t xml:space="preserve"> </w:t>
+      </w:r>
+      <w:r>
+        <w:rPr>
+          <w:rFonts w:ascii="Tahoma" w:hAnsi="Tahoma" w:cs="Tahoma"/>
+          <w:b/>
+          <w:sz w:val="20"/>
+          <w:szCs w:val="20"/>
+          <w:lang w:val="vi-VN"/>
+        </w:rPr>
+        <w:t>by</w:t>
+      </w:r>
+      <w:r>
+        <w:rPr>
+          <w:rFonts w:ascii="Tahoma" w:hAnsi="Tahoma" w:cs="Tahoma"/>
+          <w:b/>
+          <w:sz w:val="20"/>
+          <w:szCs w:val="20"/>
+          <w:lang w:val="vi-VN"/>
+        </w:rPr>
+        <w:t xml:space="preserve"> Top</w:t>
+      </w:r>
+      <w:r>
+        <w:rPr>
+          <w:rFonts w:ascii="Tahoma" w:hAnsi="Tahoma" w:cs="Tahoma"/>
+          <w:b/>
+          <w:sz w:val="20"/>
+          <w:szCs w:val="20"/>
+          <w:lang w:val="vi-VN"/>
+        </w:rPr>
+        <w:t xml:space="preserve"> manager</w:t>
       </w:r>
     </w:p>
     <w:p>
@@ -7192,6 +7605,27 @@
     <w:p>
       <w:pPr>
         <w:pStyle w:val="ListParagraph"/>
+        <w:ind w:left="1134"/>
+        <w:rPr>
+          <w:rFonts w:ascii="Tahoma" w:hAnsi="Tahoma" w:cs="Tahoma"/>
+          <w:sz w:val="20"/>
+          <w:szCs w:val="20"/>
+          <w:lang w:val="vi-VN"/>
+        </w:rPr>
+      </w:pPr>
+      <w:r>
+        <w:rPr>
+          <w:rFonts w:ascii="Tahoma" w:hAnsi="Tahoma" w:cs="Tahoma"/>
+          <w:sz w:val="20"/>
+          <w:szCs w:val="20"/>
+          <w:lang w:val="vi-VN"/>
+        </w:rPr>
+        <w:t>Top manager will read the comments and make a decision if this draft can be approved or not.</w:t>
+      </w:r>
+    </w:p>
+    <w:p>
+      <w:pPr>
+        <w:pStyle w:val="ListParagraph"/>
         <w:numPr>
           <w:ilvl w:val="1"/>
           <w:numId w:val="21"/>
@@ -7217,6 +7651,31 @@
       <w:pPr>
         <w:pStyle w:val="ListParagraph"/>
         <w:numPr>
+          <w:ilvl w:val="0"/>
+          <w:numId w:val="32"/>
+        </w:numPr>
+        <w:ind w:left="562" w:firstLine="0"/>
+        <w:rPr>
+          <w:rFonts w:ascii="Tahoma" w:hAnsi="Tahoma" w:cs="Tahoma"/>
+          <w:sz w:val="20"/>
+          <w:szCs w:val="20"/>
+          <w:lang w:val="vi-VN"/>
+        </w:rPr>
+      </w:pPr>
+      <w:r>
+        <w:rPr>
+          <w:rFonts w:ascii="Tahoma" w:hAnsi="Tahoma" w:cs="Tahoma"/>
+          <w:sz w:val="20"/>
+          <w:szCs w:val="20"/>
+          <w:lang w:val="vi-VN"/>
+        </w:rPr>
+        <w:t>If Top manager choose approve then this draft’s status changed to “approved”. Else he/she must leave a comment on this and its status changed to “denied”.</w:t>
+      </w:r>
+    </w:p>
+    <w:p>
+      <w:pPr>
+        <w:pStyle w:val="ListParagraph"/>
+        <w:numPr>
           <w:ilvl w:val="1"/>
           <w:numId w:val="5"/>
         </w:numPr>
@@ -7227,15 +7686,8 @@
           <w:szCs w:val="20"/>
         </w:rPr>
       </w:pPr>
-      <w:r>
-        <w:rPr>
-          <w:rFonts w:ascii="Tahoma" w:hAnsi="Tahoma" w:cs="Tahoma"/>
-          <w:b/>
-          <w:sz w:val="20"/>
-          <w:szCs w:val="20"/>
-        </w:rPr>
-        <w:t xml:space="preserve"> </w:t>
-      </w:r>
+      <w:bookmarkStart w:id="19" w:name="_GoBack"/>
+      <w:bookmarkEnd w:id="19"/>
     </w:p>
     <w:p>
       <w:pPr>
@@ -7582,7 +8034,7 @@
           <w:szCs w:val="24"/>
         </w:rPr>
       </w:pPr>
-      <w:bookmarkStart w:id="14" w:name="_Toc437709973"/>
+      <w:bookmarkStart w:id="20" w:name="_Toc437709973"/>
       <w:r>
         <w:rPr>
           <w:rFonts w:ascii="Tahoma" w:hAnsi="Tahoma" w:cs="Tahoma"/>
@@ -7619,7 +8071,7 @@
         </w:rPr>
         <w:t xml:space="preserve"> and Technology</w:t>
       </w:r>
-      <w:bookmarkEnd w:id="14"/>
+      <w:bookmarkEnd w:id="20"/>
     </w:p>
     <w:p>
       <w:pPr>
@@ -7635,7 +8087,7 @@
           <w:b/>
         </w:rPr>
       </w:pPr>
-      <w:bookmarkStart w:id="15" w:name="_Toc437709974"/>
+      <w:bookmarkStart w:id="21" w:name="_Toc437709974"/>
       <w:r>
         <w:rPr>
           <w:rFonts w:ascii="Tahoma" w:hAnsi="Tahoma" w:cs="Tahoma"/>
@@ -7643,7 +8095,7 @@
         </w:rPr>
         <w:t>System requirements</w:t>
       </w:r>
-      <w:bookmarkEnd w:id="15"/>
+      <w:bookmarkEnd w:id="21"/>
     </w:p>
     <w:p>
       <w:pPr>
@@ -8639,7 +9091,7 @@
           <w:b/>
         </w:rPr>
       </w:pPr>
-      <w:bookmarkStart w:id="16" w:name="_Toc437709975"/>
+      <w:bookmarkStart w:id="22" w:name="_Toc437709975"/>
       <w:r>
         <w:rPr>
           <w:rFonts w:ascii="Tahoma" w:hAnsi="Tahoma" w:cs="Tahoma"/>
@@ -8647,7 +9099,7 @@
         </w:rPr>
         <w:t>Development software</w:t>
       </w:r>
-      <w:bookmarkEnd w:id="16"/>
+      <w:bookmarkEnd w:id="22"/>
     </w:p>
     <w:p>
       <w:pPr>
@@ -8788,7 +9240,7 @@
           <w:szCs w:val="24"/>
         </w:rPr>
       </w:pPr>
-      <w:bookmarkStart w:id="17" w:name="_Toc437709976"/>
+      <w:bookmarkStart w:id="23" w:name="_Toc437709976"/>
       <w:r>
         <w:rPr>
           <w:rFonts w:ascii="Tahoma" w:hAnsi="Tahoma" w:cs="Tahoma"/>
@@ -8796,7 +9248,7 @@
         </w:rPr>
         <w:t>Technology</w:t>
       </w:r>
-      <w:bookmarkEnd w:id="17"/>
+      <w:bookmarkEnd w:id="23"/>
     </w:p>
     <w:p>
       <w:pPr>
@@ -9277,7 +9729,7 @@
         </w:rPr>
         <w:t xml:space="preserve"> </w:t>
       </w:r>
-      <w:bookmarkStart w:id="18" w:name="_Toc437709977"/>
+      <w:bookmarkStart w:id="24" w:name="_Toc437709977"/>
       <w:proofErr w:type="spellStart"/>
       <w:r>
         <w:rPr>
@@ -9288,7 +9740,7 @@
         </w:rPr>
         <w:t>Tasksheet</w:t>
       </w:r>
-      <w:bookmarkEnd w:id="18"/>
+      <w:bookmarkEnd w:id="24"/>
       <w:proofErr w:type="spellEnd"/>
     </w:p>
     <w:p>
@@ -10443,8 +10895,8 @@
                 <w:szCs w:val="23"/>
               </w:rPr>
             </w:pPr>
-            <w:bookmarkStart w:id="19" w:name="OLE_LINK32"/>
-            <w:bookmarkStart w:id="20" w:name="OLE_LINK33"/>
+            <w:bookmarkStart w:id="25" w:name="OLE_LINK32"/>
+            <w:bookmarkStart w:id="26" w:name="OLE_LINK33"/>
             <w:proofErr w:type="spellStart"/>
             <w:r>
               <w:rPr>
@@ -10454,8 +10906,8 @@
               </w:rPr>
               <w:t>Tasksheet</w:t>
             </w:r>
-            <w:bookmarkEnd w:id="19"/>
-            <w:bookmarkEnd w:id="20"/>
+            <w:bookmarkEnd w:id="25"/>
+            <w:bookmarkEnd w:id="26"/>
             <w:proofErr w:type="spellEnd"/>
           </w:p>
         </w:tc>
@@ -10902,7 +11354,6 @@
                 <w:b/>
                 <w:szCs w:val="24"/>
               </w:rPr>
-              <w:lastRenderedPageBreak/>
               <w:t xml:space="preserve">Hua Tran </w:t>
             </w:r>
             <w:proofErr w:type="spellStart"/>
@@ -11479,7 +11930,7 @@
               <w:sz w:val="20"/>
               <w:szCs w:val="20"/>
             </w:rPr>
-            <w:t>6</w:t>
+            <w:t>7</w:t>
           </w:r>
           <w:r>
             <w:rPr>
@@ -17168,7 +17619,7 @@
 </file>
 
 <file path=customXml/itemProps1.xml><?xml version="1.0" encoding="utf-8"?>
-<ds:datastoreItem xmlns:ds="http://schemas.openxmlformats.org/officeDocument/2006/customXml" ds:itemID="{D890B3BD-3AB5-4490-B9CC-35E05DCCEA17}">
+<ds:datastoreItem xmlns:ds="http://schemas.openxmlformats.org/officeDocument/2006/customXml" ds:itemID="{139280EB-8C3B-4759-B2A1-F1119F245DA0}">
   <ds:schemaRefs>
     <ds:schemaRef ds:uri="http://schemas.openxmlformats.org/officeDocument/2006/bibliography"/>
   </ds:schemaRefs>

</xml_diff>

<commit_message>
update template review 2
</commit_message>
<xml_diff>
--- a/Document/Review 1-Home.docx
+++ b/Document/Review 1-Home.docx
@@ -1,6 +1,6 @@
 
 <file path=word/document.xml><?xml version="1.0" encoding="utf-8"?>
-<w:document xmlns:wpc="http://schemas.microsoft.com/office/word/2010/wordprocessingCanvas" xmlns:cx="http://schemas.microsoft.com/office/drawing/2014/chartex" xmlns:cx1="http://schemas.microsoft.com/office/drawing/2015/9/8/chartex" xmlns:mc="http://schemas.openxmlformats.org/markup-compatibility/2006" xmlns:o="urn:schemas-microsoft-com:office:office" xmlns:r="http://schemas.openxmlformats.org/officeDocument/2006/relationships" xmlns:m="http://schemas.openxmlformats.org/officeDocument/2006/math" xmlns:v="urn:schemas-microsoft-com:vml" xmlns:wp14="http://schemas.microsoft.com/office/word/2010/wordprocessingDrawing" xmlns:wp="http://schemas.openxmlformats.org/drawingml/2006/wordprocessingDrawing" xmlns:w10="urn:schemas-microsoft-com:office:word" xmlns:w="http://schemas.openxmlformats.org/wordprocessingml/2006/main" xmlns:w14="http://schemas.microsoft.com/office/word/2010/wordml" xmlns:w15="http://schemas.microsoft.com/office/word/2012/wordml" xmlns:w16se="http://schemas.microsoft.com/office/word/2015/wordml/symex" xmlns:wpg="http://schemas.microsoft.com/office/word/2010/wordprocessingGroup" xmlns:wpi="http://schemas.microsoft.com/office/word/2010/wordprocessingInk" xmlns:wne="http://schemas.microsoft.com/office/word/2006/wordml" xmlns:wps="http://schemas.microsoft.com/office/word/2010/wordprocessingShape" mc:Ignorable="w14 w15 w16se wp14">
+<w:document xmlns:wpc="http://schemas.microsoft.com/office/word/2010/wordprocessingCanvas" xmlns:mc="http://schemas.openxmlformats.org/markup-compatibility/2006" xmlns:o="urn:schemas-microsoft-com:office:office" xmlns:r="http://schemas.openxmlformats.org/officeDocument/2006/relationships" xmlns:m="http://schemas.openxmlformats.org/officeDocument/2006/math" xmlns:v="urn:schemas-microsoft-com:vml" xmlns:wp14="http://schemas.microsoft.com/office/word/2010/wordprocessingDrawing" xmlns:wp="http://schemas.openxmlformats.org/drawingml/2006/wordprocessingDrawing" xmlns:w10="urn:schemas-microsoft-com:office:word" xmlns:w="http://schemas.openxmlformats.org/wordprocessingml/2006/main" xmlns:w14="http://schemas.microsoft.com/office/word/2010/wordml" xmlns:w15="http://schemas.microsoft.com/office/word/2012/wordml" xmlns:wpg="http://schemas.microsoft.com/office/word/2010/wordprocessingGroup" xmlns:wpi="http://schemas.microsoft.com/office/word/2010/wordprocessingInk" xmlns:wne="http://schemas.microsoft.com/office/word/2006/wordml" xmlns:wps="http://schemas.microsoft.com/office/word/2010/wordprocessingShape" mc:Ignorable="w14 w15 wp14">
   <w:body>
     <w:p>
       <w:pPr>
@@ -23,7 +23,6 @@
           <w:color w:val="FF0000"/>
           <w:sz w:val="20"/>
           <w:szCs w:val="20"/>
-          <w:lang w:val="vi-VN" w:eastAsia="vi-VN"/>
         </w:rPr>
         <w:drawing>
           <wp:anchor distT="0" distB="0" distL="114300" distR="114300" simplePos="0" relativeHeight="251658240" behindDoc="0" locked="0" layoutInCell="1" allowOverlap="1" wp14:anchorId="6A17DB0B" wp14:editId="303B2D7B">
@@ -98,7 +97,6 @@
           <w:color w:val="FF0000"/>
           <w:sz w:val="20"/>
           <w:szCs w:val="20"/>
-          <w:lang w:val="vi-VN" w:eastAsia="vi-VN"/>
         </w:rPr>
         <w:drawing>
           <wp:anchor distT="0" distB="0" distL="114300" distR="114300" simplePos="0" relativeHeight="251657216" behindDoc="0" locked="0" layoutInCell="1" allowOverlap="1" wp14:anchorId="6DB72290" wp14:editId="25B5E141">
@@ -173,7 +171,6 @@
           <w:color w:val="FF0000"/>
           <w:sz w:val="20"/>
           <w:szCs w:val="20"/>
-          <w:lang w:val="vi-VN" w:eastAsia="vi-VN"/>
         </w:rPr>
         <w:drawing>
           <wp:anchor distT="0" distB="0" distL="114300" distR="114300" simplePos="0" relativeHeight="251656192" behindDoc="0" locked="0" layoutInCell="1" allowOverlap="1" wp14:anchorId="4D8F544D" wp14:editId="0EA1F813">
@@ -274,7 +271,6 @@
       <w:r>
         <w:rPr>
           <w:noProof/>
-          <w:lang w:val="vi-VN" w:eastAsia="vi-VN"/>
         </w:rPr>
         <w:drawing>
           <wp:anchor distT="0" distB="0" distL="114300" distR="114300" simplePos="0" relativeHeight="251659264" behindDoc="1" locked="0" layoutInCell="1" allowOverlap="1" wp14:anchorId="1C6F4297" wp14:editId="735A63D5">
@@ -732,7 +728,6 @@
           <w:noProof/>
           <w:sz w:val="22"/>
           <w:szCs w:val="22"/>
-          <w:lang w:val="vi-VN" w:eastAsia="vi-VN"/>
         </w:rPr>
         <mc:AlternateContent>
           <mc:Choice Requires="wps">
@@ -5967,25 +5962,7 @@
           <w:sz w:val="20"/>
           <w:szCs w:val="20"/>
         </w:rPr>
-        <w:t xml:space="preserve">, user must </w:t>
-      </w:r>
-      <w:proofErr w:type="gramStart"/>
-      <w:r>
-        <w:rPr>
-          <w:rFonts w:ascii="Tahoma" w:hAnsi="Tahoma" w:cs="Tahoma"/>
-          <w:sz w:val="20"/>
-          <w:szCs w:val="20"/>
-        </w:rPr>
-        <w:t>logged</w:t>
-      </w:r>
-      <w:proofErr w:type="gramEnd"/>
-      <w:r>
-        <w:rPr>
-          <w:rFonts w:ascii="Tahoma" w:hAnsi="Tahoma" w:cs="Tahoma"/>
-          <w:sz w:val="20"/>
-          <w:szCs w:val="20"/>
-        </w:rPr>
-        <w:t xml:space="preserve"> in in website can do this</w:t>
+        <w:t>, user must logged in in website can do this</w:t>
       </w:r>
       <w:r>
         <w:rPr>
@@ -7252,6 +7229,8 @@
         </w:rPr>
         <w:t>From date</w:t>
       </w:r>
+      <w:bookmarkStart w:id="11" w:name="_GoBack"/>
+      <w:bookmarkEnd w:id="11"/>
     </w:p>
     <w:p>
       <w:pPr>
@@ -7393,10 +7372,10 @@
           <w:szCs w:val="20"/>
         </w:rPr>
       </w:pPr>
-      <w:bookmarkStart w:id="11" w:name="OLE_LINK7"/>
-      <w:bookmarkStart w:id="12" w:name="OLE_LINK8"/>
-      <w:bookmarkStart w:id="13" w:name="_Toc439087037"/>
-      <w:bookmarkStart w:id="14" w:name="OLE_LINK6"/>
+      <w:bookmarkStart w:id="12" w:name="OLE_LINK7"/>
+      <w:bookmarkStart w:id="13" w:name="OLE_LINK8"/>
+      <w:bookmarkStart w:id="14" w:name="_Toc439087037"/>
+      <w:bookmarkStart w:id="15" w:name="OLE_LINK6"/>
       <w:r>
         <w:rPr>
           <w:rFonts w:ascii="Tahoma" w:hAnsi="Tahoma" w:cs="Tahoma"/>
@@ -7471,11 +7450,11 @@
         </w:rPr>
         <w:t>anager</w:t>
       </w:r>
-      <w:bookmarkEnd w:id="11"/>
       <w:bookmarkEnd w:id="12"/>
       <w:bookmarkEnd w:id="13"/>
-    </w:p>
-    <w:bookmarkEnd w:id="14"/>
+      <w:bookmarkEnd w:id="14"/>
+    </w:p>
+    <w:bookmarkEnd w:id="15"/>
     <w:p>
       <w:pPr>
         <w:pStyle w:val="ListParagraph"/>
@@ -7822,25 +7801,7 @@
           <w:sz w:val="20"/>
           <w:szCs w:val="20"/>
         </w:rPr>
-        <w:t xml:space="preserve">approve </w:t>
-      </w:r>
-      <w:proofErr w:type="gramStart"/>
-      <w:r>
-        <w:rPr>
-          <w:rFonts w:ascii="Tahoma" w:hAnsi="Tahoma" w:cs="Tahoma"/>
-          <w:sz w:val="20"/>
-          <w:szCs w:val="20"/>
-        </w:rPr>
-        <w:t>draft</w:t>
-      </w:r>
-      <w:proofErr w:type="gramEnd"/>
-      <w:r>
-        <w:rPr>
-          <w:rFonts w:ascii="Tahoma" w:hAnsi="Tahoma" w:cs="Tahoma"/>
-          <w:sz w:val="20"/>
-          <w:szCs w:val="20"/>
-        </w:rPr>
-        <w:t xml:space="preserve"> then</w:t>
+        <w:t>approve draft then</w:t>
       </w:r>
       <w:r>
         <w:rPr>
@@ -7903,25 +7864,7 @@
           <w:sz w:val="20"/>
           <w:szCs w:val="20"/>
         </w:rPr>
-        <w:t xml:space="preserve"> </w:t>
-      </w:r>
-      <w:proofErr w:type="gramStart"/>
-      <w:r>
-        <w:rPr>
-          <w:rFonts w:ascii="Tahoma" w:hAnsi="Tahoma" w:cs="Tahoma"/>
-          <w:sz w:val="20"/>
-          <w:szCs w:val="20"/>
-        </w:rPr>
-        <w:t>draft</w:t>
-      </w:r>
-      <w:proofErr w:type="gramEnd"/>
-      <w:r>
-        <w:rPr>
-          <w:rFonts w:ascii="Tahoma" w:hAnsi="Tahoma" w:cs="Tahoma"/>
-          <w:sz w:val="20"/>
-          <w:szCs w:val="20"/>
-        </w:rPr>
-        <w:t xml:space="preserve"> then his/her staff can update this.</w:t>
+        <w:t xml:space="preserve"> draft then his/her staff can update this.</w:t>
       </w:r>
     </w:p>
     <w:p>
@@ -7947,25 +7890,7 @@
           <w:sz w:val="20"/>
           <w:szCs w:val="20"/>
         </w:rPr>
-        <w:t xml:space="preserve">If Manager remove </w:t>
-      </w:r>
-      <w:proofErr w:type="gramStart"/>
-      <w:r>
-        <w:rPr>
-          <w:rFonts w:ascii="Tahoma" w:hAnsi="Tahoma" w:cs="Tahoma"/>
-          <w:sz w:val="20"/>
-          <w:szCs w:val="20"/>
-        </w:rPr>
-        <w:t>draft</w:t>
-      </w:r>
-      <w:proofErr w:type="gramEnd"/>
-      <w:r>
-        <w:rPr>
-          <w:rFonts w:ascii="Tahoma" w:hAnsi="Tahoma" w:cs="Tahoma"/>
-          <w:sz w:val="20"/>
-          <w:szCs w:val="20"/>
-        </w:rPr>
-        <w:t xml:space="preserve"> then document’s status changed to “removed”. </w:t>
+        <w:t xml:space="preserve">If Manager remove draft then document’s status changed to “removed”. </w:t>
       </w:r>
     </w:p>
     <w:p>
@@ -7983,7 +7908,7 @@
           <w:szCs w:val="20"/>
         </w:rPr>
       </w:pPr>
-      <w:bookmarkStart w:id="15" w:name="_Toc439087038"/>
+      <w:bookmarkStart w:id="16" w:name="_Toc439087038"/>
       <w:r>
         <w:rPr>
           <w:rFonts w:ascii="Tahoma" w:hAnsi="Tahoma" w:cs="Tahoma"/>
@@ -8020,7 +7945,7 @@
         </w:rPr>
         <w:t>by Manager</w:t>
       </w:r>
-      <w:bookmarkEnd w:id="15"/>
+      <w:bookmarkEnd w:id="16"/>
     </w:p>
     <w:p>
       <w:pPr>
@@ -8087,9 +8012,9 @@
         </w:rPr>
         <w:t xml:space="preserve">op </w:t>
       </w:r>
-      <w:bookmarkStart w:id="16" w:name="OLE_LINK3"/>
-      <w:bookmarkStart w:id="17" w:name="OLE_LINK4"/>
-      <w:bookmarkStart w:id="18" w:name="OLE_LINK5"/>
+      <w:bookmarkStart w:id="17" w:name="OLE_LINK3"/>
+      <w:bookmarkStart w:id="18" w:name="OLE_LINK4"/>
+      <w:bookmarkStart w:id="19" w:name="OLE_LINK5"/>
       <w:r>
         <w:rPr>
           <w:rFonts w:ascii="Tahoma" w:hAnsi="Tahoma" w:cs="Tahoma"/>
@@ -8098,9 +8023,9 @@
         </w:rPr>
         <w:t>manager</w:t>
       </w:r>
-      <w:bookmarkEnd w:id="16"/>
       <w:bookmarkEnd w:id="17"/>
       <w:bookmarkEnd w:id="18"/>
+      <w:bookmarkEnd w:id="19"/>
       <w:r>
         <w:rPr>
           <w:rFonts w:ascii="Tahoma" w:hAnsi="Tahoma" w:cs="Tahoma"/>
@@ -8301,16 +8226,7 @@
           <w:sz w:val="20"/>
           <w:szCs w:val="20"/>
         </w:rPr>
-        <w:t xml:space="preserve"> draft document</w:t>
-      </w:r>
-      <w:r>
-        <w:rPr>
-          <w:rFonts w:ascii="Tahoma" w:hAnsi="Tahoma" w:cs="Tahoma"/>
-          <w:b/>
-          <w:sz w:val="20"/>
-          <w:szCs w:val="20"/>
-        </w:rPr>
-        <w:t xml:space="preserve"> </w:t>
+        <w:t xml:space="preserve"> draft </w:t>
       </w:r>
       <w:r>
         <w:rPr>
@@ -8522,25 +8438,7 @@
           <w:sz w:val="20"/>
           <w:szCs w:val="20"/>
         </w:rPr>
-        <w:t xml:space="preserve">If Top manager choose </w:t>
-      </w:r>
-      <w:proofErr w:type="gramStart"/>
-      <w:r>
-        <w:rPr>
-          <w:rFonts w:ascii="Tahoma" w:hAnsi="Tahoma" w:cs="Tahoma"/>
-          <w:sz w:val="20"/>
-          <w:szCs w:val="20"/>
-        </w:rPr>
-        <w:t>return</w:t>
-      </w:r>
-      <w:proofErr w:type="gramEnd"/>
-      <w:r>
-        <w:rPr>
-          <w:rFonts w:ascii="Tahoma" w:hAnsi="Tahoma" w:cs="Tahoma"/>
-          <w:sz w:val="20"/>
-          <w:szCs w:val="20"/>
-        </w:rPr>
-        <w:t xml:space="preserve"> then this return to Manager who transfer to him/her and leave a comment to Manager edit content of draft.</w:t>
+        <w:t>If Top manager choose return then this return to Manager who transfer to him/her and leave a comment to Manager edit content of draft.</w:t>
       </w:r>
     </w:p>
     <w:p>
@@ -9368,25 +9266,7 @@
           <w:sz w:val="20"/>
           <w:szCs w:val="20"/>
         </w:rPr>
-        <w:t xml:space="preserve"> If properties of document </w:t>
-      </w:r>
-      <w:proofErr w:type="gramStart"/>
-      <w:r>
-        <w:rPr>
-          <w:rFonts w:ascii="Tahoma" w:hAnsi="Tahoma" w:cs="Tahoma"/>
-          <w:sz w:val="20"/>
-          <w:szCs w:val="20"/>
-        </w:rPr>
-        <w:t>is</w:t>
-      </w:r>
-      <w:proofErr w:type="gramEnd"/>
-      <w:r>
-        <w:rPr>
-          <w:rFonts w:ascii="Tahoma" w:hAnsi="Tahoma" w:cs="Tahoma"/>
-          <w:sz w:val="20"/>
-          <w:szCs w:val="20"/>
-        </w:rPr>
-        <w:t xml:space="preserve"> need to reply then </w:t>
+        <w:t xml:space="preserve"> If properties of document is need to reply then </w:t>
       </w:r>
       <w:proofErr w:type="spellStart"/>
       <w:r>
@@ -9739,25 +9619,7 @@
           <w:sz w:val="20"/>
           <w:szCs w:val="20"/>
         </w:rPr>
-        <w:t xml:space="preserve"> </w:t>
-      </w:r>
-      <w:proofErr w:type="gramStart"/>
-      <w:r>
-        <w:rPr>
-          <w:rFonts w:ascii="Tahoma" w:hAnsi="Tahoma" w:cs="Tahoma"/>
-          <w:sz w:val="20"/>
-          <w:szCs w:val="20"/>
-        </w:rPr>
-        <w:t>choose</w:t>
-      </w:r>
-      <w:proofErr w:type="gramEnd"/>
-      <w:r>
-        <w:rPr>
-          <w:rFonts w:ascii="Tahoma" w:hAnsi="Tahoma" w:cs="Tahoma"/>
-          <w:sz w:val="20"/>
-          <w:szCs w:val="20"/>
-        </w:rPr>
-        <w:t xml:space="preserve"> for transferring.</w:t>
+        <w:t xml:space="preserve"> choose for transferring.</w:t>
       </w:r>
     </w:p>
     <w:p>
@@ -10920,23 +10782,7 @@
           <w:sz w:val="20"/>
           <w:szCs w:val="20"/>
         </w:rPr>
-        <w:t xml:space="preserve">remove role </w:t>
-      </w:r>
-      <w:r>
-        <w:rPr>
-          <w:rFonts w:ascii="Tahoma" w:hAnsi="Tahoma" w:cs="Tahoma"/>
-          <w:sz w:val="20"/>
-          <w:szCs w:val="20"/>
-        </w:rPr>
-        <w:t>with following information</w:t>
-      </w:r>
-      <w:r>
-        <w:rPr>
-          <w:rFonts w:ascii="Tahoma" w:hAnsi="Tahoma" w:cs="Tahoma"/>
-          <w:sz w:val="20"/>
-          <w:szCs w:val="20"/>
-        </w:rPr>
-        <w:t>:</w:t>
+        <w:t>remove role with following information:</w:t>
       </w:r>
     </w:p>
     <w:p>
@@ -11213,23 +11059,7 @@
           <w:sz w:val="20"/>
           <w:szCs w:val="20"/>
         </w:rPr>
-        <w:t xml:space="preserve">remove department </w:t>
-      </w:r>
-      <w:r>
-        <w:rPr>
-          <w:rFonts w:ascii="Tahoma" w:hAnsi="Tahoma" w:cs="Tahoma"/>
-          <w:sz w:val="20"/>
-          <w:szCs w:val="20"/>
-        </w:rPr>
-        <w:t>with following information</w:t>
-      </w:r>
-      <w:r>
-        <w:rPr>
-          <w:rFonts w:ascii="Tahoma" w:hAnsi="Tahoma" w:cs="Tahoma"/>
-          <w:sz w:val="20"/>
-          <w:szCs w:val="20"/>
-        </w:rPr>
-        <w:t>:</w:t>
+        <w:t>remove department with following information:</w:t>
       </w:r>
     </w:p>
     <w:p>
@@ -11755,7 +11585,6 @@
           <w:szCs w:val="20"/>
         </w:rPr>
       </w:pPr>
-      <w:bookmarkStart w:id="19" w:name="_GoBack"/>
       <w:r>
         <w:rPr>
           <w:rFonts w:ascii="Tahoma" w:hAnsi="Tahoma" w:cs="Tahoma"/>
@@ -11785,16 +11614,7 @@
           <w:sz w:val="20"/>
           <w:szCs w:val="20"/>
         </w:rPr>
-        <w:t xml:space="preserve">Type </w:t>
-      </w:r>
-      <w:bookmarkEnd w:id="19"/>
-      <w:r>
-        <w:rPr>
-          <w:rFonts w:ascii="Tahoma" w:hAnsi="Tahoma" w:cs="Tahoma"/>
-          <w:sz w:val="20"/>
-          <w:szCs w:val="20"/>
-        </w:rPr>
-        <w:t>description.</w:t>
+        <w:t>Type description.</w:t>
       </w:r>
     </w:p>
     <w:p>
@@ -11925,6 +11745,567 @@
     </w:p>
     <w:p>
       <w:pPr>
+        <w:ind w:left="810"/>
+        <w:rPr>
+          <w:rFonts w:ascii="Tahoma" w:hAnsi="Tahoma" w:cs="Tahoma"/>
+          <w:b/>
+          <w:sz w:val="20"/>
+          <w:szCs w:val="20"/>
+        </w:rPr>
+      </w:pPr>
+    </w:p>
+    <w:p>
+      <w:pPr>
+        <w:ind w:left="810"/>
+        <w:rPr>
+          <w:rFonts w:ascii="Tahoma" w:hAnsi="Tahoma" w:cs="Tahoma"/>
+          <w:b/>
+          <w:sz w:val="20"/>
+          <w:szCs w:val="20"/>
+        </w:rPr>
+      </w:pPr>
+    </w:p>
+    <w:p>
+      <w:pPr>
+        <w:ind w:left="810"/>
+        <w:rPr>
+          <w:rFonts w:ascii="Tahoma" w:hAnsi="Tahoma" w:cs="Tahoma"/>
+          <w:b/>
+          <w:sz w:val="20"/>
+          <w:szCs w:val="20"/>
+        </w:rPr>
+      </w:pPr>
+    </w:p>
+    <w:p>
+      <w:pPr>
+        <w:ind w:left="810"/>
+        <w:rPr>
+          <w:rFonts w:ascii="Tahoma" w:hAnsi="Tahoma" w:cs="Tahoma"/>
+          <w:b/>
+          <w:sz w:val="20"/>
+          <w:szCs w:val="20"/>
+        </w:rPr>
+      </w:pPr>
+    </w:p>
+    <w:p>
+      <w:pPr>
+        <w:ind w:left="810"/>
+        <w:rPr>
+          <w:rFonts w:ascii="Tahoma" w:hAnsi="Tahoma" w:cs="Tahoma"/>
+          <w:b/>
+          <w:sz w:val="20"/>
+          <w:szCs w:val="20"/>
+        </w:rPr>
+      </w:pPr>
+    </w:p>
+    <w:p>
+      <w:pPr>
+        <w:ind w:left="810"/>
+        <w:rPr>
+          <w:rFonts w:ascii="Tahoma" w:hAnsi="Tahoma" w:cs="Tahoma"/>
+          <w:b/>
+          <w:sz w:val="20"/>
+          <w:szCs w:val="20"/>
+        </w:rPr>
+      </w:pPr>
+    </w:p>
+    <w:p>
+      <w:pPr>
+        <w:ind w:left="810"/>
+        <w:rPr>
+          <w:rFonts w:ascii="Tahoma" w:hAnsi="Tahoma" w:cs="Tahoma"/>
+          <w:b/>
+          <w:sz w:val="20"/>
+          <w:szCs w:val="20"/>
+        </w:rPr>
+      </w:pPr>
+    </w:p>
+    <w:p>
+      <w:pPr>
+        <w:ind w:left="810"/>
+        <w:rPr>
+          <w:rFonts w:ascii="Tahoma" w:hAnsi="Tahoma" w:cs="Tahoma"/>
+          <w:b/>
+          <w:sz w:val="20"/>
+          <w:szCs w:val="20"/>
+        </w:rPr>
+      </w:pPr>
+    </w:p>
+    <w:p>
+      <w:pPr>
+        <w:ind w:left="810"/>
+        <w:rPr>
+          <w:rFonts w:ascii="Tahoma" w:hAnsi="Tahoma" w:cs="Tahoma"/>
+          <w:b/>
+          <w:sz w:val="20"/>
+          <w:szCs w:val="20"/>
+        </w:rPr>
+      </w:pPr>
+    </w:p>
+    <w:p>
+      <w:pPr>
+        <w:ind w:left="810"/>
+        <w:rPr>
+          <w:rFonts w:ascii="Tahoma" w:hAnsi="Tahoma" w:cs="Tahoma"/>
+          <w:b/>
+          <w:sz w:val="20"/>
+          <w:szCs w:val="20"/>
+        </w:rPr>
+      </w:pPr>
+    </w:p>
+    <w:p>
+      <w:pPr>
+        <w:ind w:left="810"/>
+        <w:rPr>
+          <w:rFonts w:ascii="Tahoma" w:hAnsi="Tahoma" w:cs="Tahoma"/>
+          <w:b/>
+          <w:sz w:val="20"/>
+          <w:szCs w:val="20"/>
+        </w:rPr>
+      </w:pPr>
+    </w:p>
+    <w:p>
+      <w:pPr>
+        <w:ind w:left="810"/>
+        <w:rPr>
+          <w:rFonts w:ascii="Tahoma" w:hAnsi="Tahoma" w:cs="Tahoma"/>
+          <w:b/>
+          <w:sz w:val="20"/>
+          <w:szCs w:val="20"/>
+        </w:rPr>
+      </w:pPr>
+    </w:p>
+    <w:p>
+      <w:pPr>
+        <w:ind w:left="810"/>
+        <w:rPr>
+          <w:rFonts w:ascii="Tahoma" w:hAnsi="Tahoma" w:cs="Tahoma"/>
+          <w:b/>
+          <w:sz w:val="20"/>
+          <w:szCs w:val="20"/>
+        </w:rPr>
+      </w:pPr>
+    </w:p>
+    <w:p>
+      <w:pPr>
+        <w:ind w:left="810"/>
+        <w:rPr>
+          <w:rFonts w:ascii="Tahoma" w:hAnsi="Tahoma" w:cs="Tahoma"/>
+          <w:b/>
+          <w:sz w:val="20"/>
+          <w:szCs w:val="20"/>
+        </w:rPr>
+      </w:pPr>
+    </w:p>
+    <w:p>
+      <w:pPr>
+        <w:ind w:left="810"/>
+        <w:rPr>
+          <w:rFonts w:ascii="Tahoma" w:hAnsi="Tahoma" w:cs="Tahoma"/>
+          <w:b/>
+          <w:sz w:val="20"/>
+          <w:szCs w:val="20"/>
+        </w:rPr>
+      </w:pPr>
+    </w:p>
+    <w:p>
+      <w:pPr>
+        <w:ind w:left="810"/>
+        <w:rPr>
+          <w:rFonts w:ascii="Tahoma" w:hAnsi="Tahoma" w:cs="Tahoma"/>
+          <w:b/>
+          <w:sz w:val="20"/>
+          <w:szCs w:val="20"/>
+        </w:rPr>
+      </w:pPr>
+    </w:p>
+    <w:p>
+      <w:pPr>
+        <w:ind w:left="810"/>
+        <w:rPr>
+          <w:rFonts w:ascii="Tahoma" w:hAnsi="Tahoma" w:cs="Tahoma"/>
+          <w:b/>
+          <w:sz w:val="20"/>
+          <w:szCs w:val="20"/>
+        </w:rPr>
+      </w:pPr>
+    </w:p>
+    <w:p>
+      <w:pPr>
+        <w:ind w:left="810"/>
+        <w:rPr>
+          <w:rFonts w:ascii="Tahoma" w:hAnsi="Tahoma" w:cs="Tahoma"/>
+          <w:b/>
+          <w:sz w:val="20"/>
+          <w:szCs w:val="20"/>
+        </w:rPr>
+      </w:pPr>
+    </w:p>
+    <w:p>
+      <w:pPr>
+        <w:ind w:left="810"/>
+        <w:rPr>
+          <w:rFonts w:ascii="Tahoma" w:hAnsi="Tahoma" w:cs="Tahoma"/>
+          <w:b/>
+          <w:sz w:val="20"/>
+          <w:szCs w:val="20"/>
+        </w:rPr>
+      </w:pPr>
+    </w:p>
+    <w:p>
+      <w:pPr>
+        <w:ind w:left="810"/>
+        <w:rPr>
+          <w:rFonts w:ascii="Tahoma" w:hAnsi="Tahoma" w:cs="Tahoma"/>
+          <w:b/>
+          <w:sz w:val="20"/>
+          <w:szCs w:val="20"/>
+        </w:rPr>
+      </w:pPr>
+    </w:p>
+    <w:p>
+      <w:pPr>
+        <w:ind w:left="810"/>
+        <w:rPr>
+          <w:rFonts w:ascii="Tahoma" w:hAnsi="Tahoma" w:cs="Tahoma"/>
+          <w:b/>
+          <w:sz w:val="20"/>
+          <w:szCs w:val="20"/>
+        </w:rPr>
+      </w:pPr>
+    </w:p>
+    <w:p>
+      <w:pPr>
+        <w:ind w:left="810"/>
+        <w:rPr>
+          <w:rFonts w:ascii="Tahoma" w:hAnsi="Tahoma" w:cs="Tahoma"/>
+          <w:b/>
+          <w:sz w:val="20"/>
+          <w:szCs w:val="20"/>
+        </w:rPr>
+      </w:pPr>
+    </w:p>
+    <w:p>
+      <w:pPr>
+        <w:ind w:left="810"/>
+        <w:rPr>
+          <w:rFonts w:ascii="Tahoma" w:hAnsi="Tahoma" w:cs="Tahoma"/>
+          <w:b/>
+          <w:sz w:val="20"/>
+          <w:szCs w:val="20"/>
+        </w:rPr>
+      </w:pPr>
+    </w:p>
+    <w:p>
+      <w:pPr>
+        <w:ind w:left="810"/>
+        <w:rPr>
+          <w:rFonts w:ascii="Tahoma" w:hAnsi="Tahoma" w:cs="Tahoma"/>
+          <w:b/>
+          <w:sz w:val="20"/>
+          <w:szCs w:val="20"/>
+        </w:rPr>
+      </w:pPr>
+    </w:p>
+    <w:p>
+      <w:pPr>
+        <w:ind w:left="810"/>
+        <w:rPr>
+          <w:rFonts w:ascii="Tahoma" w:hAnsi="Tahoma" w:cs="Tahoma"/>
+          <w:b/>
+          <w:sz w:val="20"/>
+          <w:szCs w:val="20"/>
+        </w:rPr>
+      </w:pPr>
+    </w:p>
+    <w:p>
+      <w:pPr>
+        <w:ind w:left="810"/>
+        <w:rPr>
+          <w:rFonts w:ascii="Tahoma" w:hAnsi="Tahoma" w:cs="Tahoma"/>
+          <w:b/>
+          <w:sz w:val="20"/>
+          <w:szCs w:val="20"/>
+        </w:rPr>
+      </w:pPr>
+    </w:p>
+    <w:p>
+      <w:pPr>
+        <w:ind w:left="810"/>
+        <w:rPr>
+          <w:rFonts w:ascii="Tahoma" w:hAnsi="Tahoma" w:cs="Tahoma"/>
+          <w:b/>
+          <w:sz w:val="20"/>
+          <w:szCs w:val="20"/>
+        </w:rPr>
+      </w:pPr>
+    </w:p>
+    <w:p>
+      <w:pPr>
+        <w:ind w:left="810"/>
+        <w:rPr>
+          <w:rFonts w:ascii="Tahoma" w:hAnsi="Tahoma" w:cs="Tahoma"/>
+          <w:b/>
+          <w:sz w:val="20"/>
+          <w:szCs w:val="20"/>
+        </w:rPr>
+      </w:pPr>
+    </w:p>
+    <w:p>
+      <w:pPr>
+        <w:ind w:left="810"/>
+        <w:rPr>
+          <w:rFonts w:ascii="Tahoma" w:hAnsi="Tahoma" w:cs="Tahoma"/>
+          <w:b/>
+          <w:sz w:val="20"/>
+          <w:szCs w:val="20"/>
+        </w:rPr>
+      </w:pPr>
+    </w:p>
+    <w:p>
+      <w:pPr>
+        <w:ind w:left="810"/>
+        <w:rPr>
+          <w:rFonts w:ascii="Tahoma" w:hAnsi="Tahoma" w:cs="Tahoma"/>
+          <w:b/>
+          <w:sz w:val="20"/>
+          <w:szCs w:val="20"/>
+        </w:rPr>
+      </w:pPr>
+    </w:p>
+    <w:p>
+      <w:pPr>
+        <w:ind w:left="810"/>
+        <w:rPr>
+          <w:rFonts w:ascii="Tahoma" w:hAnsi="Tahoma" w:cs="Tahoma"/>
+          <w:b/>
+          <w:sz w:val="20"/>
+          <w:szCs w:val="20"/>
+        </w:rPr>
+      </w:pPr>
+    </w:p>
+    <w:p>
+      <w:pPr>
+        <w:ind w:left="810"/>
+        <w:rPr>
+          <w:rFonts w:ascii="Tahoma" w:hAnsi="Tahoma" w:cs="Tahoma"/>
+          <w:b/>
+          <w:sz w:val="20"/>
+          <w:szCs w:val="20"/>
+        </w:rPr>
+      </w:pPr>
+    </w:p>
+    <w:p>
+      <w:pPr>
+        <w:ind w:left="810"/>
+        <w:rPr>
+          <w:rFonts w:ascii="Tahoma" w:hAnsi="Tahoma" w:cs="Tahoma"/>
+          <w:b/>
+          <w:sz w:val="20"/>
+          <w:szCs w:val="20"/>
+        </w:rPr>
+      </w:pPr>
+    </w:p>
+    <w:p>
+      <w:pPr>
+        <w:ind w:left="810"/>
+        <w:rPr>
+          <w:rFonts w:ascii="Tahoma" w:hAnsi="Tahoma" w:cs="Tahoma"/>
+          <w:b/>
+          <w:sz w:val="20"/>
+          <w:szCs w:val="20"/>
+        </w:rPr>
+      </w:pPr>
+    </w:p>
+    <w:p>
+      <w:pPr>
+        <w:ind w:left="810"/>
+        <w:rPr>
+          <w:rFonts w:ascii="Tahoma" w:hAnsi="Tahoma" w:cs="Tahoma"/>
+          <w:b/>
+          <w:sz w:val="20"/>
+          <w:szCs w:val="20"/>
+        </w:rPr>
+      </w:pPr>
+    </w:p>
+    <w:p>
+      <w:pPr>
+        <w:ind w:left="810"/>
+        <w:rPr>
+          <w:rFonts w:ascii="Tahoma" w:hAnsi="Tahoma" w:cs="Tahoma"/>
+          <w:b/>
+          <w:sz w:val="20"/>
+          <w:szCs w:val="20"/>
+        </w:rPr>
+      </w:pPr>
+    </w:p>
+    <w:p>
+      <w:pPr>
+        <w:ind w:left="810"/>
+        <w:rPr>
+          <w:rFonts w:ascii="Tahoma" w:hAnsi="Tahoma" w:cs="Tahoma"/>
+          <w:b/>
+          <w:sz w:val="20"/>
+          <w:szCs w:val="20"/>
+        </w:rPr>
+      </w:pPr>
+    </w:p>
+    <w:p>
+      <w:pPr>
+        <w:ind w:left="810"/>
+        <w:rPr>
+          <w:rFonts w:ascii="Tahoma" w:hAnsi="Tahoma" w:cs="Tahoma"/>
+          <w:b/>
+          <w:sz w:val="20"/>
+          <w:szCs w:val="20"/>
+        </w:rPr>
+      </w:pPr>
+    </w:p>
+    <w:p>
+      <w:pPr>
+        <w:ind w:left="810"/>
+        <w:rPr>
+          <w:rFonts w:ascii="Tahoma" w:hAnsi="Tahoma" w:cs="Tahoma"/>
+          <w:b/>
+          <w:sz w:val="20"/>
+          <w:szCs w:val="20"/>
+        </w:rPr>
+      </w:pPr>
+    </w:p>
+    <w:p>
+      <w:pPr>
+        <w:ind w:left="810"/>
+        <w:rPr>
+          <w:rFonts w:ascii="Tahoma" w:hAnsi="Tahoma" w:cs="Tahoma"/>
+          <w:b/>
+          <w:sz w:val="20"/>
+          <w:szCs w:val="20"/>
+        </w:rPr>
+      </w:pPr>
+    </w:p>
+    <w:p>
+      <w:pPr>
+        <w:ind w:left="810"/>
+        <w:rPr>
+          <w:rFonts w:ascii="Tahoma" w:hAnsi="Tahoma" w:cs="Tahoma"/>
+          <w:b/>
+          <w:sz w:val="20"/>
+          <w:szCs w:val="20"/>
+        </w:rPr>
+      </w:pPr>
+    </w:p>
+    <w:p>
+      <w:pPr>
+        <w:ind w:left="810"/>
+        <w:rPr>
+          <w:rFonts w:ascii="Tahoma" w:hAnsi="Tahoma" w:cs="Tahoma"/>
+          <w:b/>
+          <w:sz w:val="20"/>
+          <w:szCs w:val="20"/>
+        </w:rPr>
+      </w:pPr>
+    </w:p>
+    <w:p>
+      <w:pPr>
+        <w:ind w:left="810"/>
+        <w:rPr>
+          <w:rFonts w:ascii="Tahoma" w:hAnsi="Tahoma" w:cs="Tahoma"/>
+          <w:b/>
+          <w:sz w:val="20"/>
+          <w:szCs w:val="20"/>
+        </w:rPr>
+      </w:pPr>
+    </w:p>
+    <w:p>
+      <w:pPr>
+        <w:ind w:left="810"/>
+        <w:rPr>
+          <w:rFonts w:ascii="Tahoma" w:hAnsi="Tahoma" w:cs="Tahoma"/>
+          <w:b/>
+          <w:sz w:val="20"/>
+          <w:szCs w:val="20"/>
+        </w:rPr>
+      </w:pPr>
+    </w:p>
+    <w:p>
+      <w:pPr>
+        <w:ind w:left="810"/>
+        <w:rPr>
+          <w:rFonts w:ascii="Tahoma" w:hAnsi="Tahoma" w:cs="Tahoma"/>
+          <w:b/>
+          <w:sz w:val="20"/>
+          <w:szCs w:val="20"/>
+        </w:rPr>
+      </w:pPr>
+    </w:p>
+    <w:p>
+      <w:pPr>
+        <w:ind w:left="810"/>
+        <w:rPr>
+          <w:rFonts w:ascii="Tahoma" w:hAnsi="Tahoma" w:cs="Tahoma"/>
+          <w:b/>
+          <w:sz w:val="20"/>
+          <w:szCs w:val="20"/>
+        </w:rPr>
+      </w:pPr>
+    </w:p>
+    <w:p>
+      <w:pPr>
+        <w:ind w:left="810"/>
+        <w:rPr>
+          <w:rFonts w:ascii="Tahoma" w:hAnsi="Tahoma" w:cs="Tahoma"/>
+          <w:b/>
+          <w:sz w:val="20"/>
+          <w:szCs w:val="20"/>
+        </w:rPr>
+      </w:pPr>
+    </w:p>
+    <w:p>
+      <w:pPr>
+        <w:ind w:left="810"/>
+        <w:rPr>
+          <w:rFonts w:ascii="Tahoma" w:hAnsi="Tahoma" w:cs="Tahoma"/>
+          <w:b/>
+          <w:sz w:val="20"/>
+          <w:szCs w:val="20"/>
+        </w:rPr>
+      </w:pPr>
+    </w:p>
+    <w:p>
+      <w:pPr>
+        <w:ind w:left="810"/>
+        <w:rPr>
+          <w:rFonts w:ascii="Tahoma" w:hAnsi="Tahoma" w:cs="Tahoma"/>
+          <w:b/>
+          <w:sz w:val="20"/>
+          <w:szCs w:val="20"/>
+        </w:rPr>
+      </w:pPr>
+    </w:p>
+    <w:p>
+      <w:pPr>
+        <w:ind w:left="810"/>
+        <w:rPr>
+          <w:rFonts w:ascii="Tahoma" w:hAnsi="Tahoma" w:cs="Tahoma"/>
+          <w:b/>
+          <w:sz w:val="20"/>
+          <w:szCs w:val="20"/>
+        </w:rPr>
+      </w:pPr>
+    </w:p>
+    <w:p>
+      <w:pPr>
+        <w:ind w:left="810"/>
+        <w:rPr>
+          <w:rFonts w:ascii="Tahoma" w:hAnsi="Tahoma" w:cs="Tahoma"/>
+          <w:b/>
+          <w:sz w:val="20"/>
+          <w:szCs w:val="20"/>
+        </w:rPr>
+      </w:pPr>
+    </w:p>
+    <w:p>
+      <w:pPr>
         <w:pStyle w:val="ListParagraph"/>
         <w:numPr>
           <w:ilvl w:val="0"/>
@@ -11946,6 +12327,7 @@
           <w:sz w:val="24"/>
           <w:szCs w:val="24"/>
         </w:rPr>
+        <w:lastRenderedPageBreak/>
         <w:t>System r</w:t>
       </w:r>
       <w:r>
@@ -13248,39 +13630,8 @@
         <w:rPr>
           <w:rFonts w:cs="Tahoma"/>
         </w:rPr>
-        <w:lastRenderedPageBreak/>
         <w:t>EJB</w:t>
       </w:r>
-    </w:p>
-    <w:p>
-      <w:pPr>
-        <w:pStyle w:val="ListParagraph"/>
-        <w:rPr>
-          <w:rFonts w:ascii="Tahoma" w:hAnsi="Tahoma" w:cs="Tahoma"/>
-          <w:b/>
-          <w:szCs w:val="24"/>
-        </w:rPr>
-      </w:pPr>
-    </w:p>
-    <w:p>
-      <w:pPr>
-        <w:pStyle w:val="ListParagraph"/>
-        <w:rPr>
-          <w:rFonts w:ascii="Tahoma" w:hAnsi="Tahoma" w:cs="Tahoma"/>
-          <w:b/>
-          <w:szCs w:val="24"/>
-        </w:rPr>
-      </w:pPr>
-    </w:p>
-    <w:p>
-      <w:pPr>
-        <w:pStyle w:val="ListParagraph"/>
-        <w:rPr>
-          <w:rFonts w:ascii="Tahoma" w:hAnsi="Tahoma" w:cs="Tahoma"/>
-          <w:b/>
-          <w:szCs w:val="24"/>
-        </w:rPr>
-      </w:pPr>
     </w:p>
     <w:p>
       <w:pPr>
@@ -13375,20 +13726,11 @@
           <w:sz w:val="24"/>
           <w:szCs w:val="24"/>
         </w:rPr>
+        <w:lastRenderedPageBreak/>
         <w:t>Tasksheet</w:t>
       </w:r>
       <w:bookmarkEnd w:id="24"/>
       <w:proofErr w:type="spellEnd"/>
-    </w:p>
-    <w:p>
-      <w:pPr>
-        <w:pStyle w:val="ListParagraph"/>
-        <w:rPr>
-          <w:rFonts w:ascii="Tahoma" w:hAnsi="Tahoma" w:cs="Tahoma"/>
-          <w:b/>
-          <w:szCs w:val="24"/>
-        </w:rPr>
-      </w:pPr>
     </w:p>
     <w:p>
       <w:pPr>
@@ -13494,7 +13836,7 @@
                 <w:sz w:val="21"/>
                 <w:szCs w:val="23"/>
               </w:rPr>
-              <w:t>: 2</w:t>
+              <w:t>: 4</w:t>
             </w:r>
           </w:p>
         </w:tc>
@@ -13928,7 +14270,7 @@
                 <w:rFonts w:asciiTheme="majorHAnsi" w:hAnsiTheme="majorHAnsi" w:cstheme="majorHAnsi"/>
                 <w:szCs w:val="24"/>
               </w:rPr>
-              <w:t>5</w:t>
+              <w:t>6</w:t>
             </w:r>
           </w:p>
         </w:tc>
@@ -14820,7 +15162,7 @@
               <w:rPr>
                 <w:szCs w:val="24"/>
               </w:rPr>
-              <w:t>Prepare By: Group 2</w:t>
+              <w:t>Prepare By: Group 4</w:t>
             </w:r>
           </w:p>
         </w:tc>
@@ -14871,7 +15213,6 @@
               <w:rPr>
                 <w:szCs w:val="24"/>
               </w:rPr>
-              <w:lastRenderedPageBreak/>
               <w:t xml:space="preserve">Date: </w:t>
             </w:r>
             <w:r>
@@ -15090,6 +15431,2589 @@
         </w:rPr>
       </w:pPr>
     </w:p>
+    <w:p>
+      <w:pPr>
+        <w:pStyle w:val="ListParagraph"/>
+        <w:rPr>
+          <w:rFonts w:ascii="Tahoma" w:hAnsi="Tahoma" w:cs="Tahoma"/>
+          <w:b/>
+          <w:szCs w:val="24"/>
+        </w:rPr>
+      </w:pPr>
+    </w:p>
+    <w:p>
+      <w:pPr>
+        <w:pStyle w:val="ListParagraph"/>
+        <w:rPr>
+          <w:rFonts w:ascii="Tahoma" w:hAnsi="Tahoma" w:cs="Tahoma"/>
+          <w:b/>
+          <w:szCs w:val="24"/>
+        </w:rPr>
+      </w:pPr>
+    </w:p>
+    <w:p>
+      <w:pPr>
+        <w:pStyle w:val="ListParagraph"/>
+        <w:rPr>
+          <w:rFonts w:ascii="Tahoma" w:hAnsi="Tahoma" w:cs="Tahoma"/>
+          <w:b/>
+          <w:szCs w:val="24"/>
+        </w:rPr>
+      </w:pPr>
+    </w:p>
+    <w:p>
+      <w:pPr>
+        <w:pStyle w:val="ListParagraph"/>
+        <w:rPr>
+          <w:rFonts w:ascii="Tahoma" w:hAnsi="Tahoma" w:cs="Tahoma"/>
+          <w:b/>
+          <w:szCs w:val="24"/>
+        </w:rPr>
+      </w:pPr>
+    </w:p>
+    <w:p>
+      <w:pPr>
+        <w:pStyle w:val="ListParagraph"/>
+        <w:rPr>
+          <w:rFonts w:ascii="Tahoma" w:hAnsi="Tahoma" w:cs="Tahoma"/>
+          <w:b/>
+          <w:szCs w:val="24"/>
+        </w:rPr>
+      </w:pPr>
+    </w:p>
+    <w:p>
+      <w:pPr>
+        <w:pStyle w:val="ListParagraph"/>
+        <w:rPr>
+          <w:rFonts w:ascii="Tahoma" w:hAnsi="Tahoma" w:cs="Tahoma"/>
+          <w:b/>
+          <w:szCs w:val="24"/>
+        </w:rPr>
+      </w:pPr>
+    </w:p>
+    <w:p>
+      <w:pPr>
+        <w:pStyle w:val="Heading1"/>
+        <w:ind w:firstLine="720"/>
+        <w:jc w:val="center"/>
+        <w:rPr>
+          <w:b/>
+          <w:sz w:val="156"/>
+          <w:szCs w:val="156"/>
+        </w:rPr>
+      </w:pPr>
+    </w:p>
+    <w:p>
+      <w:pPr>
+        <w:pStyle w:val="Heading1"/>
+        <w:ind w:firstLine="720"/>
+        <w:jc w:val="center"/>
+        <w:rPr>
+          <w:b/>
+          <w:sz w:val="156"/>
+          <w:szCs w:val="156"/>
+        </w:rPr>
+      </w:pPr>
+    </w:p>
+    <w:p>
+      <w:pPr>
+        <w:pStyle w:val="Heading1"/>
+        <w:ind w:firstLine="720"/>
+        <w:jc w:val="center"/>
+        <w:rPr>
+          <w:b/>
+          <w:sz w:val="156"/>
+          <w:szCs w:val="156"/>
+        </w:rPr>
+      </w:pPr>
+      <w:r>
+        <w:rPr>
+          <w:b/>
+          <w:sz w:val="156"/>
+          <w:szCs w:val="156"/>
+        </w:rPr>
+        <w:t>REVIEW 2</w:t>
+      </w:r>
+    </w:p>
+    <w:p>
+      <w:pPr>
+        <w:pStyle w:val="ListParagraph"/>
+        <w:rPr>
+          <w:rFonts w:ascii="Tahoma" w:hAnsi="Tahoma" w:cs="Tahoma"/>
+          <w:b/>
+          <w:szCs w:val="24"/>
+        </w:rPr>
+      </w:pPr>
+    </w:p>
+    <w:p>
+      <w:pPr>
+        <w:pStyle w:val="ListParagraph"/>
+        <w:rPr>
+          <w:rFonts w:ascii="Tahoma" w:hAnsi="Tahoma" w:cs="Tahoma"/>
+          <w:b/>
+          <w:szCs w:val="24"/>
+        </w:rPr>
+      </w:pPr>
+    </w:p>
+    <w:p>
+      <w:pPr>
+        <w:pStyle w:val="ListParagraph"/>
+        <w:rPr>
+          <w:rFonts w:ascii="Tahoma" w:hAnsi="Tahoma" w:cs="Tahoma"/>
+          <w:b/>
+          <w:szCs w:val="24"/>
+        </w:rPr>
+      </w:pPr>
+    </w:p>
+    <w:p>
+      <w:pPr>
+        <w:pStyle w:val="ListParagraph"/>
+        <w:rPr>
+          <w:rFonts w:ascii="Tahoma" w:hAnsi="Tahoma" w:cs="Tahoma"/>
+          <w:b/>
+          <w:szCs w:val="24"/>
+        </w:rPr>
+      </w:pPr>
+    </w:p>
+    <w:p>
+      <w:pPr>
+        <w:spacing w:after="160" w:line="259" w:lineRule="auto"/>
+        <w:rPr>
+          <w:rFonts w:ascii="Tahoma" w:eastAsia="Calibri" w:hAnsi="Tahoma" w:cs="Tahoma"/>
+          <w:b/>
+          <w:sz w:val="22"/>
+          <w:szCs w:val="24"/>
+        </w:rPr>
+      </w:pPr>
+      <w:r>
+        <w:rPr>
+          <w:rFonts w:ascii="Tahoma" w:hAnsi="Tahoma" w:cs="Tahoma"/>
+          <w:b/>
+          <w:szCs w:val="24"/>
+        </w:rPr>
+        <w:br w:type="page"/>
+      </w:r>
+    </w:p>
+    <w:p>
+      <w:pPr>
+        <w:pStyle w:val="ListParagraph"/>
+        <w:rPr>
+          <w:rFonts w:ascii="Tahoma" w:hAnsi="Tahoma" w:cs="Tahoma"/>
+          <w:b/>
+          <w:szCs w:val="24"/>
+        </w:rPr>
+      </w:pPr>
+    </w:p>
+    <w:p>
+      <w:pPr>
+        <w:pStyle w:val="ListParagraph"/>
+        <w:rPr>
+          <w:rFonts w:ascii="Tahoma" w:hAnsi="Tahoma" w:cs="Tahoma"/>
+          <w:b/>
+          <w:szCs w:val="24"/>
+        </w:rPr>
+      </w:pPr>
+    </w:p>
+    <w:p>
+      <w:pPr>
+        <w:pStyle w:val="ListParagraph"/>
+        <w:rPr>
+          <w:rFonts w:ascii="Tahoma" w:hAnsi="Tahoma" w:cs="Tahoma"/>
+          <w:b/>
+          <w:szCs w:val="24"/>
+        </w:rPr>
+      </w:pPr>
+    </w:p>
+    <w:p>
+      <w:pPr>
+        <w:pStyle w:val="ListParagraph"/>
+        <w:numPr>
+          <w:ilvl w:val="0"/>
+          <w:numId w:val="33"/>
+        </w:numPr>
+        <w:rPr>
+          <w:rFonts w:ascii="Tahoma" w:hAnsi="Tahoma" w:cs="Tahoma"/>
+          <w:b/>
+          <w:szCs w:val="24"/>
+        </w:rPr>
+      </w:pPr>
+      <w:r>
+        <w:rPr>
+          <w:rFonts w:ascii="Tahoma" w:hAnsi="Tahoma" w:cs="Tahoma"/>
+          <w:b/>
+          <w:szCs w:val="24"/>
+        </w:rPr>
+        <w:t>Use case and Sequence diagram</w:t>
+      </w:r>
+      <w:r>
+        <w:rPr>
+          <w:rFonts w:ascii="Tahoma" w:hAnsi="Tahoma" w:cs="Tahoma"/>
+          <w:b/>
+          <w:szCs w:val="24"/>
+        </w:rPr>
+        <w:t xml:space="preserve"> </w:t>
+      </w:r>
+    </w:p>
+    <w:p>
+      <w:pPr>
+        <w:pStyle w:val="ListParagraph"/>
+        <w:numPr>
+          <w:ilvl w:val="0"/>
+          <w:numId w:val="34"/>
+        </w:numPr>
+        <w:rPr>
+          <w:rFonts w:ascii="Tahoma" w:hAnsi="Tahoma" w:cs="Tahoma"/>
+          <w:b/>
+          <w:szCs w:val="24"/>
+        </w:rPr>
+      </w:pPr>
+      <w:r>
+        <w:rPr>
+          <w:rFonts w:ascii="Tahoma" w:hAnsi="Tahoma" w:cs="Tahoma"/>
+          <w:b/>
+          <w:szCs w:val="24"/>
+        </w:rPr>
+        <w:t>C</w:t>
+      </w:r>
+      <w:r>
+        <w:rPr>
+          <w:rFonts w:ascii="Tahoma" w:hAnsi="Tahoma" w:cs="Tahoma"/>
+          <w:b/>
+          <w:szCs w:val="24"/>
+        </w:rPr>
+        <w:t>ommon function</w:t>
+      </w:r>
+    </w:p>
+    <w:p>
+      <w:pPr>
+        <w:pStyle w:val="ListParagraph"/>
+        <w:numPr>
+          <w:ilvl w:val="1"/>
+          <w:numId w:val="34"/>
+        </w:numPr>
+        <w:rPr>
+          <w:rFonts w:ascii="Tahoma" w:hAnsi="Tahoma" w:cs="Tahoma"/>
+          <w:b/>
+          <w:szCs w:val="24"/>
+        </w:rPr>
+      </w:pPr>
+      <w:r>
+        <w:rPr>
+          <w:rFonts w:ascii="Tahoma" w:hAnsi="Tahoma" w:cs="Tahoma"/>
+          <w:b/>
+          <w:szCs w:val="24"/>
+        </w:rPr>
+        <w:t>Login and Log out</w:t>
+      </w:r>
+    </w:p>
+    <w:tbl>
+      <w:tblPr>
+        <w:tblW w:w="9878" w:type="dxa"/>
+        <w:jc w:val="center"/>
+        <w:tblBorders>
+          <w:top w:val="single" w:sz="4" w:space="0" w:color="000000"/>
+          <w:left w:val="single" w:sz="4" w:space="0" w:color="000000"/>
+          <w:bottom w:val="single" w:sz="4" w:space="0" w:color="000000"/>
+          <w:right w:val="single" w:sz="4" w:space="0" w:color="000000"/>
+          <w:insideH w:val="single" w:sz="4" w:space="0" w:color="000000"/>
+          <w:insideV w:val="single" w:sz="4" w:space="0" w:color="000000"/>
+        </w:tblBorders>
+        <w:tblLayout w:type="fixed"/>
+        <w:tblLook w:val="01E0" w:firstRow="1" w:lastRow="1" w:firstColumn="1" w:lastColumn="1" w:noHBand="0" w:noVBand="0"/>
+      </w:tblPr>
+      <w:tblGrid>
+        <w:gridCol w:w="1940"/>
+        <w:gridCol w:w="4050"/>
+        <w:gridCol w:w="3888"/>
+      </w:tblGrid>
+      <w:tr>
+        <w:trPr>
+          <w:jc w:val="center"/>
+        </w:trPr>
+        <w:tc>
+          <w:tcPr>
+            <w:tcW w:w="1940" w:type="dxa"/>
+          </w:tcPr>
+          <w:p>
+            <w:pPr>
+              <w:rPr>
+                <w:rFonts w:cs="Tahoma"/>
+                <w:b/>
+              </w:rPr>
+            </w:pPr>
+            <w:r>
+              <w:rPr>
+                <w:rFonts w:cs="Tahoma"/>
+                <w:b/>
+              </w:rPr>
+              <w:t>Author</w:t>
+            </w:r>
+          </w:p>
+        </w:tc>
+        <w:tc>
+          <w:tcPr>
+            <w:tcW w:w="7938" w:type="dxa"/>
+            <w:gridSpan w:val="2"/>
+          </w:tcPr>
+          <w:p>
+            <w:pPr>
+              <w:rPr>
+                <w:rFonts w:cs="Tahoma"/>
+              </w:rPr>
+            </w:pPr>
+            <w:r>
+              <w:rPr>
+                <w:rFonts w:cs="Tahoma"/>
+              </w:rPr>
+              <w:t>Pham Viet Hien</w:t>
+            </w:r>
+          </w:p>
+        </w:tc>
+      </w:tr>
+      <w:tr>
+        <w:trPr>
+          <w:jc w:val="center"/>
+        </w:trPr>
+        <w:tc>
+          <w:tcPr>
+            <w:tcW w:w="1940" w:type="dxa"/>
+          </w:tcPr>
+          <w:p>
+            <w:pPr>
+              <w:rPr>
+                <w:rFonts w:cs="Tahoma"/>
+                <w:b/>
+              </w:rPr>
+            </w:pPr>
+            <w:r>
+              <w:rPr>
+                <w:rFonts w:cs="Tahoma"/>
+                <w:b/>
+              </w:rPr>
+              <w:t xml:space="preserve">Use Case Name </w:t>
+            </w:r>
+          </w:p>
+        </w:tc>
+        <w:tc>
+          <w:tcPr>
+            <w:tcW w:w="7938" w:type="dxa"/>
+            <w:gridSpan w:val="2"/>
+          </w:tcPr>
+          <w:p>
+            <w:pPr>
+              <w:rPr>
+                <w:rFonts w:cs="Tahoma"/>
+              </w:rPr>
+            </w:pPr>
+            <w:r>
+              <w:rPr>
+                <w:rFonts w:cs="Tahoma"/>
+              </w:rPr>
+              <w:t>Login</w:t>
+            </w:r>
+          </w:p>
+        </w:tc>
+      </w:tr>
+      <w:tr>
+        <w:trPr>
+          <w:jc w:val="center"/>
+        </w:trPr>
+        <w:tc>
+          <w:tcPr>
+            <w:tcW w:w="1940" w:type="dxa"/>
+          </w:tcPr>
+          <w:p>
+            <w:pPr>
+              <w:rPr>
+                <w:rFonts w:cs="Tahoma"/>
+                <w:b/>
+              </w:rPr>
+            </w:pPr>
+            <w:r>
+              <w:rPr>
+                <w:rFonts w:cs="Tahoma"/>
+                <w:b/>
+              </w:rPr>
+              <w:t>Actors</w:t>
+            </w:r>
+          </w:p>
+        </w:tc>
+        <w:tc>
+          <w:tcPr>
+            <w:tcW w:w="7938" w:type="dxa"/>
+            <w:gridSpan w:val="2"/>
+          </w:tcPr>
+          <w:p>
+            <w:pPr>
+              <w:rPr>
+                <w:rFonts w:cs="Tahoma"/>
+              </w:rPr>
+            </w:pPr>
+            <w:r>
+              <w:rPr>
+                <w:rFonts w:cs="Tahoma"/>
+              </w:rPr>
+              <w:t xml:space="preserve">Buyer or </w:t>
+            </w:r>
+            <w:proofErr w:type="spellStart"/>
+            <w:r>
+              <w:rPr>
+                <w:rFonts w:cs="Tahoma"/>
+              </w:rPr>
+              <w:t>GoldBuyer</w:t>
+            </w:r>
+            <w:proofErr w:type="spellEnd"/>
+            <w:r>
+              <w:rPr>
+                <w:rFonts w:cs="Tahoma"/>
+              </w:rPr>
+              <w:t xml:space="preserve"> or Seller</w:t>
+            </w:r>
+          </w:p>
+        </w:tc>
+      </w:tr>
+      <w:tr>
+        <w:trPr>
+          <w:jc w:val="center"/>
+        </w:trPr>
+        <w:tc>
+          <w:tcPr>
+            <w:tcW w:w="1940" w:type="dxa"/>
+          </w:tcPr>
+          <w:p>
+            <w:pPr>
+              <w:rPr>
+                <w:rFonts w:cs="Tahoma"/>
+                <w:b/>
+              </w:rPr>
+            </w:pPr>
+            <w:r>
+              <w:rPr>
+                <w:rFonts w:cs="Tahoma"/>
+                <w:b/>
+              </w:rPr>
+              <w:t>Description</w:t>
+            </w:r>
+          </w:p>
+        </w:tc>
+        <w:tc>
+          <w:tcPr>
+            <w:tcW w:w="7938" w:type="dxa"/>
+            <w:gridSpan w:val="2"/>
+          </w:tcPr>
+          <w:p>
+            <w:pPr>
+              <w:rPr>
+                <w:rFonts w:cs="Tahoma"/>
+              </w:rPr>
+            </w:pPr>
+            <w:r>
+              <w:rPr>
+                <w:rFonts w:cs="Tahoma"/>
+              </w:rPr>
+              <w:t xml:space="preserve">Buyer or </w:t>
+            </w:r>
+            <w:proofErr w:type="spellStart"/>
+            <w:r>
+              <w:rPr>
+                <w:rFonts w:cs="Tahoma"/>
+              </w:rPr>
+              <w:t>GoldBuyer</w:t>
+            </w:r>
+            <w:proofErr w:type="spellEnd"/>
+            <w:r>
+              <w:rPr>
+                <w:rFonts w:cs="Tahoma"/>
+              </w:rPr>
+              <w:t xml:space="preserve"> or Seller</w:t>
+            </w:r>
+            <w:r>
+              <w:rPr>
+                <w:rFonts w:cs="Tahoma"/>
+              </w:rPr>
+              <w:t xml:space="preserve"> want</w:t>
+            </w:r>
+            <w:r>
+              <w:rPr>
+                <w:rFonts w:cs="Tahoma"/>
+              </w:rPr>
+              <w:t>s</w:t>
+            </w:r>
+            <w:r>
+              <w:rPr>
+                <w:rFonts w:cs="Tahoma"/>
+              </w:rPr>
+              <w:t xml:space="preserve"> to login to website as a Buyer or </w:t>
+            </w:r>
+            <w:proofErr w:type="spellStart"/>
+            <w:r>
+              <w:rPr>
+                <w:rFonts w:cs="Tahoma"/>
+              </w:rPr>
+              <w:t>GoldBuyer</w:t>
+            </w:r>
+            <w:proofErr w:type="spellEnd"/>
+            <w:r>
+              <w:rPr>
+                <w:rFonts w:cs="Tahoma"/>
+              </w:rPr>
+              <w:t xml:space="preserve"> or Seller member.</w:t>
+            </w:r>
+          </w:p>
+        </w:tc>
+      </w:tr>
+      <w:tr>
+        <w:trPr>
+          <w:jc w:val="center"/>
+        </w:trPr>
+        <w:tc>
+          <w:tcPr>
+            <w:tcW w:w="1940" w:type="dxa"/>
+          </w:tcPr>
+          <w:p>
+            <w:pPr>
+              <w:rPr>
+                <w:rFonts w:cs="Tahoma"/>
+                <w:b/>
+              </w:rPr>
+            </w:pPr>
+            <w:r>
+              <w:rPr>
+                <w:rFonts w:cs="Tahoma"/>
+                <w:b/>
+              </w:rPr>
+              <w:t>Requirements</w:t>
+            </w:r>
+          </w:p>
+        </w:tc>
+        <w:tc>
+          <w:tcPr>
+            <w:tcW w:w="7938" w:type="dxa"/>
+            <w:gridSpan w:val="2"/>
+          </w:tcPr>
+          <w:p>
+            <w:pPr>
+              <w:rPr>
+                <w:rFonts w:cs="Tahoma"/>
+              </w:rPr>
+            </w:pPr>
+            <w:r>
+              <w:rPr>
+                <w:rFonts w:cs="Tahoma"/>
+              </w:rPr>
+              <w:t>Actor provides username and password</w:t>
+            </w:r>
+          </w:p>
+        </w:tc>
+      </w:tr>
+      <w:tr>
+        <w:trPr>
+          <w:jc w:val="center"/>
+        </w:trPr>
+        <w:tc>
+          <w:tcPr>
+            <w:tcW w:w="1940" w:type="dxa"/>
+          </w:tcPr>
+          <w:p>
+            <w:pPr>
+              <w:rPr>
+                <w:rFonts w:cs="Tahoma"/>
+                <w:b/>
+              </w:rPr>
+            </w:pPr>
+            <w:r>
+              <w:rPr>
+                <w:rFonts w:cs="Tahoma"/>
+                <w:b/>
+              </w:rPr>
+              <w:t>Pre-conditions</w:t>
+            </w:r>
+          </w:p>
+        </w:tc>
+        <w:tc>
+          <w:tcPr>
+            <w:tcW w:w="7938" w:type="dxa"/>
+            <w:gridSpan w:val="2"/>
+          </w:tcPr>
+          <w:p>
+            <w:pPr>
+              <w:rPr>
+                <w:rFonts w:cs="Tahoma"/>
+              </w:rPr>
+            </w:pPr>
+          </w:p>
+        </w:tc>
+      </w:tr>
+      <w:tr>
+        <w:trPr>
+          <w:jc w:val="center"/>
+        </w:trPr>
+        <w:tc>
+          <w:tcPr>
+            <w:tcW w:w="1940" w:type="dxa"/>
+          </w:tcPr>
+          <w:p>
+            <w:pPr>
+              <w:rPr>
+                <w:rFonts w:cs="Tahoma"/>
+                <w:b/>
+              </w:rPr>
+            </w:pPr>
+            <w:r>
+              <w:rPr>
+                <w:rFonts w:cs="Tahoma"/>
+                <w:b/>
+              </w:rPr>
+              <w:t>Post-conditions</w:t>
+            </w:r>
+          </w:p>
+        </w:tc>
+        <w:tc>
+          <w:tcPr>
+            <w:tcW w:w="7938" w:type="dxa"/>
+            <w:gridSpan w:val="2"/>
+          </w:tcPr>
+          <w:p>
+            <w:pPr>
+              <w:rPr>
+                <w:rFonts w:cs="Tahoma"/>
+              </w:rPr>
+            </w:pPr>
+            <w:r>
+              <w:rPr>
+                <w:rFonts w:cs="Tahoma"/>
+              </w:rPr>
+              <w:t>Success: User logged in to website.</w:t>
+            </w:r>
+          </w:p>
+          <w:p>
+            <w:pPr>
+              <w:rPr>
+                <w:rFonts w:cs="Tahoma"/>
+              </w:rPr>
+            </w:pPr>
+            <w:r>
+              <w:rPr>
+                <w:rFonts w:cs="Tahoma"/>
+              </w:rPr>
+              <w:t>Fail: Refill information</w:t>
+            </w:r>
+          </w:p>
+        </w:tc>
+      </w:tr>
+      <w:tr>
+        <w:trPr>
+          <w:jc w:val="center"/>
+        </w:trPr>
+        <w:tc>
+          <w:tcPr>
+            <w:tcW w:w="1940" w:type="dxa"/>
+          </w:tcPr>
+          <w:p>
+            <w:pPr>
+              <w:rPr>
+                <w:rFonts w:cs="Tahoma"/>
+                <w:b/>
+              </w:rPr>
+            </w:pPr>
+            <w:r>
+              <w:rPr>
+                <w:rFonts w:cs="Tahoma"/>
+                <w:b/>
+              </w:rPr>
+              <w:t>Basic flow  </w:t>
+            </w:r>
+          </w:p>
+        </w:tc>
+        <w:tc>
+          <w:tcPr>
+            <w:tcW w:w="4050" w:type="dxa"/>
+          </w:tcPr>
+          <w:p>
+            <w:pPr>
+              <w:rPr>
+                <w:rFonts w:cs="Tahoma"/>
+              </w:rPr>
+            </w:pPr>
+            <w:r>
+              <w:rPr>
+                <w:rFonts w:cs="Tahoma"/>
+              </w:rPr>
+              <w:t>Actor Actions:</w:t>
+            </w:r>
+          </w:p>
+          <w:p>
+            <w:pPr>
+              <w:rPr>
+                <w:rFonts w:cs="Tahoma"/>
+              </w:rPr>
+            </w:pPr>
+            <w:r>
+              <w:rPr>
+                <w:rFonts w:cs="Tahoma"/>
+              </w:rPr>
+              <w:t xml:space="preserve">1. Actor </w:t>
+            </w:r>
+            <w:r>
+              <w:rPr>
+                <w:rFonts w:cs="Tahoma"/>
+              </w:rPr>
+              <w:t>go to</w:t>
+            </w:r>
+            <w:r>
+              <w:rPr>
+                <w:rFonts w:cs="Tahoma"/>
+              </w:rPr>
+              <w:t xml:space="preserve"> Home page </w:t>
+            </w:r>
+            <w:r>
+              <w:rPr>
+                <w:rFonts w:cs="Tahoma"/>
+              </w:rPr>
+              <w:t>of website</w:t>
+            </w:r>
+            <w:r>
+              <w:rPr>
+                <w:rFonts w:cs="Tahoma"/>
+              </w:rPr>
+              <w:t>.</w:t>
+            </w:r>
+          </w:p>
+          <w:p>
+            <w:pPr>
+              <w:rPr>
+                <w:rFonts w:cs="Tahoma"/>
+              </w:rPr>
+            </w:pPr>
+          </w:p>
+          <w:p>
+            <w:pPr>
+              <w:rPr>
+                <w:rFonts w:cs="Tahoma"/>
+              </w:rPr>
+            </w:pPr>
+          </w:p>
+          <w:p>
+            <w:pPr>
+              <w:rPr>
+                <w:rFonts w:cs="Tahoma"/>
+              </w:rPr>
+            </w:pPr>
+          </w:p>
+          <w:p>
+            <w:pPr>
+              <w:rPr>
+                <w:rFonts w:cs="Tahoma"/>
+              </w:rPr>
+            </w:pPr>
+          </w:p>
+          <w:p>
+            <w:pPr>
+              <w:rPr>
+                <w:rFonts w:cs="Tahoma"/>
+              </w:rPr>
+            </w:pPr>
+          </w:p>
+          <w:p>
+            <w:pPr>
+              <w:rPr>
+                <w:rFonts w:cs="Tahoma"/>
+                <w:color w:val="FF0000"/>
+              </w:rPr>
+            </w:pPr>
+            <w:r>
+              <w:rPr>
+                <w:rFonts w:cs="Tahoma"/>
+              </w:rPr>
+              <w:t xml:space="preserve">3. Actor inputs </w:t>
+            </w:r>
+            <w:proofErr w:type="spellStart"/>
+            <w:r>
+              <w:rPr>
+                <w:rFonts w:cs="Tahoma"/>
+              </w:rPr>
+              <w:t>UserName</w:t>
+            </w:r>
+            <w:proofErr w:type="spellEnd"/>
+            <w:r>
+              <w:rPr>
+                <w:rFonts w:cs="Tahoma"/>
+              </w:rPr>
+              <w:t xml:space="preserve"> and Password, then click the Login button</w:t>
+            </w:r>
+            <w:r>
+              <w:rPr>
+                <w:rFonts w:cs="Tahoma"/>
+              </w:rPr>
+              <w:t>.</w:t>
+            </w:r>
+          </w:p>
+          <w:p>
+            <w:pPr>
+              <w:rPr>
+                <w:rFonts w:cs="Tahoma"/>
+              </w:rPr>
+            </w:pPr>
+          </w:p>
+        </w:tc>
+        <w:tc>
+          <w:tcPr>
+            <w:tcW w:w="3888" w:type="dxa"/>
+          </w:tcPr>
+          <w:p>
+            <w:pPr>
+              <w:rPr>
+                <w:rFonts w:cs="Tahoma"/>
+              </w:rPr>
+            </w:pPr>
+            <w:r>
+              <w:rPr>
+                <w:rFonts w:cs="Tahoma"/>
+              </w:rPr>
+              <w:t>System Responses:</w:t>
+            </w:r>
+          </w:p>
+          <w:p>
+            <w:pPr>
+              <w:rPr>
+                <w:rFonts w:cs="Tahoma"/>
+              </w:rPr>
+            </w:pPr>
+            <w:r>
+              <w:rPr>
+                <w:rFonts w:cs="Tahoma"/>
+              </w:rPr>
+              <w:t xml:space="preserve">2. System redirects to </w:t>
+            </w:r>
+            <w:r>
+              <w:rPr>
+                <w:rFonts w:cs="Tahoma"/>
+              </w:rPr>
+              <w:t>Home</w:t>
+            </w:r>
+            <w:r>
+              <w:rPr>
+                <w:rFonts w:cs="Tahoma"/>
+              </w:rPr>
+              <w:t xml:space="preserve"> page and displays Login form </w:t>
+            </w:r>
+            <w:r>
+              <w:rPr>
+                <w:rFonts w:cs="Tahoma"/>
+              </w:rPr>
+              <w:t xml:space="preserve">on the left </w:t>
+            </w:r>
+            <w:r>
+              <w:rPr>
+                <w:rFonts w:cs="Tahoma"/>
+              </w:rPr>
+              <w:t>with the following control:</w:t>
+            </w:r>
+          </w:p>
+          <w:p>
+            <w:pPr>
+              <w:rPr>
+                <w:rFonts w:cs="Tahoma"/>
+              </w:rPr>
+            </w:pPr>
+            <w:r>
+              <w:rPr>
+                <w:rFonts w:cs="Tahoma"/>
+              </w:rPr>
+              <w:t>- ‘</w:t>
+            </w:r>
+            <w:proofErr w:type="spellStart"/>
+            <w:r>
+              <w:rPr>
+                <w:rFonts w:cs="Tahoma"/>
+              </w:rPr>
+              <w:t>UserName</w:t>
+            </w:r>
+            <w:proofErr w:type="spellEnd"/>
+            <w:r>
+              <w:rPr>
+                <w:rFonts w:cs="Tahoma"/>
+              </w:rPr>
+              <w:t>’ text field</w:t>
+            </w:r>
+          </w:p>
+          <w:p>
+            <w:pPr>
+              <w:rPr>
+                <w:rFonts w:cs="Tahoma"/>
+              </w:rPr>
+            </w:pPr>
+            <w:r>
+              <w:rPr>
+                <w:rFonts w:cs="Tahoma"/>
+              </w:rPr>
+              <w:t>- ‘Password’ text field</w:t>
+            </w:r>
+          </w:p>
+          <w:p>
+            <w:pPr>
+              <w:rPr>
+                <w:rFonts w:cs="Tahoma"/>
+              </w:rPr>
+            </w:pPr>
+            <w:r>
+              <w:rPr>
+                <w:rFonts w:cs="Tahoma"/>
+              </w:rPr>
+              <w:t>- ‘</w:t>
+            </w:r>
+            <w:r>
+              <w:rPr>
+                <w:rFonts w:cs="Tahoma"/>
+              </w:rPr>
+              <w:t>Go</w:t>
+            </w:r>
+            <w:r>
+              <w:rPr>
+                <w:rFonts w:cs="Tahoma"/>
+              </w:rPr>
+              <w:t>’ button</w:t>
+            </w:r>
+          </w:p>
+          <w:p>
+            <w:pPr>
+              <w:rPr>
+                <w:rFonts w:cs="Tahoma"/>
+              </w:rPr>
+            </w:pPr>
+            <w:r>
+              <w:rPr>
+                <w:rFonts w:cs="Tahoma"/>
+              </w:rPr>
+              <w:t xml:space="preserve">4. System checks the information </w:t>
+            </w:r>
+          </w:p>
+          <w:p>
+            <w:pPr>
+              <w:rPr>
+                <w:rFonts w:cs="Tahoma"/>
+              </w:rPr>
+            </w:pPr>
+            <w:r>
+              <w:rPr>
+                <w:rFonts w:cs="Tahoma"/>
+              </w:rPr>
+              <w:t>[Exception 1]</w:t>
+            </w:r>
+          </w:p>
+          <w:p>
+            <w:pPr>
+              <w:rPr>
+                <w:rFonts w:cs="Tahoma"/>
+              </w:rPr>
+            </w:pPr>
+            <w:r>
+              <w:rPr>
+                <w:rFonts w:cs="Tahoma"/>
+              </w:rPr>
+              <w:t>5</w:t>
+            </w:r>
+            <w:r>
+              <w:rPr>
+                <w:rFonts w:cs="Tahoma"/>
+              </w:rPr>
+              <w:t>. System redirects to Actor’s Home page.</w:t>
+            </w:r>
+          </w:p>
+        </w:tc>
+      </w:tr>
+      <w:tr>
+        <w:trPr>
+          <w:trHeight w:val="332"/>
+          <w:jc w:val="center"/>
+        </w:trPr>
+        <w:tc>
+          <w:tcPr>
+            <w:tcW w:w="1940" w:type="dxa"/>
+          </w:tcPr>
+          <w:p>
+            <w:pPr>
+              <w:rPr>
+                <w:rFonts w:cs="Tahoma"/>
+                <w:b/>
+              </w:rPr>
+            </w:pPr>
+            <w:r>
+              <w:rPr>
+                <w:rFonts w:cs="Tahoma"/>
+                <w:b/>
+              </w:rPr>
+              <w:t>Alternative flow</w:t>
+            </w:r>
+          </w:p>
+        </w:tc>
+        <w:tc>
+          <w:tcPr>
+            <w:tcW w:w="4050" w:type="dxa"/>
+          </w:tcPr>
+          <w:p>
+            <w:pPr>
+              <w:rPr>
+                <w:rFonts w:cs="Tahoma"/>
+              </w:rPr>
+            </w:pPr>
+            <w:r>
+              <w:rPr>
+                <w:rFonts w:cs="Tahoma"/>
+              </w:rPr>
+              <w:t>Actor Actions:</w:t>
+            </w:r>
+          </w:p>
+          <w:p>
+            <w:pPr>
+              <w:rPr>
+                <w:rFonts w:cs="Tahoma"/>
+              </w:rPr>
+            </w:pPr>
+            <w:r>
+              <w:rPr>
+                <w:rFonts w:cs="Tahoma"/>
+              </w:rPr>
+              <w:t xml:space="preserve">[Alternative </w:t>
+            </w:r>
+            <w:r>
+              <w:rPr>
+                <w:rFonts w:cs="Tahoma"/>
+              </w:rPr>
+              <w:t>2</w:t>
+            </w:r>
+            <w:r>
+              <w:rPr>
+                <w:rFonts w:cs="Tahoma"/>
+              </w:rPr>
+              <w:t>]</w:t>
+            </w:r>
+          </w:p>
+          <w:p>
+            <w:pPr>
+              <w:rPr>
+                <w:rFonts w:cs="Tahoma"/>
+              </w:rPr>
+            </w:pPr>
+            <w:r>
+              <w:rPr>
+                <w:rFonts w:cs="Tahoma"/>
+              </w:rPr>
+              <w:t>1. Actor click ‘</w:t>
+            </w:r>
+            <w:r>
+              <w:rPr>
+                <w:rFonts w:cs="Tahoma"/>
+              </w:rPr>
+              <w:t>OK</w:t>
+            </w:r>
+            <w:r>
+              <w:rPr>
+                <w:rFonts w:cs="Tahoma"/>
+              </w:rPr>
+              <w:t>’ button</w:t>
+            </w:r>
+            <w:r>
+              <w:rPr>
+                <w:rFonts w:cs="Tahoma"/>
+              </w:rPr>
+              <w:t xml:space="preserve">, </w:t>
+            </w:r>
+            <w:r>
+              <w:rPr>
+                <w:rFonts w:cs="Tahoma"/>
+              </w:rPr>
+              <w:t xml:space="preserve">inputs </w:t>
+            </w:r>
+            <w:proofErr w:type="spellStart"/>
+            <w:r>
+              <w:rPr>
+                <w:rFonts w:cs="Tahoma"/>
+              </w:rPr>
+              <w:t>UserName</w:t>
+            </w:r>
+            <w:proofErr w:type="spellEnd"/>
+            <w:r>
+              <w:rPr>
+                <w:rFonts w:cs="Tahoma"/>
+              </w:rPr>
+              <w:t xml:space="preserve"> and Password, then click the Login button.</w:t>
+            </w:r>
+          </w:p>
+          <w:p>
+            <w:pPr>
+              <w:rPr>
+                <w:rFonts w:cs="Tahoma"/>
+              </w:rPr>
+            </w:pPr>
+          </w:p>
+          <w:p>
+            <w:pPr>
+              <w:rPr>
+                <w:rFonts w:cs="Tahoma"/>
+              </w:rPr>
+            </w:pPr>
+          </w:p>
+          <w:p>
+            <w:pPr>
+              <w:rPr>
+                <w:rFonts w:cs="Tahoma"/>
+              </w:rPr>
+            </w:pPr>
+            <w:r>
+              <w:rPr>
+                <w:rFonts w:cs="Tahoma"/>
+              </w:rPr>
+              <w:t>[Alternative 1]</w:t>
+            </w:r>
+          </w:p>
+          <w:p>
+            <w:pPr>
+              <w:rPr>
+                <w:rFonts w:cs="Tahoma"/>
+              </w:rPr>
+            </w:pPr>
+            <w:r>
+              <w:rPr>
+                <w:rFonts w:cs="Tahoma"/>
+              </w:rPr>
+              <w:t>1. Actor click ‘</w:t>
+            </w:r>
+            <w:r>
+              <w:rPr>
+                <w:rFonts w:cs="Tahoma"/>
+              </w:rPr>
+              <w:t>Back to Home</w:t>
+            </w:r>
+            <w:r>
+              <w:rPr>
+                <w:rFonts w:cs="Tahoma"/>
+              </w:rPr>
+              <w:t>’ button.</w:t>
+            </w:r>
+          </w:p>
+        </w:tc>
+        <w:tc>
+          <w:tcPr>
+            <w:tcW w:w="3888" w:type="dxa"/>
+          </w:tcPr>
+          <w:p>
+            <w:pPr>
+              <w:rPr>
+                <w:rFonts w:cs="Tahoma"/>
+              </w:rPr>
+            </w:pPr>
+            <w:r>
+              <w:rPr>
+                <w:rFonts w:cs="Tahoma"/>
+              </w:rPr>
+              <w:t>System Responses:</w:t>
+            </w:r>
+          </w:p>
+          <w:p>
+            <w:pPr>
+              <w:rPr>
+                <w:rFonts w:cs="Tahoma"/>
+              </w:rPr>
+            </w:pPr>
+          </w:p>
+          <w:p>
+            <w:pPr>
+              <w:rPr>
+                <w:rFonts w:cs="Tahoma"/>
+              </w:rPr>
+            </w:pPr>
+            <w:r>
+              <w:rPr>
+                <w:rFonts w:cs="Tahoma"/>
+              </w:rPr>
+              <w:t>2</w:t>
+            </w:r>
+            <w:r>
+              <w:rPr>
+                <w:rFonts w:cs="Tahoma"/>
+              </w:rPr>
+              <w:t xml:space="preserve">. System checks the information </w:t>
+            </w:r>
+          </w:p>
+          <w:p>
+            <w:pPr>
+              <w:rPr>
+                <w:rFonts w:cs="Tahoma"/>
+              </w:rPr>
+            </w:pPr>
+            <w:r>
+              <w:rPr>
+                <w:rFonts w:cs="Tahoma"/>
+              </w:rPr>
+              <w:t>[Exception 1]</w:t>
+            </w:r>
+          </w:p>
+          <w:p>
+            <w:pPr>
+              <w:rPr>
+                <w:rFonts w:cs="Tahoma"/>
+              </w:rPr>
+            </w:pPr>
+            <w:r>
+              <w:rPr>
+                <w:rFonts w:cs="Tahoma"/>
+              </w:rPr>
+              <w:t>3</w:t>
+            </w:r>
+            <w:r>
+              <w:rPr>
+                <w:rFonts w:cs="Tahoma"/>
+              </w:rPr>
+              <w:t>. System redirects to Actor’s Home page.</w:t>
+            </w:r>
+          </w:p>
+          <w:p>
+            <w:pPr>
+              <w:rPr>
+                <w:rFonts w:cs="Tahoma"/>
+              </w:rPr>
+            </w:pPr>
+          </w:p>
+          <w:p>
+            <w:pPr>
+              <w:rPr>
+                <w:rFonts w:cs="Tahoma"/>
+              </w:rPr>
+            </w:pPr>
+            <w:r>
+              <w:rPr>
+                <w:rFonts w:cs="Tahoma"/>
+              </w:rPr>
+              <w:t xml:space="preserve">2. </w:t>
+            </w:r>
+            <w:r>
+              <w:rPr>
+                <w:rFonts w:cs="Tahoma"/>
+              </w:rPr>
+              <w:t>System returns to Home page.</w:t>
+            </w:r>
+          </w:p>
+        </w:tc>
+      </w:tr>
+      <w:tr>
+        <w:trPr>
+          <w:jc w:val="center"/>
+        </w:trPr>
+        <w:tc>
+          <w:tcPr>
+            <w:tcW w:w="1940" w:type="dxa"/>
+          </w:tcPr>
+          <w:p>
+            <w:pPr>
+              <w:rPr>
+                <w:rFonts w:cs="Tahoma"/>
+                <w:b/>
+              </w:rPr>
+            </w:pPr>
+            <w:r>
+              <w:rPr>
+                <w:rFonts w:cs="Tahoma"/>
+                <w:b/>
+              </w:rPr>
+              <w:t>Exception</w:t>
+            </w:r>
+          </w:p>
+        </w:tc>
+        <w:tc>
+          <w:tcPr>
+            <w:tcW w:w="4050" w:type="dxa"/>
+          </w:tcPr>
+          <w:p>
+            <w:pPr>
+              <w:rPr>
+                <w:rFonts w:cs="Tahoma"/>
+              </w:rPr>
+            </w:pPr>
+            <w:r>
+              <w:rPr>
+                <w:rFonts w:cs="Tahoma"/>
+              </w:rPr>
+              <w:t>Actor Actions:</w:t>
+            </w:r>
+          </w:p>
+          <w:p>
+            <w:pPr>
+              <w:rPr>
+                <w:rFonts w:cs="Tahoma"/>
+              </w:rPr>
+            </w:pPr>
+            <w:r>
+              <w:rPr>
+                <w:rFonts w:cs="Tahoma"/>
+              </w:rPr>
+              <w:t>[Exception 1]</w:t>
+            </w:r>
+          </w:p>
+          <w:p>
+            <w:pPr>
+              <w:rPr>
+                <w:rFonts w:cs="Tahoma"/>
+              </w:rPr>
+            </w:pPr>
+            <w:r>
+              <w:rPr>
+                <w:rFonts w:cs="Tahoma"/>
+              </w:rPr>
+              <w:t>1. Actor input invalid username and password.</w:t>
+            </w:r>
+          </w:p>
+        </w:tc>
+        <w:tc>
+          <w:tcPr>
+            <w:tcW w:w="3888" w:type="dxa"/>
+          </w:tcPr>
+          <w:p>
+            <w:pPr>
+              <w:rPr>
+                <w:rFonts w:cs="Tahoma"/>
+              </w:rPr>
+            </w:pPr>
+            <w:r>
+              <w:rPr>
+                <w:rFonts w:cs="Tahoma"/>
+              </w:rPr>
+              <w:t>System Responses:</w:t>
+            </w:r>
+          </w:p>
+          <w:p>
+            <w:pPr>
+              <w:rPr>
+                <w:rFonts w:cs="Tahoma"/>
+              </w:rPr>
+            </w:pPr>
+          </w:p>
+          <w:p>
+            <w:pPr>
+              <w:rPr>
+                <w:rFonts w:cs="Tahoma"/>
+              </w:rPr>
+            </w:pPr>
+            <w:r>
+              <w:rPr>
+                <w:rFonts w:cs="Tahoma"/>
+              </w:rPr>
+              <w:t>- System redirect to Login page with the following controls:</w:t>
+            </w:r>
+          </w:p>
+          <w:p>
+            <w:pPr>
+              <w:rPr>
+                <w:rFonts w:cs="Tahoma"/>
+              </w:rPr>
+            </w:pPr>
+            <w:r>
+              <w:rPr>
+                <w:rFonts w:cs="Tahoma"/>
+              </w:rPr>
+              <w:t>- ‘</w:t>
+            </w:r>
+            <w:proofErr w:type="spellStart"/>
+            <w:r>
+              <w:rPr>
+                <w:rFonts w:cs="Tahoma"/>
+              </w:rPr>
+              <w:t>UserName</w:t>
+            </w:r>
+            <w:proofErr w:type="spellEnd"/>
+            <w:r>
+              <w:rPr>
+                <w:rFonts w:cs="Tahoma"/>
+              </w:rPr>
+              <w:t>’ text field</w:t>
+            </w:r>
+          </w:p>
+          <w:p>
+            <w:pPr>
+              <w:rPr>
+                <w:rFonts w:cs="Tahoma"/>
+              </w:rPr>
+            </w:pPr>
+            <w:r>
+              <w:rPr>
+                <w:rFonts w:cs="Tahoma"/>
+              </w:rPr>
+              <w:t>- ‘Password’ text field</w:t>
+            </w:r>
+          </w:p>
+          <w:p>
+            <w:pPr>
+              <w:rPr>
+                <w:rFonts w:cs="Tahoma"/>
+              </w:rPr>
+            </w:pPr>
+            <w:r>
+              <w:rPr>
+                <w:rFonts w:cs="Tahoma"/>
+              </w:rPr>
+              <w:t>- ‘Login’ button.</w:t>
+            </w:r>
+          </w:p>
+          <w:p>
+            <w:pPr>
+              <w:rPr>
+                <w:rFonts w:cs="Tahoma"/>
+              </w:rPr>
+            </w:pPr>
+            <w:r>
+              <w:rPr>
+                <w:rFonts w:cs="Tahoma"/>
+              </w:rPr>
+              <w:t>- ‘Back to Home’ button.</w:t>
+            </w:r>
+          </w:p>
+          <w:p>
+            <w:pPr>
+              <w:rPr>
+                <w:rFonts w:cs="Tahoma"/>
+              </w:rPr>
+            </w:pPr>
+            <w:r>
+              <w:rPr>
+                <w:rFonts w:cs="Tahoma"/>
+              </w:rPr>
+              <w:t>System show a message box: “</w:t>
+            </w:r>
+            <w:r>
+              <w:t>Invalid Username and password</w:t>
+            </w:r>
+            <w:r>
+              <w:rPr>
+                <w:rFonts w:cs="Tahoma"/>
+              </w:rPr>
+              <w:t>”.[Alternative 2]</w:t>
+            </w:r>
+          </w:p>
+        </w:tc>
+      </w:tr>
+    </w:tbl>
+    <w:p>
+      <w:pPr>
+        <w:pStyle w:val="ListParagraph"/>
+        <w:ind w:left="2520"/>
+        <w:rPr>
+          <w:rFonts w:ascii="Tahoma" w:hAnsi="Tahoma" w:cs="Tahoma"/>
+          <w:b/>
+          <w:szCs w:val="24"/>
+        </w:rPr>
+      </w:pPr>
+    </w:p>
+    <w:p>
+      <w:pPr>
+        <w:pStyle w:val="ListParagraph"/>
+        <w:numPr>
+          <w:ilvl w:val="1"/>
+          <w:numId w:val="34"/>
+        </w:numPr>
+        <w:rPr>
+          <w:rFonts w:ascii="Tahoma" w:hAnsi="Tahoma" w:cs="Tahoma"/>
+          <w:b/>
+          <w:szCs w:val="24"/>
+        </w:rPr>
+      </w:pPr>
+      <w:r>
+        <w:rPr>
+          <w:rFonts w:ascii="Tahoma" w:hAnsi="Tahoma" w:cs="Tahoma"/>
+          <w:b/>
+          <w:szCs w:val="24"/>
+        </w:rPr>
+        <w:t>Change password</w:t>
+      </w:r>
+    </w:p>
+    <w:p>
+      <w:pPr>
+        <w:pStyle w:val="ListParagraph"/>
+        <w:numPr>
+          <w:ilvl w:val="1"/>
+          <w:numId w:val="34"/>
+        </w:numPr>
+        <w:rPr>
+          <w:rFonts w:ascii="Tahoma" w:hAnsi="Tahoma" w:cs="Tahoma"/>
+          <w:b/>
+          <w:szCs w:val="24"/>
+        </w:rPr>
+      </w:pPr>
+      <w:r>
+        <w:rPr>
+          <w:rFonts w:ascii="Tahoma" w:hAnsi="Tahoma" w:cs="Tahoma"/>
+          <w:b/>
+          <w:szCs w:val="24"/>
+        </w:rPr>
+        <w:t>Change information</w:t>
+      </w:r>
+    </w:p>
+    <w:p>
+      <w:pPr>
+        <w:pStyle w:val="ListParagraph"/>
+        <w:numPr>
+          <w:ilvl w:val="1"/>
+          <w:numId w:val="34"/>
+        </w:numPr>
+        <w:rPr>
+          <w:rFonts w:ascii="Tahoma" w:hAnsi="Tahoma" w:cs="Tahoma"/>
+          <w:b/>
+          <w:szCs w:val="24"/>
+        </w:rPr>
+      </w:pPr>
+      <w:r>
+        <w:rPr>
+          <w:rFonts w:ascii="Tahoma" w:hAnsi="Tahoma" w:cs="Tahoma"/>
+          <w:b/>
+          <w:szCs w:val="24"/>
+        </w:rPr>
+        <w:t>Search published document</w:t>
+      </w:r>
+    </w:p>
+    <w:p>
+      <w:pPr>
+        <w:pStyle w:val="ListParagraph"/>
+        <w:numPr>
+          <w:ilvl w:val="1"/>
+          <w:numId w:val="34"/>
+        </w:numPr>
+        <w:rPr>
+          <w:rFonts w:ascii="Tahoma" w:hAnsi="Tahoma" w:cs="Tahoma"/>
+          <w:b/>
+          <w:szCs w:val="24"/>
+        </w:rPr>
+      </w:pPr>
+      <w:r>
+        <w:rPr>
+          <w:rFonts w:ascii="Tahoma" w:hAnsi="Tahoma" w:cs="Tahoma"/>
+          <w:b/>
+          <w:szCs w:val="24"/>
+        </w:rPr>
+        <w:t>Search draft</w:t>
+      </w:r>
+    </w:p>
+    <w:p>
+      <w:pPr>
+        <w:pStyle w:val="ListParagraph"/>
+        <w:numPr>
+          <w:ilvl w:val="0"/>
+          <w:numId w:val="34"/>
+        </w:numPr>
+        <w:rPr>
+          <w:rFonts w:ascii="Tahoma" w:hAnsi="Tahoma" w:cs="Tahoma"/>
+          <w:b/>
+          <w:szCs w:val="24"/>
+        </w:rPr>
+      </w:pPr>
+      <w:r>
+        <w:rPr>
+          <w:rFonts w:ascii="Tahoma" w:hAnsi="Tahoma" w:cs="Tahoma"/>
+          <w:b/>
+          <w:szCs w:val="24"/>
+        </w:rPr>
+        <w:lastRenderedPageBreak/>
+        <w:t>Staff</w:t>
+      </w:r>
+    </w:p>
+    <w:p>
+      <w:pPr>
+        <w:pStyle w:val="ListParagraph"/>
+        <w:numPr>
+          <w:ilvl w:val="1"/>
+          <w:numId w:val="34"/>
+        </w:numPr>
+        <w:rPr>
+          <w:rFonts w:ascii="Tahoma" w:hAnsi="Tahoma" w:cs="Tahoma"/>
+          <w:b/>
+          <w:szCs w:val="24"/>
+        </w:rPr>
+      </w:pPr>
+      <w:r>
+        <w:rPr>
+          <w:rFonts w:ascii="Tahoma" w:hAnsi="Tahoma" w:cs="Tahoma"/>
+          <w:b/>
+          <w:szCs w:val="24"/>
+        </w:rPr>
+        <w:t>Manage draft</w:t>
+      </w:r>
+    </w:p>
+    <w:p>
+      <w:pPr>
+        <w:pStyle w:val="ListParagraph"/>
+        <w:numPr>
+          <w:ilvl w:val="1"/>
+          <w:numId w:val="34"/>
+        </w:numPr>
+        <w:rPr>
+          <w:rFonts w:ascii="Tahoma" w:hAnsi="Tahoma" w:cs="Tahoma"/>
+          <w:b/>
+          <w:szCs w:val="24"/>
+        </w:rPr>
+      </w:pPr>
+      <w:r>
+        <w:rPr>
+          <w:rFonts w:ascii="Tahoma" w:hAnsi="Tahoma" w:cs="Tahoma"/>
+          <w:b/>
+          <w:szCs w:val="24"/>
+        </w:rPr>
+        <w:t>View published document</w:t>
+      </w:r>
+    </w:p>
+    <w:p>
+      <w:pPr>
+        <w:pStyle w:val="ListParagraph"/>
+        <w:numPr>
+          <w:ilvl w:val="0"/>
+          <w:numId w:val="34"/>
+        </w:numPr>
+        <w:rPr>
+          <w:rFonts w:ascii="Tahoma" w:hAnsi="Tahoma" w:cs="Tahoma"/>
+          <w:b/>
+          <w:szCs w:val="24"/>
+        </w:rPr>
+      </w:pPr>
+      <w:proofErr w:type="spellStart"/>
+      <w:r>
+        <w:rPr>
+          <w:rFonts w:ascii="Tahoma" w:hAnsi="Tahoma" w:cs="Tahoma"/>
+          <w:b/>
+          <w:szCs w:val="24"/>
+        </w:rPr>
+        <w:t>VanThu</w:t>
+      </w:r>
+      <w:proofErr w:type="spellEnd"/>
+    </w:p>
+    <w:p>
+      <w:pPr>
+        <w:pStyle w:val="ListParagraph"/>
+        <w:numPr>
+          <w:ilvl w:val="1"/>
+          <w:numId w:val="34"/>
+        </w:numPr>
+        <w:rPr>
+          <w:rFonts w:ascii="Tahoma" w:hAnsi="Tahoma" w:cs="Tahoma"/>
+          <w:b/>
+          <w:szCs w:val="24"/>
+        </w:rPr>
+      </w:pPr>
+      <w:r>
+        <w:rPr>
+          <w:rFonts w:ascii="Tahoma" w:hAnsi="Tahoma" w:cs="Tahoma"/>
+          <w:b/>
+          <w:sz w:val="20"/>
+          <w:szCs w:val="20"/>
+        </w:rPr>
+        <w:t>Manage published document</w:t>
+      </w:r>
+    </w:p>
+    <w:p>
+      <w:pPr>
+        <w:pStyle w:val="ListParagraph"/>
+        <w:numPr>
+          <w:ilvl w:val="1"/>
+          <w:numId w:val="34"/>
+        </w:numPr>
+        <w:rPr>
+          <w:rFonts w:ascii="Tahoma" w:hAnsi="Tahoma" w:cs="Tahoma"/>
+          <w:b/>
+          <w:szCs w:val="24"/>
+        </w:rPr>
+      </w:pPr>
+      <w:r>
+        <w:rPr>
+          <w:rFonts w:ascii="Tahoma" w:hAnsi="Tahoma" w:cs="Tahoma"/>
+          <w:b/>
+          <w:sz w:val="20"/>
+          <w:szCs w:val="20"/>
+        </w:rPr>
+        <w:t>Process transfer published document</w:t>
+      </w:r>
+    </w:p>
+    <w:p>
+      <w:pPr>
+        <w:pStyle w:val="ListParagraph"/>
+        <w:numPr>
+          <w:ilvl w:val="1"/>
+          <w:numId w:val="34"/>
+        </w:numPr>
+        <w:rPr>
+          <w:rFonts w:ascii="Tahoma" w:hAnsi="Tahoma" w:cs="Tahoma"/>
+          <w:b/>
+          <w:szCs w:val="24"/>
+        </w:rPr>
+      </w:pPr>
+      <w:proofErr w:type="spellStart"/>
+      <w:r>
+        <w:rPr>
+          <w:rFonts w:ascii="Tahoma" w:hAnsi="Tahoma" w:cs="Tahoma"/>
+          <w:b/>
+          <w:sz w:val="20"/>
+          <w:szCs w:val="20"/>
+        </w:rPr>
+        <w:t>Proccess</w:t>
+      </w:r>
+      <w:proofErr w:type="spellEnd"/>
+      <w:r>
+        <w:rPr>
+          <w:rFonts w:ascii="Tahoma" w:hAnsi="Tahoma" w:cs="Tahoma"/>
+          <w:b/>
+          <w:sz w:val="20"/>
+          <w:szCs w:val="20"/>
+        </w:rPr>
+        <w:t xml:space="preserve"> convert draft to published document</w:t>
+      </w:r>
+    </w:p>
+    <w:p>
+      <w:pPr>
+        <w:pStyle w:val="ListParagraph"/>
+        <w:numPr>
+          <w:ilvl w:val="1"/>
+          <w:numId w:val="34"/>
+        </w:numPr>
+        <w:rPr>
+          <w:rFonts w:ascii="Tahoma" w:hAnsi="Tahoma" w:cs="Tahoma"/>
+          <w:b/>
+          <w:szCs w:val="24"/>
+        </w:rPr>
+      </w:pPr>
+    </w:p>
+    <w:p>
+      <w:pPr>
+        <w:pStyle w:val="ListParagraph"/>
+        <w:numPr>
+          <w:ilvl w:val="0"/>
+          <w:numId w:val="34"/>
+        </w:numPr>
+        <w:rPr>
+          <w:rFonts w:ascii="Tahoma" w:hAnsi="Tahoma" w:cs="Tahoma"/>
+          <w:b/>
+          <w:szCs w:val="24"/>
+        </w:rPr>
+      </w:pPr>
+      <w:r>
+        <w:rPr>
+          <w:rFonts w:ascii="Tahoma" w:hAnsi="Tahoma" w:cs="Tahoma"/>
+          <w:b/>
+          <w:szCs w:val="24"/>
+        </w:rPr>
+        <w:t>Manager</w:t>
+      </w:r>
+    </w:p>
+    <w:p>
+      <w:pPr>
+        <w:pStyle w:val="ListParagraph"/>
+        <w:numPr>
+          <w:ilvl w:val="1"/>
+          <w:numId w:val="34"/>
+        </w:numPr>
+        <w:rPr>
+          <w:rFonts w:ascii="Tahoma" w:hAnsi="Tahoma" w:cs="Tahoma"/>
+          <w:b/>
+          <w:szCs w:val="24"/>
+        </w:rPr>
+      </w:pPr>
+      <w:r>
+        <w:rPr>
+          <w:rFonts w:ascii="Tahoma" w:hAnsi="Tahoma" w:cs="Tahoma"/>
+          <w:b/>
+          <w:sz w:val="20"/>
+          <w:szCs w:val="20"/>
+        </w:rPr>
+        <w:t>Approve, return, remove draft</w:t>
+      </w:r>
+    </w:p>
+    <w:p>
+      <w:pPr>
+        <w:pStyle w:val="ListParagraph"/>
+        <w:numPr>
+          <w:ilvl w:val="1"/>
+          <w:numId w:val="34"/>
+        </w:numPr>
+        <w:rPr>
+          <w:rFonts w:ascii="Tahoma" w:hAnsi="Tahoma" w:cs="Tahoma"/>
+          <w:b/>
+          <w:szCs w:val="24"/>
+        </w:rPr>
+      </w:pPr>
+      <w:r>
+        <w:rPr>
+          <w:rFonts w:ascii="Tahoma" w:hAnsi="Tahoma" w:cs="Tahoma"/>
+          <w:b/>
+          <w:sz w:val="20"/>
+          <w:szCs w:val="20"/>
+        </w:rPr>
+        <w:t>Process transfer draft</w:t>
+      </w:r>
+    </w:p>
+    <w:p>
+      <w:pPr>
+        <w:pStyle w:val="ListParagraph"/>
+        <w:numPr>
+          <w:ilvl w:val="1"/>
+          <w:numId w:val="34"/>
+        </w:numPr>
+        <w:rPr>
+          <w:rFonts w:ascii="Tahoma" w:hAnsi="Tahoma" w:cs="Tahoma"/>
+          <w:b/>
+          <w:szCs w:val="24"/>
+        </w:rPr>
+      </w:pPr>
+      <w:r>
+        <w:rPr>
+          <w:rFonts w:ascii="Tahoma" w:hAnsi="Tahoma" w:cs="Tahoma"/>
+          <w:b/>
+          <w:sz w:val="20"/>
+          <w:szCs w:val="20"/>
+        </w:rPr>
+        <w:t>Process transfer published document</w:t>
+      </w:r>
+    </w:p>
+    <w:p>
+      <w:pPr>
+        <w:pStyle w:val="ListParagraph"/>
+        <w:numPr>
+          <w:ilvl w:val="1"/>
+          <w:numId w:val="34"/>
+        </w:numPr>
+        <w:rPr>
+          <w:rFonts w:ascii="Tahoma" w:hAnsi="Tahoma" w:cs="Tahoma"/>
+          <w:b/>
+          <w:szCs w:val="24"/>
+        </w:rPr>
+      </w:pPr>
+      <w:r>
+        <w:rPr>
+          <w:rFonts w:ascii="Tahoma" w:hAnsi="Tahoma" w:cs="Tahoma"/>
+          <w:b/>
+          <w:sz w:val="20"/>
+          <w:szCs w:val="20"/>
+        </w:rPr>
+        <w:t>Process reply on published document</w:t>
+      </w:r>
+    </w:p>
+    <w:p>
+      <w:pPr>
+        <w:pStyle w:val="ListParagraph"/>
+        <w:numPr>
+          <w:ilvl w:val="0"/>
+          <w:numId w:val="34"/>
+        </w:numPr>
+        <w:rPr>
+          <w:rFonts w:ascii="Tahoma" w:hAnsi="Tahoma" w:cs="Tahoma"/>
+          <w:b/>
+          <w:szCs w:val="24"/>
+        </w:rPr>
+      </w:pPr>
+      <w:r>
+        <w:rPr>
+          <w:rFonts w:ascii="Tahoma" w:hAnsi="Tahoma" w:cs="Tahoma"/>
+          <w:b/>
+          <w:szCs w:val="24"/>
+        </w:rPr>
+        <w:t>Top manager</w:t>
+      </w:r>
+    </w:p>
+    <w:p>
+      <w:pPr>
+        <w:pStyle w:val="ListParagraph"/>
+        <w:numPr>
+          <w:ilvl w:val="1"/>
+          <w:numId w:val="34"/>
+        </w:numPr>
+        <w:rPr>
+          <w:rFonts w:ascii="Tahoma" w:hAnsi="Tahoma" w:cs="Tahoma"/>
+          <w:b/>
+          <w:szCs w:val="24"/>
+        </w:rPr>
+      </w:pPr>
+      <w:r>
+        <w:rPr>
+          <w:rFonts w:ascii="Tahoma" w:hAnsi="Tahoma" w:cs="Tahoma"/>
+          <w:b/>
+          <w:sz w:val="20"/>
+          <w:szCs w:val="20"/>
+        </w:rPr>
+        <w:t>Process approve, not approve, return draft</w:t>
+      </w:r>
+    </w:p>
+    <w:p>
+      <w:pPr>
+        <w:pStyle w:val="ListParagraph"/>
+        <w:numPr>
+          <w:ilvl w:val="0"/>
+          <w:numId w:val="34"/>
+        </w:numPr>
+        <w:rPr>
+          <w:rFonts w:ascii="Tahoma" w:hAnsi="Tahoma" w:cs="Tahoma"/>
+          <w:b/>
+          <w:szCs w:val="24"/>
+        </w:rPr>
+      </w:pPr>
+      <w:r>
+        <w:rPr>
+          <w:rFonts w:ascii="Tahoma" w:hAnsi="Tahoma" w:cs="Tahoma"/>
+          <w:b/>
+          <w:szCs w:val="24"/>
+        </w:rPr>
+        <w:t>IT</w:t>
+      </w:r>
+    </w:p>
+    <w:p>
+      <w:pPr>
+        <w:pStyle w:val="ListParagraph"/>
+        <w:numPr>
+          <w:ilvl w:val="1"/>
+          <w:numId w:val="34"/>
+        </w:numPr>
+        <w:rPr>
+          <w:rFonts w:ascii="Tahoma" w:hAnsi="Tahoma" w:cs="Tahoma"/>
+          <w:b/>
+          <w:szCs w:val="24"/>
+        </w:rPr>
+      </w:pPr>
+      <w:r>
+        <w:rPr>
+          <w:rFonts w:ascii="Tahoma" w:hAnsi="Tahoma" w:cs="Tahoma"/>
+          <w:b/>
+          <w:sz w:val="20"/>
+          <w:szCs w:val="20"/>
+        </w:rPr>
+        <w:t>Manage user</w:t>
+      </w:r>
+    </w:p>
+    <w:p>
+      <w:pPr>
+        <w:pStyle w:val="ListParagraph"/>
+        <w:numPr>
+          <w:ilvl w:val="1"/>
+          <w:numId w:val="34"/>
+        </w:numPr>
+        <w:rPr>
+          <w:rFonts w:ascii="Tahoma" w:hAnsi="Tahoma" w:cs="Tahoma"/>
+          <w:b/>
+          <w:szCs w:val="24"/>
+        </w:rPr>
+      </w:pPr>
+      <w:r>
+        <w:rPr>
+          <w:rFonts w:ascii="Tahoma" w:hAnsi="Tahoma" w:cs="Tahoma"/>
+          <w:b/>
+          <w:sz w:val="20"/>
+          <w:szCs w:val="20"/>
+        </w:rPr>
+        <w:t>Manage role</w:t>
+      </w:r>
+    </w:p>
+    <w:p>
+      <w:pPr>
+        <w:pStyle w:val="ListParagraph"/>
+        <w:numPr>
+          <w:ilvl w:val="1"/>
+          <w:numId w:val="34"/>
+        </w:numPr>
+        <w:rPr>
+          <w:rFonts w:ascii="Tahoma" w:hAnsi="Tahoma" w:cs="Tahoma"/>
+          <w:b/>
+          <w:szCs w:val="24"/>
+        </w:rPr>
+      </w:pPr>
+      <w:r>
+        <w:rPr>
+          <w:rFonts w:ascii="Tahoma" w:hAnsi="Tahoma" w:cs="Tahoma"/>
+          <w:b/>
+          <w:sz w:val="20"/>
+          <w:szCs w:val="20"/>
+        </w:rPr>
+        <w:t>Manage department</w:t>
+      </w:r>
+    </w:p>
+    <w:p>
+      <w:pPr>
+        <w:pStyle w:val="ListParagraph"/>
+        <w:numPr>
+          <w:ilvl w:val="1"/>
+          <w:numId w:val="34"/>
+        </w:numPr>
+        <w:rPr>
+          <w:rFonts w:ascii="Tahoma" w:hAnsi="Tahoma" w:cs="Tahoma"/>
+          <w:b/>
+          <w:szCs w:val="24"/>
+        </w:rPr>
+      </w:pPr>
+      <w:r>
+        <w:rPr>
+          <w:rFonts w:ascii="Tahoma" w:hAnsi="Tahoma" w:cs="Tahoma"/>
+          <w:b/>
+          <w:sz w:val="20"/>
+          <w:szCs w:val="20"/>
+        </w:rPr>
+        <w:t>Manage group of department</w:t>
+      </w:r>
+    </w:p>
+    <w:p>
+      <w:pPr>
+        <w:pStyle w:val="ListParagraph"/>
+        <w:numPr>
+          <w:ilvl w:val="1"/>
+          <w:numId w:val="34"/>
+        </w:numPr>
+        <w:rPr>
+          <w:rFonts w:ascii="Tahoma" w:hAnsi="Tahoma" w:cs="Tahoma"/>
+          <w:b/>
+          <w:szCs w:val="24"/>
+        </w:rPr>
+      </w:pPr>
+      <w:r>
+        <w:rPr>
+          <w:rFonts w:ascii="Tahoma" w:hAnsi="Tahoma" w:cs="Tahoma"/>
+          <w:b/>
+          <w:sz w:val="20"/>
+          <w:szCs w:val="20"/>
+        </w:rPr>
+        <w:t>Manage type of document</w:t>
+      </w:r>
+    </w:p>
+    <w:p>
+      <w:pPr>
+        <w:pStyle w:val="ListParagraph"/>
+        <w:numPr>
+          <w:ilvl w:val="0"/>
+          <w:numId w:val="33"/>
+        </w:numPr>
+        <w:rPr>
+          <w:rFonts w:ascii="Tahoma" w:hAnsi="Tahoma" w:cs="Tahoma"/>
+          <w:b/>
+          <w:szCs w:val="24"/>
+        </w:rPr>
+      </w:pPr>
+      <w:r>
+        <w:rPr>
+          <w:rFonts w:ascii="Tahoma" w:hAnsi="Tahoma" w:cs="Tahoma"/>
+          <w:b/>
+          <w:szCs w:val="24"/>
+        </w:rPr>
+        <w:t>Entity Relationship Diagram</w:t>
+      </w:r>
+    </w:p>
+    <w:p>
+      <w:pPr>
+        <w:pStyle w:val="ListParagraph"/>
+        <w:rPr>
+          <w:rFonts w:ascii="Tahoma" w:hAnsi="Tahoma" w:cs="Tahoma"/>
+          <w:b/>
+          <w:szCs w:val="24"/>
+        </w:rPr>
+      </w:pPr>
+    </w:p>
+    <w:p>
+      <w:pPr>
+        <w:pStyle w:val="ListParagraph"/>
+        <w:numPr>
+          <w:ilvl w:val="0"/>
+          <w:numId w:val="33"/>
+        </w:numPr>
+        <w:rPr>
+          <w:rFonts w:ascii="Tahoma" w:hAnsi="Tahoma" w:cs="Tahoma"/>
+          <w:b/>
+          <w:szCs w:val="24"/>
+        </w:rPr>
+      </w:pPr>
+      <w:r>
+        <w:rPr>
+          <w:rFonts w:ascii="Tahoma" w:hAnsi="Tahoma" w:cs="Tahoma"/>
+          <w:b/>
+          <w:szCs w:val="24"/>
+        </w:rPr>
+        <w:t>Database Relationship Diagram</w:t>
+      </w:r>
+    </w:p>
+    <w:p>
+      <w:pPr>
+        <w:pStyle w:val="ListParagraph"/>
+        <w:rPr>
+          <w:rFonts w:ascii="Tahoma" w:hAnsi="Tahoma" w:cs="Tahoma"/>
+          <w:b/>
+          <w:szCs w:val="24"/>
+        </w:rPr>
+      </w:pPr>
+    </w:p>
+    <w:p>
+      <w:pPr>
+        <w:pStyle w:val="ListParagraph"/>
+        <w:numPr>
+          <w:ilvl w:val="0"/>
+          <w:numId w:val="33"/>
+        </w:numPr>
+        <w:rPr>
+          <w:rFonts w:ascii="Tahoma" w:hAnsi="Tahoma" w:cs="Tahoma"/>
+          <w:b/>
+          <w:szCs w:val="24"/>
+        </w:rPr>
+      </w:pPr>
+      <w:r>
+        <w:rPr>
+          <w:rFonts w:ascii="Tahoma" w:hAnsi="Tahoma" w:cs="Tahoma"/>
+          <w:b/>
+          <w:szCs w:val="24"/>
+        </w:rPr>
+        <w:t>Table Definition</w:t>
+      </w:r>
+    </w:p>
+    <w:p>
+      <w:pPr>
+        <w:pStyle w:val="ListParagraph"/>
+        <w:rPr>
+          <w:rFonts w:ascii="Tahoma" w:hAnsi="Tahoma" w:cs="Tahoma"/>
+          <w:b/>
+          <w:szCs w:val="24"/>
+        </w:rPr>
+      </w:pPr>
+    </w:p>
+    <w:p>
+      <w:pPr>
+        <w:pStyle w:val="ListParagraph"/>
+        <w:ind w:left="1440"/>
+        <w:rPr>
+          <w:rFonts w:ascii="Tahoma" w:hAnsi="Tahoma" w:cs="Tahoma"/>
+          <w:b/>
+          <w:szCs w:val="24"/>
+        </w:rPr>
+      </w:pPr>
+    </w:p>
+    <w:p>
+      <w:pPr>
+        <w:pStyle w:val="ListParagraph"/>
+        <w:ind w:left="1440"/>
+        <w:rPr>
+          <w:rFonts w:ascii="Tahoma" w:hAnsi="Tahoma" w:cs="Tahoma"/>
+          <w:b/>
+          <w:szCs w:val="24"/>
+        </w:rPr>
+      </w:pPr>
+      <w:r>
+        <w:rPr>
+          <w:rFonts w:ascii="Tahoma" w:hAnsi="Tahoma" w:cs="Tahoma"/>
+          <w:b/>
+          <w:szCs w:val="24"/>
+        </w:rPr>
+        <w:t>Login</w:t>
+      </w:r>
+    </w:p>
+    <w:p>
+      <w:pPr>
+        <w:pStyle w:val="ListParagraph"/>
+        <w:ind w:left="1440"/>
+        <w:rPr>
+          <w:rFonts w:ascii="Tahoma" w:hAnsi="Tahoma" w:cs="Tahoma"/>
+          <w:b/>
+          <w:szCs w:val="24"/>
+        </w:rPr>
+      </w:pPr>
+      <w:r>
+        <w:rPr>
+          <w:rFonts w:ascii="Tahoma" w:hAnsi="Tahoma" w:cs="Tahoma"/>
+          <w:b/>
+          <w:szCs w:val="24"/>
+        </w:rPr>
+        <w:t>Information user</w:t>
+      </w:r>
+    </w:p>
+    <w:p>
+      <w:pPr>
+        <w:pStyle w:val="ListParagraph"/>
+        <w:ind w:left="1440"/>
+        <w:rPr>
+          <w:rFonts w:ascii="Tahoma" w:hAnsi="Tahoma" w:cs="Tahoma"/>
+          <w:b/>
+          <w:szCs w:val="24"/>
+        </w:rPr>
+      </w:pPr>
+      <w:r>
+        <w:rPr>
+          <w:rFonts w:ascii="Tahoma" w:hAnsi="Tahoma" w:cs="Tahoma"/>
+          <w:b/>
+          <w:szCs w:val="24"/>
+        </w:rPr>
+        <w:t>Change password</w:t>
+      </w:r>
+    </w:p>
+    <w:p>
+      <w:pPr>
+        <w:pStyle w:val="ListParagraph"/>
+        <w:ind w:left="1440"/>
+        <w:rPr>
+          <w:rFonts w:ascii="Tahoma" w:hAnsi="Tahoma" w:cs="Tahoma"/>
+          <w:b/>
+          <w:szCs w:val="24"/>
+        </w:rPr>
+      </w:pPr>
+      <w:proofErr w:type="spellStart"/>
+      <w:r>
+        <w:rPr>
+          <w:rFonts w:ascii="Tahoma" w:hAnsi="Tahoma" w:cs="Tahoma"/>
+          <w:b/>
+          <w:szCs w:val="24"/>
+        </w:rPr>
+        <w:t>Giao</w:t>
+      </w:r>
+      <w:proofErr w:type="spellEnd"/>
+      <w:r>
+        <w:rPr>
+          <w:rFonts w:ascii="Tahoma" w:hAnsi="Tahoma" w:cs="Tahoma"/>
+          <w:b/>
+          <w:szCs w:val="24"/>
+        </w:rPr>
+        <w:t xml:space="preserve"> </w:t>
+      </w:r>
+      <w:proofErr w:type="spellStart"/>
+      <w:r>
+        <w:rPr>
+          <w:rFonts w:ascii="Tahoma" w:hAnsi="Tahoma" w:cs="Tahoma"/>
+          <w:b/>
+          <w:szCs w:val="24"/>
+        </w:rPr>
+        <w:t>dien</w:t>
+      </w:r>
+      <w:proofErr w:type="spellEnd"/>
+      <w:r>
+        <w:rPr>
+          <w:rFonts w:ascii="Tahoma" w:hAnsi="Tahoma" w:cs="Tahoma"/>
+          <w:b/>
+          <w:szCs w:val="24"/>
+        </w:rPr>
+        <w:t xml:space="preserve"> </w:t>
+      </w:r>
+      <w:proofErr w:type="spellStart"/>
+      <w:r>
+        <w:rPr>
+          <w:rFonts w:ascii="Tahoma" w:hAnsi="Tahoma" w:cs="Tahoma"/>
+          <w:b/>
+          <w:szCs w:val="24"/>
+        </w:rPr>
+        <w:t>danh</w:t>
+      </w:r>
+      <w:proofErr w:type="spellEnd"/>
+      <w:r>
+        <w:rPr>
+          <w:rFonts w:ascii="Tahoma" w:hAnsi="Tahoma" w:cs="Tahoma"/>
+          <w:b/>
+          <w:szCs w:val="24"/>
+        </w:rPr>
+        <w:t xml:space="preserve"> </w:t>
+      </w:r>
+      <w:proofErr w:type="spellStart"/>
+      <w:r>
+        <w:rPr>
+          <w:rFonts w:ascii="Tahoma" w:hAnsi="Tahoma" w:cs="Tahoma"/>
+          <w:b/>
+          <w:szCs w:val="24"/>
+        </w:rPr>
+        <w:t>sach</w:t>
+      </w:r>
+      <w:proofErr w:type="spellEnd"/>
+      <w:r>
+        <w:rPr>
+          <w:rFonts w:ascii="Tahoma" w:hAnsi="Tahoma" w:cs="Tahoma"/>
+          <w:b/>
+          <w:szCs w:val="24"/>
+        </w:rPr>
+        <w:t xml:space="preserve"> </w:t>
+      </w:r>
+      <w:proofErr w:type="spellStart"/>
+      <w:proofErr w:type="gramStart"/>
+      <w:r>
+        <w:rPr>
+          <w:rFonts w:ascii="Tahoma" w:hAnsi="Tahoma" w:cs="Tahoma"/>
+          <w:b/>
+          <w:szCs w:val="24"/>
+        </w:rPr>
+        <w:t>hs</w:t>
+      </w:r>
+      <w:proofErr w:type="spellEnd"/>
+      <w:r>
+        <w:rPr>
+          <w:rFonts w:ascii="Tahoma" w:hAnsi="Tahoma" w:cs="Tahoma"/>
+          <w:b/>
+          <w:szCs w:val="24"/>
+        </w:rPr>
+        <w:t>(</w:t>
+      </w:r>
+      <w:proofErr w:type="spellStart"/>
+      <w:proofErr w:type="gramEnd"/>
+      <w:r>
+        <w:rPr>
+          <w:rFonts w:ascii="Tahoma" w:hAnsi="Tahoma" w:cs="Tahoma"/>
+          <w:b/>
+          <w:szCs w:val="24"/>
+        </w:rPr>
+        <w:t>ung</w:t>
+      </w:r>
+      <w:proofErr w:type="spellEnd"/>
+      <w:r>
+        <w:rPr>
+          <w:rFonts w:ascii="Tahoma" w:hAnsi="Tahoma" w:cs="Tahoma"/>
+          <w:b/>
+          <w:szCs w:val="24"/>
+        </w:rPr>
+        <w:t xml:space="preserve"> </w:t>
+      </w:r>
+      <w:proofErr w:type="spellStart"/>
+      <w:r>
+        <w:rPr>
+          <w:rFonts w:ascii="Tahoma" w:hAnsi="Tahoma" w:cs="Tahoma"/>
+          <w:b/>
+          <w:szCs w:val="24"/>
+        </w:rPr>
+        <w:t>voi</w:t>
+      </w:r>
+      <w:proofErr w:type="spellEnd"/>
+      <w:r>
+        <w:rPr>
+          <w:rFonts w:ascii="Tahoma" w:hAnsi="Tahoma" w:cs="Tahoma"/>
+          <w:b/>
+          <w:szCs w:val="24"/>
+        </w:rPr>
+        <w:t xml:space="preserve"> </w:t>
+      </w:r>
+      <w:proofErr w:type="spellStart"/>
+      <w:r>
+        <w:rPr>
+          <w:rFonts w:ascii="Tahoma" w:hAnsi="Tahoma" w:cs="Tahoma"/>
+          <w:b/>
+          <w:szCs w:val="24"/>
+        </w:rPr>
+        <w:t>moi</w:t>
+      </w:r>
+      <w:proofErr w:type="spellEnd"/>
+      <w:r>
+        <w:rPr>
+          <w:rFonts w:ascii="Tahoma" w:hAnsi="Tahoma" w:cs="Tahoma"/>
+          <w:b/>
+          <w:szCs w:val="24"/>
+        </w:rPr>
+        <w:t xml:space="preserve"> </w:t>
+      </w:r>
+      <w:proofErr w:type="spellStart"/>
+      <w:r>
+        <w:rPr>
+          <w:rFonts w:ascii="Tahoma" w:hAnsi="Tahoma" w:cs="Tahoma"/>
+          <w:b/>
+          <w:szCs w:val="24"/>
+        </w:rPr>
+        <w:t>dieu</w:t>
+      </w:r>
+      <w:proofErr w:type="spellEnd"/>
+      <w:r>
+        <w:rPr>
+          <w:rFonts w:ascii="Tahoma" w:hAnsi="Tahoma" w:cs="Tahoma"/>
+          <w:b/>
+          <w:szCs w:val="24"/>
+        </w:rPr>
+        <w:t xml:space="preserve"> </w:t>
+      </w:r>
+      <w:proofErr w:type="spellStart"/>
+      <w:r>
+        <w:rPr>
+          <w:rFonts w:ascii="Tahoma" w:hAnsi="Tahoma" w:cs="Tahoma"/>
+          <w:b/>
+          <w:szCs w:val="24"/>
+        </w:rPr>
+        <w:t>kien</w:t>
+      </w:r>
+      <w:proofErr w:type="spellEnd"/>
+      <w:r>
+        <w:rPr>
+          <w:rFonts w:ascii="Tahoma" w:hAnsi="Tahoma" w:cs="Tahoma"/>
+          <w:b/>
+          <w:szCs w:val="24"/>
+        </w:rPr>
+        <w:t xml:space="preserve"> ram oi tab </w:t>
+      </w:r>
+      <w:proofErr w:type="spellStart"/>
+      <w:r>
+        <w:rPr>
+          <w:rFonts w:ascii="Tahoma" w:hAnsi="Tahoma" w:cs="Tahoma"/>
+          <w:b/>
+          <w:szCs w:val="24"/>
+        </w:rPr>
+        <w:t>trang</w:t>
+      </w:r>
+      <w:proofErr w:type="spellEnd"/>
+      <w:r>
+        <w:rPr>
+          <w:rFonts w:ascii="Tahoma" w:hAnsi="Tahoma" w:cs="Tahoma"/>
+          <w:b/>
+          <w:szCs w:val="24"/>
+        </w:rPr>
+        <w:t xml:space="preserve"> </w:t>
+      </w:r>
+      <w:proofErr w:type="spellStart"/>
+      <w:r>
+        <w:rPr>
+          <w:rFonts w:ascii="Tahoma" w:hAnsi="Tahoma" w:cs="Tahoma"/>
+          <w:b/>
+          <w:szCs w:val="24"/>
+        </w:rPr>
+        <w:t>thai</w:t>
+      </w:r>
+      <w:proofErr w:type="spellEnd"/>
+      <w:r>
+        <w:rPr>
+          <w:rFonts w:ascii="Tahoma" w:hAnsi="Tahoma" w:cs="Tahoma"/>
+          <w:b/>
+          <w:szCs w:val="24"/>
+        </w:rPr>
+        <w:t xml:space="preserve"> </w:t>
+      </w:r>
+      <w:proofErr w:type="spellStart"/>
+      <w:r>
+        <w:rPr>
+          <w:rFonts w:ascii="Tahoma" w:hAnsi="Tahoma" w:cs="Tahoma"/>
+          <w:b/>
+          <w:szCs w:val="24"/>
+        </w:rPr>
+        <w:t>khac</w:t>
+      </w:r>
+      <w:proofErr w:type="spellEnd"/>
+      <w:r>
+        <w:rPr>
+          <w:rFonts w:ascii="Tahoma" w:hAnsi="Tahoma" w:cs="Tahoma"/>
+          <w:b/>
+          <w:szCs w:val="24"/>
+        </w:rPr>
+        <w:t xml:space="preserve"> </w:t>
+      </w:r>
+      <w:proofErr w:type="spellStart"/>
+      <w:r>
+        <w:rPr>
+          <w:rFonts w:ascii="Tahoma" w:hAnsi="Tahoma" w:cs="Tahoma"/>
+          <w:b/>
+          <w:szCs w:val="24"/>
+        </w:rPr>
+        <w:t>nhau</w:t>
+      </w:r>
+      <w:proofErr w:type="spellEnd"/>
+      <w:r>
+        <w:rPr>
+          <w:rFonts w:ascii="Tahoma" w:hAnsi="Tahoma" w:cs="Tahoma"/>
+          <w:b/>
+          <w:szCs w:val="24"/>
+        </w:rPr>
+        <w:t>).</w:t>
+      </w:r>
+    </w:p>
+    <w:p>
+      <w:pPr>
+        <w:pStyle w:val="ListParagraph"/>
+        <w:ind w:left="1440"/>
+        <w:rPr>
+          <w:rFonts w:ascii="Tahoma" w:hAnsi="Tahoma" w:cs="Tahoma"/>
+          <w:b/>
+          <w:szCs w:val="24"/>
+        </w:rPr>
+      </w:pPr>
+      <w:proofErr w:type="spellStart"/>
+      <w:r>
+        <w:rPr>
+          <w:rFonts w:ascii="Tahoma" w:hAnsi="Tahoma" w:cs="Tahoma"/>
+          <w:b/>
+          <w:szCs w:val="24"/>
+        </w:rPr>
+        <w:t>Giao</w:t>
+      </w:r>
+      <w:proofErr w:type="spellEnd"/>
+      <w:r>
+        <w:rPr>
+          <w:rFonts w:ascii="Tahoma" w:hAnsi="Tahoma" w:cs="Tahoma"/>
+          <w:b/>
+          <w:szCs w:val="24"/>
+        </w:rPr>
+        <w:t xml:space="preserve"> </w:t>
+      </w:r>
+      <w:proofErr w:type="spellStart"/>
+      <w:r>
+        <w:rPr>
+          <w:rFonts w:ascii="Tahoma" w:hAnsi="Tahoma" w:cs="Tahoma"/>
+          <w:b/>
+          <w:szCs w:val="24"/>
+        </w:rPr>
+        <w:t>dien</w:t>
+      </w:r>
+      <w:proofErr w:type="spellEnd"/>
+      <w:r>
+        <w:rPr>
+          <w:rFonts w:ascii="Tahoma" w:hAnsi="Tahoma" w:cs="Tahoma"/>
+          <w:b/>
+          <w:szCs w:val="24"/>
+        </w:rPr>
+        <w:t xml:space="preserve"> chi </w:t>
+      </w:r>
+      <w:proofErr w:type="spellStart"/>
+      <w:r>
+        <w:rPr>
+          <w:rFonts w:ascii="Tahoma" w:hAnsi="Tahoma" w:cs="Tahoma"/>
+          <w:b/>
+          <w:szCs w:val="24"/>
+        </w:rPr>
+        <w:t>tiet</w:t>
+      </w:r>
+      <w:proofErr w:type="spellEnd"/>
+      <w:r>
+        <w:rPr>
+          <w:rFonts w:ascii="Tahoma" w:hAnsi="Tahoma" w:cs="Tahoma"/>
+          <w:b/>
+          <w:szCs w:val="24"/>
+        </w:rPr>
+        <w:t xml:space="preserve"> ho so.</w:t>
+      </w:r>
+    </w:p>
+    <w:p>
+      <w:pPr>
+        <w:pStyle w:val="ListParagraph"/>
+        <w:ind w:left="1440"/>
+        <w:rPr>
+          <w:rFonts w:ascii="Tahoma" w:hAnsi="Tahoma" w:cs="Tahoma"/>
+          <w:b/>
+          <w:szCs w:val="24"/>
+        </w:rPr>
+      </w:pPr>
+      <w:r>
+        <w:rPr>
+          <w:rFonts w:ascii="Tahoma" w:hAnsi="Tahoma" w:cs="Tahoma"/>
+          <w:b/>
+          <w:szCs w:val="24"/>
+        </w:rPr>
+        <w:t xml:space="preserve">Tim </w:t>
+      </w:r>
+      <w:proofErr w:type="spellStart"/>
+      <w:r>
+        <w:rPr>
+          <w:rFonts w:ascii="Tahoma" w:hAnsi="Tahoma" w:cs="Tahoma"/>
+          <w:b/>
+          <w:szCs w:val="24"/>
+        </w:rPr>
+        <w:t>kiem</w:t>
+      </w:r>
+      <w:proofErr w:type="spellEnd"/>
+      <w:r>
+        <w:rPr>
+          <w:rFonts w:ascii="Tahoma" w:hAnsi="Tahoma" w:cs="Tahoma"/>
+          <w:b/>
+          <w:szCs w:val="24"/>
+        </w:rPr>
+        <w:t xml:space="preserve"> ho so</w:t>
+      </w:r>
+    </w:p>
+    <w:p>
+      <w:pPr>
+        <w:pStyle w:val="ListParagraph"/>
+        <w:ind w:left="1440"/>
+        <w:rPr>
+          <w:rFonts w:ascii="Tahoma" w:hAnsi="Tahoma" w:cs="Tahoma"/>
+          <w:b/>
+          <w:szCs w:val="24"/>
+        </w:rPr>
+      </w:pPr>
+    </w:p>
     <w:sectPr>
       <w:headerReference w:type="default" r:id="rId11"/>
       <w:footerReference w:type="default" r:id="rId12"/>
@@ -15104,7 +18028,7 @@
 </file>
 
 <file path=word/endnotes.xml><?xml version="1.0" encoding="utf-8"?>
-<w:endnotes xmlns:wpc="http://schemas.microsoft.com/office/word/2010/wordprocessingCanvas" xmlns:cx="http://schemas.microsoft.com/office/drawing/2014/chartex" xmlns:cx1="http://schemas.microsoft.com/office/drawing/2015/9/8/chartex" xmlns:mc="http://schemas.openxmlformats.org/markup-compatibility/2006" xmlns:o="urn:schemas-microsoft-com:office:office" xmlns:r="http://schemas.openxmlformats.org/officeDocument/2006/relationships" xmlns:m="http://schemas.openxmlformats.org/officeDocument/2006/math" xmlns:v="urn:schemas-microsoft-com:vml" xmlns:wp14="http://schemas.microsoft.com/office/word/2010/wordprocessingDrawing" xmlns:wp="http://schemas.openxmlformats.org/drawingml/2006/wordprocessingDrawing" xmlns:w10="urn:schemas-microsoft-com:office:word" xmlns:w="http://schemas.openxmlformats.org/wordprocessingml/2006/main" xmlns:w14="http://schemas.microsoft.com/office/word/2010/wordml" xmlns:w15="http://schemas.microsoft.com/office/word/2012/wordml" xmlns:w16se="http://schemas.microsoft.com/office/word/2015/wordml/symex" xmlns:wpg="http://schemas.microsoft.com/office/word/2010/wordprocessingGroup" xmlns:wpi="http://schemas.microsoft.com/office/word/2010/wordprocessingInk" xmlns:wne="http://schemas.microsoft.com/office/word/2006/wordml" xmlns:wps="http://schemas.microsoft.com/office/word/2010/wordprocessingShape" mc:Ignorable="w14 w15 w16se wp14">
+<w:endnotes xmlns:wpc="http://schemas.microsoft.com/office/word/2010/wordprocessingCanvas" xmlns:mc="http://schemas.openxmlformats.org/markup-compatibility/2006" xmlns:o="urn:schemas-microsoft-com:office:office" xmlns:r="http://schemas.openxmlformats.org/officeDocument/2006/relationships" xmlns:m="http://schemas.openxmlformats.org/officeDocument/2006/math" xmlns:v="urn:schemas-microsoft-com:vml" xmlns:wp14="http://schemas.microsoft.com/office/word/2010/wordprocessingDrawing" xmlns:wp="http://schemas.openxmlformats.org/drawingml/2006/wordprocessingDrawing" xmlns:w10="urn:schemas-microsoft-com:office:word" xmlns:w="http://schemas.openxmlformats.org/wordprocessingml/2006/main" xmlns:w14="http://schemas.microsoft.com/office/word/2010/wordml" xmlns:w15="http://schemas.microsoft.com/office/word/2012/wordml" xmlns:wpg="http://schemas.microsoft.com/office/word/2010/wordprocessingGroup" xmlns:wpi="http://schemas.microsoft.com/office/word/2010/wordprocessingInk" xmlns:wne="http://schemas.microsoft.com/office/word/2006/wordml" xmlns:wps="http://schemas.microsoft.com/office/word/2010/wordprocessingShape" mc:Ignorable="w14 w15 wp14">
   <w:endnote w:type="separator" w:id="-1">
     <w:p>
       <w:r>
@@ -15123,7 +18047,7 @@
 </file>
 
 <file path=word/footer1.xml><?xml version="1.0" encoding="utf-8"?>
-<w:ftr xmlns:wpc="http://schemas.microsoft.com/office/word/2010/wordprocessingCanvas" xmlns:cx="http://schemas.microsoft.com/office/drawing/2014/chartex" xmlns:cx1="http://schemas.microsoft.com/office/drawing/2015/9/8/chartex" xmlns:mc="http://schemas.openxmlformats.org/markup-compatibility/2006" xmlns:o="urn:schemas-microsoft-com:office:office" xmlns:r="http://schemas.openxmlformats.org/officeDocument/2006/relationships" xmlns:m="http://schemas.openxmlformats.org/officeDocument/2006/math" xmlns:v="urn:schemas-microsoft-com:vml" xmlns:wp14="http://schemas.microsoft.com/office/word/2010/wordprocessingDrawing" xmlns:wp="http://schemas.openxmlformats.org/drawingml/2006/wordprocessingDrawing" xmlns:w10="urn:schemas-microsoft-com:office:word" xmlns:w="http://schemas.openxmlformats.org/wordprocessingml/2006/main" xmlns:w14="http://schemas.microsoft.com/office/word/2010/wordml" xmlns:w15="http://schemas.microsoft.com/office/word/2012/wordml" xmlns:w16se="http://schemas.microsoft.com/office/word/2015/wordml/symex" xmlns:wpg="http://schemas.microsoft.com/office/word/2010/wordprocessingGroup" xmlns:wpi="http://schemas.microsoft.com/office/word/2010/wordprocessingInk" xmlns:wne="http://schemas.microsoft.com/office/word/2006/wordml" xmlns:wps="http://schemas.microsoft.com/office/word/2010/wordprocessingShape" mc:Ignorable="w14 w15 w16se wp14">
+<w:ftr xmlns:wpc="http://schemas.microsoft.com/office/word/2010/wordprocessingCanvas" xmlns:mc="http://schemas.openxmlformats.org/markup-compatibility/2006" xmlns:o="urn:schemas-microsoft-com:office:office" xmlns:r="http://schemas.openxmlformats.org/officeDocument/2006/relationships" xmlns:m="http://schemas.openxmlformats.org/officeDocument/2006/math" xmlns:v="urn:schemas-microsoft-com:vml" xmlns:wp14="http://schemas.microsoft.com/office/word/2010/wordprocessingDrawing" xmlns:wp="http://schemas.openxmlformats.org/drawingml/2006/wordprocessingDrawing" xmlns:w10="urn:schemas-microsoft-com:office:word" xmlns:w="http://schemas.openxmlformats.org/wordprocessingml/2006/main" xmlns:w14="http://schemas.microsoft.com/office/word/2010/wordml" xmlns:w15="http://schemas.microsoft.com/office/word/2012/wordml" xmlns:wpg="http://schemas.microsoft.com/office/word/2010/wordprocessingGroup" xmlns:wpi="http://schemas.microsoft.com/office/word/2010/wordprocessingInk" xmlns:wne="http://schemas.microsoft.com/office/word/2006/wordml" xmlns:wps="http://schemas.microsoft.com/office/word/2010/wordprocessingShape" mc:Ignorable="w14 w15 wp14">
   <w:tbl>
     <w:tblPr>
       <w:tblW w:w="10207" w:type="dxa"/>
@@ -15271,7 +18195,7 @@
 </file>
 
 <file path=word/footnotes.xml><?xml version="1.0" encoding="utf-8"?>
-<w:footnotes xmlns:wpc="http://schemas.microsoft.com/office/word/2010/wordprocessingCanvas" xmlns:cx="http://schemas.microsoft.com/office/drawing/2014/chartex" xmlns:cx1="http://schemas.microsoft.com/office/drawing/2015/9/8/chartex" xmlns:mc="http://schemas.openxmlformats.org/markup-compatibility/2006" xmlns:o="urn:schemas-microsoft-com:office:office" xmlns:r="http://schemas.openxmlformats.org/officeDocument/2006/relationships" xmlns:m="http://schemas.openxmlformats.org/officeDocument/2006/math" xmlns:v="urn:schemas-microsoft-com:vml" xmlns:wp14="http://schemas.microsoft.com/office/word/2010/wordprocessingDrawing" xmlns:wp="http://schemas.openxmlformats.org/drawingml/2006/wordprocessingDrawing" xmlns:w10="urn:schemas-microsoft-com:office:word" xmlns:w="http://schemas.openxmlformats.org/wordprocessingml/2006/main" xmlns:w14="http://schemas.microsoft.com/office/word/2010/wordml" xmlns:w15="http://schemas.microsoft.com/office/word/2012/wordml" xmlns:w16se="http://schemas.microsoft.com/office/word/2015/wordml/symex" xmlns:wpg="http://schemas.microsoft.com/office/word/2010/wordprocessingGroup" xmlns:wpi="http://schemas.microsoft.com/office/word/2010/wordprocessingInk" xmlns:wne="http://schemas.microsoft.com/office/word/2006/wordml" xmlns:wps="http://schemas.microsoft.com/office/word/2010/wordprocessingShape" mc:Ignorable="w14 w15 w16se wp14">
+<w:footnotes xmlns:wpc="http://schemas.microsoft.com/office/word/2010/wordprocessingCanvas" xmlns:mc="http://schemas.openxmlformats.org/markup-compatibility/2006" xmlns:o="urn:schemas-microsoft-com:office:office" xmlns:r="http://schemas.openxmlformats.org/officeDocument/2006/relationships" xmlns:m="http://schemas.openxmlformats.org/officeDocument/2006/math" xmlns:v="urn:schemas-microsoft-com:vml" xmlns:wp14="http://schemas.microsoft.com/office/word/2010/wordprocessingDrawing" xmlns:wp="http://schemas.openxmlformats.org/drawingml/2006/wordprocessingDrawing" xmlns:w10="urn:schemas-microsoft-com:office:word" xmlns:w="http://schemas.openxmlformats.org/wordprocessingml/2006/main" xmlns:w14="http://schemas.microsoft.com/office/word/2010/wordml" xmlns:w15="http://schemas.microsoft.com/office/word/2012/wordml" xmlns:wpg="http://schemas.microsoft.com/office/word/2010/wordprocessingGroup" xmlns:wpi="http://schemas.microsoft.com/office/word/2010/wordprocessingInk" xmlns:wne="http://schemas.microsoft.com/office/word/2006/wordml" xmlns:wps="http://schemas.microsoft.com/office/word/2010/wordprocessingShape" mc:Ignorable="w14 w15 wp14">
   <w:footnote w:type="separator" w:id="-1">
     <w:p>
       <w:r>
@@ -15290,7 +18214,7 @@
 </file>
 
 <file path=word/header1.xml><?xml version="1.0" encoding="utf-8"?>
-<w:hdr xmlns:wpc="http://schemas.microsoft.com/office/word/2010/wordprocessingCanvas" xmlns:cx="http://schemas.microsoft.com/office/drawing/2014/chartex" xmlns:cx1="http://schemas.microsoft.com/office/drawing/2015/9/8/chartex" xmlns:mc="http://schemas.openxmlformats.org/markup-compatibility/2006" xmlns:o="urn:schemas-microsoft-com:office:office" xmlns:r="http://schemas.openxmlformats.org/officeDocument/2006/relationships" xmlns:m="http://schemas.openxmlformats.org/officeDocument/2006/math" xmlns:v="urn:schemas-microsoft-com:vml" xmlns:wp14="http://schemas.microsoft.com/office/word/2010/wordprocessingDrawing" xmlns:wp="http://schemas.openxmlformats.org/drawingml/2006/wordprocessingDrawing" xmlns:w10="urn:schemas-microsoft-com:office:word" xmlns:w="http://schemas.openxmlformats.org/wordprocessingml/2006/main" xmlns:w14="http://schemas.microsoft.com/office/word/2010/wordml" xmlns:w15="http://schemas.microsoft.com/office/word/2012/wordml" xmlns:w16se="http://schemas.microsoft.com/office/word/2015/wordml/symex" xmlns:wpg="http://schemas.microsoft.com/office/word/2010/wordprocessingGroup" xmlns:wpi="http://schemas.microsoft.com/office/word/2010/wordprocessingInk" xmlns:wne="http://schemas.microsoft.com/office/word/2006/wordml" xmlns:wps="http://schemas.microsoft.com/office/word/2010/wordprocessingShape" mc:Ignorable="w14 w15 w16se wp14">
+<w:hdr xmlns:wpc="http://schemas.microsoft.com/office/word/2010/wordprocessingCanvas" xmlns:mc="http://schemas.openxmlformats.org/markup-compatibility/2006" xmlns:o="urn:schemas-microsoft-com:office:office" xmlns:r="http://schemas.openxmlformats.org/officeDocument/2006/relationships" xmlns:m="http://schemas.openxmlformats.org/officeDocument/2006/math" xmlns:v="urn:schemas-microsoft-com:vml" xmlns:wp14="http://schemas.microsoft.com/office/word/2010/wordprocessingDrawing" xmlns:wp="http://schemas.openxmlformats.org/drawingml/2006/wordprocessingDrawing" xmlns:w10="urn:schemas-microsoft-com:office:word" xmlns:w="http://schemas.openxmlformats.org/wordprocessingml/2006/main" xmlns:w14="http://schemas.microsoft.com/office/word/2010/wordml" xmlns:w15="http://schemas.microsoft.com/office/word/2012/wordml" xmlns:wpg="http://schemas.microsoft.com/office/word/2010/wordprocessingGroup" xmlns:wpi="http://schemas.microsoft.com/office/word/2010/wordprocessingInk" xmlns:wne="http://schemas.microsoft.com/office/word/2006/wordml" xmlns:wps="http://schemas.microsoft.com/office/word/2010/wordprocessingShape" mc:Ignorable="w14 w15 wp14">
   <w:tbl>
     <w:tblPr>
       <w:tblW w:w="10916" w:type="dxa"/>
@@ -15552,7 +18476,7 @@
               <w:sz w:val="20"/>
               <w:szCs w:val="20"/>
             </w:rPr>
-            <w:t>7</w:t>
+            <w:t>6</w:t>
           </w:r>
           <w:r>
             <w:rPr>
@@ -15576,7 +18500,7 @@
 </file>
 
 <file path=word/numbering.xml><?xml version="1.0" encoding="utf-8"?>
-<w:numbering xmlns:wpc="http://schemas.microsoft.com/office/word/2010/wordprocessingCanvas" xmlns:cx="http://schemas.microsoft.com/office/drawing/2014/chartex" xmlns:cx1="http://schemas.microsoft.com/office/drawing/2015/9/8/chartex" xmlns:mc="http://schemas.openxmlformats.org/markup-compatibility/2006" xmlns:o="urn:schemas-microsoft-com:office:office" xmlns:r="http://schemas.openxmlformats.org/officeDocument/2006/relationships" xmlns:m="http://schemas.openxmlformats.org/officeDocument/2006/math" xmlns:v="urn:schemas-microsoft-com:vml" xmlns:wp14="http://schemas.microsoft.com/office/word/2010/wordprocessingDrawing" xmlns:wp="http://schemas.openxmlformats.org/drawingml/2006/wordprocessingDrawing" xmlns:w10="urn:schemas-microsoft-com:office:word" xmlns:w="http://schemas.openxmlformats.org/wordprocessingml/2006/main" xmlns:w14="http://schemas.microsoft.com/office/word/2010/wordml" xmlns:w15="http://schemas.microsoft.com/office/word/2012/wordml" xmlns:w16se="http://schemas.microsoft.com/office/word/2015/wordml/symex" xmlns:wpg="http://schemas.microsoft.com/office/word/2010/wordprocessingGroup" xmlns:wpi="http://schemas.microsoft.com/office/word/2010/wordprocessingInk" xmlns:wne="http://schemas.microsoft.com/office/word/2006/wordml" xmlns:wps="http://schemas.microsoft.com/office/word/2010/wordprocessingShape" mc:Ignorable="w14 w15 w16se wp14">
+<w:numbering xmlns:wpc="http://schemas.microsoft.com/office/word/2010/wordprocessingCanvas" xmlns:mc="http://schemas.openxmlformats.org/markup-compatibility/2006" xmlns:o="urn:schemas-microsoft-com:office:office" xmlns:r="http://schemas.openxmlformats.org/officeDocument/2006/relationships" xmlns:m="http://schemas.openxmlformats.org/officeDocument/2006/math" xmlns:v="urn:schemas-microsoft-com:vml" xmlns:wp14="http://schemas.microsoft.com/office/word/2010/wordprocessingDrawing" xmlns:wp="http://schemas.openxmlformats.org/drawingml/2006/wordprocessingDrawing" xmlns:w10="urn:schemas-microsoft-com:office:word" xmlns:w="http://schemas.openxmlformats.org/wordprocessingml/2006/main" xmlns:w14="http://schemas.microsoft.com/office/word/2010/wordml" xmlns:w15="http://schemas.microsoft.com/office/word/2012/wordml" xmlns:wpg="http://schemas.microsoft.com/office/word/2010/wordprocessingGroup" xmlns:wpi="http://schemas.microsoft.com/office/word/2010/wordprocessingInk" xmlns:wne="http://schemas.microsoft.com/office/word/2006/wordml" xmlns:wps="http://schemas.microsoft.com/office/word/2010/wordprocessingShape" mc:Ignorable="w14 w15 wp14">
   <w:abstractNum w:abstractNumId="0" w15:restartNumberingAfterBreak="0">
     <w:nsid w:val="049C069C"/>
     <w:multiLevelType w:val="multilevel"/>
@@ -16868,6 +19792,95 @@
     </w:lvl>
   </w:abstractNum>
   <w:abstractNum w:abstractNumId="11" w15:restartNumberingAfterBreak="0">
+    <w:nsid w:val="2FA15FC1"/>
+    <w:multiLevelType w:val="hybridMultilevel"/>
+    <w:tmpl w:val="3640AF0A"/>
+    <w:lvl w:ilvl="0" w:tplc="0A5A7184">
+      <w:start w:val="1"/>
+      <w:numFmt w:val="upperRoman"/>
+      <w:lvlText w:val="%1."/>
+      <w:lvlJc w:val="left"/>
+      <w:pPr>
+        <w:ind w:left="1440" w:hanging="720"/>
+      </w:pPr>
+      <w:rPr>
+        <w:rFonts w:hint="default"/>
+      </w:rPr>
+    </w:lvl>
+    <w:lvl w:ilvl="1" w:tplc="042A0019">
+      <w:start w:val="1"/>
+      <w:numFmt w:val="lowerLetter"/>
+      <w:lvlText w:val="%2."/>
+      <w:lvlJc w:val="left"/>
+      <w:pPr>
+        <w:ind w:left="1800" w:hanging="360"/>
+      </w:pPr>
+    </w:lvl>
+    <w:lvl w:ilvl="2" w:tplc="042A001B" w:tentative="1">
+      <w:start w:val="1"/>
+      <w:numFmt w:val="lowerRoman"/>
+      <w:lvlText w:val="%3."/>
+      <w:lvlJc w:val="right"/>
+      <w:pPr>
+        <w:ind w:left="2520" w:hanging="180"/>
+      </w:pPr>
+    </w:lvl>
+    <w:lvl w:ilvl="3" w:tplc="042A000F" w:tentative="1">
+      <w:start w:val="1"/>
+      <w:numFmt w:val="decimal"/>
+      <w:lvlText w:val="%4."/>
+      <w:lvlJc w:val="left"/>
+      <w:pPr>
+        <w:ind w:left="3240" w:hanging="360"/>
+      </w:pPr>
+    </w:lvl>
+    <w:lvl w:ilvl="4" w:tplc="042A0019" w:tentative="1">
+      <w:start w:val="1"/>
+      <w:numFmt w:val="lowerLetter"/>
+      <w:lvlText w:val="%5."/>
+      <w:lvlJc w:val="left"/>
+      <w:pPr>
+        <w:ind w:left="3960" w:hanging="360"/>
+      </w:pPr>
+    </w:lvl>
+    <w:lvl w:ilvl="5" w:tplc="042A001B" w:tentative="1">
+      <w:start w:val="1"/>
+      <w:numFmt w:val="lowerRoman"/>
+      <w:lvlText w:val="%6."/>
+      <w:lvlJc w:val="right"/>
+      <w:pPr>
+        <w:ind w:left="4680" w:hanging="180"/>
+      </w:pPr>
+    </w:lvl>
+    <w:lvl w:ilvl="6" w:tplc="042A000F" w:tentative="1">
+      <w:start w:val="1"/>
+      <w:numFmt w:val="decimal"/>
+      <w:lvlText w:val="%7."/>
+      <w:lvlJc w:val="left"/>
+      <w:pPr>
+        <w:ind w:left="5400" w:hanging="360"/>
+      </w:pPr>
+    </w:lvl>
+    <w:lvl w:ilvl="7" w:tplc="042A0019" w:tentative="1">
+      <w:start w:val="1"/>
+      <w:numFmt w:val="lowerLetter"/>
+      <w:lvlText w:val="%8."/>
+      <w:lvlJc w:val="left"/>
+      <w:pPr>
+        <w:ind w:left="6120" w:hanging="360"/>
+      </w:pPr>
+    </w:lvl>
+    <w:lvl w:ilvl="8" w:tplc="042A001B" w:tentative="1">
+      <w:start w:val="1"/>
+      <w:numFmt w:val="lowerRoman"/>
+      <w:lvlText w:val="%9."/>
+      <w:lvlJc w:val="right"/>
+      <w:pPr>
+        <w:ind w:left="6840" w:hanging="180"/>
+      </w:pPr>
+    </w:lvl>
+  </w:abstractNum>
+  <w:abstractNum w:abstractNumId="12" w15:restartNumberingAfterBreak="0">
     <w:nsid w:val="302D63AE"/>
     <w:multiLevelType w:val="multilevel"/>
     <w:tmpl w:val="FFEA74B8"/>
@@ -16981,7 +19994,7 @@
       </w:rPr>
     </w:lvl>
   </w:abstractNum>
-  <w:abstractNum w:abstractNumId="12" w15:restartNumberingAfterBreak="0">
+  <w:abstractNum w:abstractNumId="13" w15:restartNumberingAfterBreak="0">
     <w:nsid w:val="3CFE2D11"/>
     <w:multiLevelType w:val="multilevel"/>
     <w:tmpl w:val="5B0AE8C0"/>
@@ -17095,7 +20108,7 @@
       </w:rPr>
     </w:lvl>
   </w:abstractNum>
-  <w:abstractNum w:abstractNumId="13" w15:restartNumberingAfterBreak="0">
+  <w:abstractNum w:abstractNumId="14" w15:restartNumberingAfterBreak="0">
     <w:nsid w:val="3E312532"/>
     <w:multiLevelType w:val="multilevel"/>
     <w:tmpl w:val="F692D11C"/>
@@ -17209,7 +20222,7 @@
       </w:rPr>
     </w:lvl>
   </w:abstractNum>
-  <w:abstractNum w:abstractNumId="14" w15:restartNumberingAfterBreak="0">
+  <w:abstractNum w:abstractNumId="15" w15:restartNumberingAfterBreak="0">
     <w:nsid w:val="448846F9"/>
     <w:multiLevelType w:val="multilevel"/>
     <w:tmpl w:val="366C3ABE"/>
@@ -17323,7 +20336,7 @@
       </w:rPr>
     </w:lvl>
   </w:abstractNum>
-  <w:abstractNum w:abstractNumId="15" w15:restartNumberingAfterBreak="0">
+  <w:abstractNum w:abstractNumId="16" w15:restartNumberingAfterBreak="0">
     <w:nsid w:val="45DE1CBF"/>
     <w:multiLevelType w:val="hybridMultilevel"/>
     <w:tmpl w:val="E83E35DE"/>
@@ -17436,7 +20449,7 @@
       </w:rPr>
     </w:lvl>
   </w:abstractNum>
-  <w:abstractNum w:abstractNumId="16" w15:restartNumberingAfterBreak="0">
+  <w:abstractNum w:abstractNumId="17" w15:restartNumberingAfterBreak="0">
     <w:nsid w:val="474D219D"/>
     <w:multiLevelType w:val="multilevel"/>
     <w:tmpl w:val="9CDACE72"/>
@@ -17550,7 +20563,7 @@
       </w:rPr>
     </w:lvl>
   </w:abstractNum>
-  <w:abstractNum w:abstractNumId="17" w15:restartNumberingAfterBreak="0">
+  <w:abstractNum w:abstractNumId="18" w15:restartNumberingAfterBreak="0">
     <w:nsid w:val="48565D60"/>
     <w:multiLevelType w:val="hybridMultilevel"/>
     <w:tmpl w:val="FD7404FC"/>
@@ -17663,7 +20676,7 @@
       </w:rPr>
     </w:lvl>
   </w:abstractNum>
-  <w:abstractNum w:abstractNumId="18" w15:restartNumberingAfterBreak="0">
+  <w:abstractNum w:abstractNumId="19" w15:restartNumberingAfterBreak="0">
     <w:nsid w:val="490040F2"/>
     <w:multiLevelType w:val="hybridMultilevel"/>
     <w:tmpl w:val="F962EF0A"/>
@@ -17755,7 +20768,7 @@
       </w:pPr>
     </w:lvl>
   </w:abstractNum>
-  <w:abstractNum w:abstractNumId="19" w15:restartNumberingAfterBreak="0">
+  <w:abstractNum w:abstractNumId="20" w15:restartNumberingAfterBreak="0">
     <w:nsid w:val="4E572F6E"/>
     <w:multiLevelType w:val="multilevel"/>
     <w:tmpl w:val="3D4C1B58"/>
@@ -17887,7 +20900,7 @@
       </w:rPr>
     </w:lvl>
   </w:abstractNum>
-  <w:abstractNum w:abstractNumId="20" w15:restartNumberingAfterBreak="0">
+  <w:abstractNum w:abstractNumId="21" w15:restartNumberingAfterBreak="0">
     <w:nsid w:val="50FD48FB"/>
     <w:multiLevelType w:val="multilevel"/>
     <w:tmpl w:val="8958A06A"/>
@@ -18001,7 +21014,7 @@
       </w:rPr>
     </w:lvl>
   </w:abstractNum>
-  <w:abstractNum w:abstractNumId="21" w15:restartNumberingAfterBreak="0">
+  <w:abstractNum w:abstractNumId="22" w15:restartNumberingAfterBreak="0">
     <w:nsid w:val="60043EEC"/>
     <w:multiLevelType w:val="multilevel"/>
     <w:tmpl w:val="93BC321E"/>
@@ -18115,7 +21128,128 @@
       </w:rPr>
     </w:lvl>
   </w:abstractNum>
-  <w:abstractNum w:abstractNumId="22" w15:restartNumberingAfterBreak="0">
+  <w:abstractNum w:abstractNumId="23" w15:restartNumberingAfterBreak="0">
+    <w:nsid w:val="60A276A8"/>
+    <w:multiLevelType w:val="multilevel"/>
+    <w:tmpl w:val="76CE6218"/>
+    <w:lvl w:ilvl="0">
+      <w:start w:val="1"/>
+      <w:numFmt w:val="decimal"/>
+      <w:lvlText w:val="%1."/>
+      <w:lvlJc w:val="left"/>
+      <w:pPr>
+        <w:ind w:left="1800" w:hanging="360"/>
+      </w:pPr>
+      <w:rPr>
+        <w:rFonts w:hint="default"/>
+      </w:rPr>
+    </w:lvl>
+    <w:lvl w:ilvl="1">
+      <w:start w:val="1"/>
+      <w:numFmt w:val="decimal"/>
+      <w:isLgl/>
+      <w:lvlText w:val="%1.%2."/>
+      <w:lvlJc w:val="left"/>
+      <w:pPr>
+        <w:ind w:left="2520" w:hanging="720"/>
+      </w:pPr>
+      <w:rPr>
+        <w:rFonts w:hint="default"/>
+      </w:rPr>
+    </w:lvl>
+    <w:lvl w:ilvl="2">
+      <w:start w:val="1"/>
+      <w:numFmt w:val="decimal"/>
+      <w:isLgl/>
+      <w:lvlText w:val="%1.%2.%3."/>
+      <w:lvlJc w:val="left"/>
+      <w:pPr>
+        <w:ind w:left="3240" w:hanging="1080"/>
+      </w:pPr>
+      <w:rPr>
+        <w:rFonts w:hint="default"/>
+      </w:rPr>
+    </w:lvl>
+    <w:lvl w:ilvl="3">
+      <w:start w:val="1"/>
+      <w:numFmt w:val="decimal"/>
+      <w:isLgl/>
+      <w:lvlText w:val="%1.%2.%3.%4."/>
+      <w:lvlJc w:val="left"/>
+      <w:pPr>
+        <w:ind w:left="3600" w:hanging="1080"/>
+      </w:pPr>
+      <w:rPr>
+        <w:rFonts w:hint="default"/>
+      </w:rPr>
+    </w:lvl>
+    <w:lvl w:ilvl="4">
+      <w:start w:val="1"/>
+      <w:numFmt w:val="decimal"/>
+      <w:isLgl/>
+      <w:lvlText w:val="%1.%2.%3.%4.%5."/>
+      <w:lvlJc w:val="left"/>
+      <w:pPr>
+        <w:ind w:left="4320" w:hanging="1440"/>
+      </w:pPr>
+      <w:rPr>
+        <w:rFonts w:hint="default"/>
+      </w:rPr>
+    </w:lvl>
+    <w:lvl w:ilvl="5">
+      <w:start w:val="1"/>
+      <w:numFmt w:val="decimal"/>
+      <w:isLgl/>
+      <w:lvlText w:val="%1.%2.%3.%4.%5.%6."/>
+      <w:lvlJc w:val="left"/>
+      <w:pPr>
+        <w:ind w:left="5040" w:hanging="1800"/>
+      </w:pPr>
+      <w:rPr>
+        <w:rFonts w:hint="default"/>
+      </w:rPr>
+    </w:lvl>
+    <w:lvl w:ilvl="6">
+      <w:start w:val="1"/>
+      <w:numFmt w:val="decimal"/>
+      <w:isLgl/>
+      <w:lvlText w:val="%1.%2.%3.%4.%5.%6.%7."/>
+      <w:lvlJc w:val="left"/>
+      <w:pPr>
+        <w:ind w:left="5400" w:hanging="1800"/>
+      </w:pPr>
+      <w:rPr>
+        <w:rFonts w:hint="default"/>
+      </w:rPr>
+    </w:lvl>
+    <w:lvl w:ilvl="7">
+      <w:start w:val="1"/>
+      <w:numFmt w:val="decimal"/>
+      <w:isLgl/>
+      <w:lvlText w:val="%1.%2.%3.%4.%5.%6.%7.%8."/>
+      <w:lvlJc w:val="left"/>
+      <w:pPr>
+        <w:ind w:left="6120" w:hanging="2160"/>
+      </w:pPr>
+      <w:rPr>
+        <w:rFonts w:hint="default"/>
+      </w:rPr>
+    </w:lvl>
+    <w:lvl w:ilvl="8">
+      <w:start w:val="1"/>
+      <w:numFmt w:val="decimal"/>
+      <w:isLgl/>
+      <w:lvlText w:val="%1.%2.%3.%4.%5.%6.%7.%8.%9."/>
+      <w:lvlJc w:val="left"/>
+      <w:pPr>
+        <w:ind w:left="6840" w:hanging="2520"/>
+      </w:pPr>
+      <w:rPr>
+        <w:rFonts w:hint="default"/>
+      </w:rPr>
+    </w:lvl>
+  </w:abstractNum>
+  <w:abstractNum w:abstractNumId="24" w15:restartNumberingAfterBreak="0">
     <w:nsid w:val="660A5620"/>
     <w:multiLevelType w:val="hybridMultilevel"/>
     <w:tmpl w:val="9A74E338"/>
@@ -18228,7 +21362,7 @@
       </w:rPr>
     </w:lvl>
   </w:abstractNum>
-  <w:abstractNum w:abstractNumId="23" w15:restartNumberingAfterBreak="0">
+  <w:abstractNum w:abstractNumId="25" w15:restartNumberingAfterBreak="0">
     <w:nsid w:val="6AAD363E"/>
     <w:multiLevelType w:val="multilevel"/>
     <w:tmpl w:val="11D6AD70"/>
@@ -18342,7 +21476,7 @@
       </w:rPr>
     </w:lvl>
   </w:abstractNum>
-  <w:abstractNum w:abstractNumId="24" w15:restartNumberingAfterBreak="0">
+  <w:abstractNum w:abstractNumId="26" w15:restartNumberingAfterBreak="0">
     <w:nsid w:val="6B806ADC"/>
     <w:multiLevelType w:val="multilevel"/>
     <w:tmpl w:val="72B85F76"/>
@@ -18467,7 +21601,7 @@
       </w:rPr>
     </w:lvl>
   </w:abstractNum>
-  <w:abstractNum w:abstractNumId="25" w15:restartNumberingAfterBreak="0">
+  <w:abstractNum w:abstractNumId="27" w15:restartNumberingAfterBreak="0">
     <w:nsid w:val="6E161319"/>
     <w:multiLevelType w:val="multilevel"/>
     <w:tmpl w:val="0CEAB0D6"/>
@@ -18581,7 +21715,7 @@
       </w:rPr>
     </w:lvl>
   </w:abstractNum>
-  <w:abstractNum w:abstractNumId="26" w15:restartNumberingAfterBreak="0">
+  <w:abstractNum w:abstractNumId="28" w15:restartNumberingAfterBreak="0">
     <w:nsid w:val="6E8C4946"/>
     <w:multiLevelType w:val="multilevel"/>
     <w:tmpl w:val="74820464"/>
@@ -18695,7 +21829,7 @@
       </w:rPr>
     </w:lvl>
   </w:abstractNum>
-  <w:abstractNum w:abstractNumId="27" w15:restartNumberingAfterBreak="0">
+  <w:abstractNum w:abstractNumId="29" w15:restartNumberingAfterBreak="0">
     <w:nsid w:val="713C48B0"/>
     <w:multiLevelType w:val="multilevel"/>
     <w:tmpl w:val="617A04EE"/>
@@ -18787,7 +21921,7 @@
       </w:pPr>
     </w:lvl>
   </w:abstractNum>
-  <w:abstractNum w:abstractNumId="28" w15:restartNumberingAfterBreak="0">
+  <w:abstractNum w:abstractNumId="30" w15:restartNumberingAfterBreak="0">
     <w:nsid w:val="72113FFF"/>
     <w:multiLevelType w:val="multilevel"/>
     <w:tmpl w:val="993E5BF8"/>
@@ -18901,7 +22035,7 @@
       </w:rPr>
     </w:lvl>
   </w:abstractNum>
-  <w:abstractNum w:abstractNumId="29" w15:restartNumberingAfterBreak="0">
+  <w:abstractNum w:abstractNumId="31" w15:restartNumberingAfterBreak="0">
     <w:nsid w:val="749E163B"/>
     <w:multiLevelType w:val="multilevel"/>
     <w:tmpl w:val="F38CEA20"/>
@@ -19015,7 +22149,7 @@
       </w:rPr>
     </w:lvl>
   </w:abstractNum>
-  <w:abstractNum w:abstractNumId="30" w15:restartNumberingAfterBreak="0">
+  <w:abstractNum w:abstractNumId="32" w15:restartNumberingAfterBreak="0">
     <w:nsid w:val="778E56BE"/>
     <w:multiLevelType w:val="multilevel"/>
     <w:tmpl w:val="FF564B26"/>
@@ -19137,7 +22271,7 @@
       </w:rPr>
     </w:lvl>
   </w:abstractNum>
-  <w:abstractNum w:abstractNumId="31" w15:restartNumberingAfterBreak="0">
+  <w:abstractNum w:abstractNumId="33" w15:restartNumberingAfterBreak="0">
     <w:nsid w:val="7AFC7A4C"/>
     <w:multiLevelType w:val="hybridMultilevel"/>
     <w:tmpl w:val="251E32FE"/>
@@ -19251,10 +22385,10 @@
     </w:lvl>
   </w:abstractNum>
   <w:num w:numId="1">
-    <w:abstractNumId w:val="18"/>
+    <w:abstractNumId w:val="19"/>
   </w:num>
   <w:num w:numId="2">
-    <w:abstractNumId w:val="27"/>
+    <w:abstractNumId w:val="29"/>
   </w:num>
   <w:num w:numId="3">
     <w:abstractNumId w:val="0"/>
@@ -19269,89 +22403,95 @@
     <w:abstractNumId w:val="6"/>
   </w:num>
   <w:num w:numId="7">
-    <w:abstractNumId w:val="19"/>
+    <w:abstractNumId w:val="20"/>
   </w:num>
   <w:num w:numId="8">
-    <w:abstractNumId w:val="30"/>
+    <w:abstractNumId w:val="32"/>
   </w:num>
   <w:num w:numId="9">
-    <w:abstractNumId w:val="12"/>
+    <w:abstractNumId w:val="13"/>
   </w:num>
   <w:num w:numId="10">
-    <w:abstractNumId w:val="21"/>
+    <w:abstractNumId w:val="22"/>
   </w:num>
   <w:num w:numId="11">
     <w:abstractNumId w:val="2"/>
   </w:num>
   <w:num w:numId="12">
-    <w:abstractNumId w:val="20"/>
+    <w:abstractNumId w:val="21"/>
   </w:num>
   <w:num w:numId="13">
-    <w:abstractNumId w:val="23"/>
+    <w:abstractNumId w:val="25"/>
   </w:num>
   <w:num w:numId="14">
     <w:abstractNumId w:val="8"/>
   </w:num>
   <w:num w:numId="15">
-    <w:abstractNumId w:val="13"/>
+    <w:abstractNumId w:val="14"/>
   </w:num>
   <w:num w:numId="16">
     <w:abstractNumId w:val="10"/>
   </w:num>
   <w:num w:numId="17">
-    <w:abstractNumId w:val="22"/>
+    <w:abstractNumId w:val="24"/>
   </w:num>
   <w:num w:numId="18">
-    <w:abstractNumId w:val="28"/>
+    <w:abstractNumId w:val="30"/>
   </w:num>
   <w:num w:numId="19">
     <w:abstractNumId w:val="5"/>
   </w:num>
   <w:num w:numId="20">
-    <w:abstractNumId w:val="24"/>
+    <w:abstractNumId w:val="26"/>
   </w:num>
   <w:num w:numId="21">
     <w:abstractNumId w:val="7"/>
   </w:num>
   <w:num w:numId="22">
-    <w:abstractNumId w:val="17"/>
+    <w:abstractNumId w:val="18"/>
   </w:num>
   <w:num w:numId="23">
+    <w:abstractNumId w:val="16"/>
+  </w:num>
+  <w:num w:numId="24">
+    <w:abstractNumId w:val="27"/>
+  </w:num>
+  <w:num w:numId="25">
     <w:abstractNumId w:val="15"/>
   </w:num>
-  <w:num w:numId="24">
-    <w:abstractNumId w:val="25"/>
-  </w:num>
-  <w:num w:numId="25">
-    <w:abstractNumId w:val="14"/>
-  </w:num>
   <w:num w:numId="26">
-    <w:abstractNumId w:val="26"/>
+    <w:abstractNumId w:val="28"/>
   </w:num>
   <w:num w:numId="27">
-    <w:abstractNumId w:val="29"/>
+    <w:abstractNumId w:val="31"/>
   </w:num>
   <w:num w:numId="28">
-    <w:abstractNumId w:val="11"/>
+    <w:abstractNumId w:val="12"/>
   </w:num>
   <w:num w:numId="29">
     <w:abstractNumId w:val="3"/>
   </w:num>
   <w:num w:numId="30">
-    <w:abstractNumId w:val="16"/>
+    <w:abstractNumId w:val="17"/>
   </w:num>
   <w:num w:numId="31">
     <w:abstractNumId w:val="9"/>
   </w:num>
   <w:num w:numId="32">
-    <w:abstractNumId w:val="31"/>
+    <w:abstractNumId w:val="33"/>
+  </w:num>
+  <w:num w:numId="33">
+    <w:abstractNumId w:val="11"/>
+  </w:num>
+  <w:num w:numId="34">
+    <w:abstractNumId w:val="23"/>
   </w:num>
   <w:numIdMacAtCleanup w:val="30"/>
 </w:numbering>
 </file>
 
 <file path=word/styles.xml><?xml version="1.0" encoding="utf-8"?>
-<w:styles xmlns:mc="http://schemas.openxmlformats.org/markup-compatibility/2006" xmlns:r="http://schemas.openxmlformats.org/officeDocument/2006/relationships" xmlns:w="http://schemas.openxmlformats.org/wordprocessingml/2006/main" xmlns:w14="http://schemas.microsoft.com/office/word/2010/wordml" xmlns:w15="http://schemas.microsoft.com/office/word/2012/wordml" xmlns:w16se="http://schemas.microsoft.com/office/word/2015/wordml/symex" mc:Ignorable="w14 w15 w16se">
+<w:styles xmlns:mc="http://schemas.openxmlformats.org/markup-compatibility/2006" xmlns:r="http://schemas.openxmlformats.org/officeDocument/2006/relationships" xmlns:w="http://schemas.openxmlformats.org/wordprocessingml/2006/main" xmlns:w14="http://schemas.microsoft.com/office/word/2010/wordml" xmlns:w15="http://schemas.microsoft.com/office/word/2012/wordml" mc:Ignorable="w14 w15">
   <w:docDefaults>
     <w:rPrDefault>
       <w:rPr>
@@ -20354,7 +23494,7 @@
 </file>
 
 <file path=customXml/itemProps1.xml><?xml version="1.0" encoding="utf-8"?>
-<ds:datastoreItem xmlns:ds="http://schemas.openxmlformats.org/officeDocument/2006/customXml" ds:itemID="{5625350D-C18F-4D6C-837F-13A67626BA6C}">
+<ds:datastoreItem xmlns:ds="http://schemas.openxmlformats.org/officeDocument/2006/customXml" ds:itemID="{24D588D9-359D-4724-A7B6-FA5E2F41E3C3}">
   <ds:schemaRefs>
     <ds:schemaRef ds:uri="http://schemas.openxmlformats.org/officeDocument/2006/bibliography"/>
   </ds:schemaRefs>

</xml_diff>